<commit_message>
Update Trainer Manual_Part 2_ParentText_5UX_MX.docx
</commit_message>
<xml_diff>
--- a/translations/parent_text_v2_mexico/en/Trainer Manual_Part 2_ParentText_5UX_MX.docx
+++ b/translations/parent_text_v2_mexico/en/Trainer Manual_Part 2_ParentText_5UX_MX.docx
@@ -8051,8 +8051,24 @@
         <w:pStyle w:val="Heading4"/>
         <w:rPr/>
       </w:pPr>
-      <w:bookmarkStart w:colFirst="0" w:colLast="0" w:name="_pt61aoxguz07" w:id="26"/>
+      <w:bookmarkStart w:colFirst="0" w:colLast="0" w:name="_7au4febzq11s" w:id="26"/>
       <w:bookmarkEnd w:id="26"/>
+      <w:r>
+        <w:br w:type="page"/>
+      </w:r>
+      <w:r>
+        <w:rPr>
+          <w:rtl w:val="0"/>
+        </w:rPr>
+      </w:r>
+    </w:p>
+    <w:p>
+      <w:pPr>
+        <w:pStyle w:val="Heading4"/>
+        <w:rPr/>
+      </w:pPr>
+      <w:bookmarkStart w:colFirst="0" w:colLast="0" w:name="_pt61aoxguz07" w:id="27"/>
+      <w:bookmarkEnd w:id="27"/>
       <w:r>
         <w:rPr>
           <w:rtl w:val="0"/>
@@ -8243,6 +8259,20 @@
           <w:rtl w:val="0"/>
         </w:rPr>
         <w:t xml:space="preserve"> before they know it!</w:t>
+      </w:r>
+    </w:p>
+    <w:p>
+      <w:pPr>
+        <w:ind w:left="0" w:firstLine="0"/>
+        <w:rPr/>
+      </w:pPr>
+      <w:r>
+        <w:br w:type="page"/>
+      </w:r>
+      <w:r>
+        <w:rPr>
+          <w:rtl w:val="0"/>
+        </w:rPr>
       </w:r>
     </w:p>
     <w:p>
@@ -8365,7 +8395,7 @@
               <w:rPr>
                 <w:rtl w:val="0"/>
               </w:rPr>
-              <w:t xml:space="preserve">Parent: “I was a bad parent today. I yelled at my teen for eating the last plate of rice and beans."</w:t>
+              <w:t xml:space="preserve">Parent: “I just don’t know how this program can help me. My teen has been misbehaving so much lately.”</w:t>
             </w:r>
           </w:p>
           <w:p>
@@ -8376,54 +8406,41 @@
               <w:rPr>
                 <w:rtl w:val="0"/>
               </w:rPr>
-              <w:t xml:space="preserve">Facilitator (lean forward): “Thank you, [Insert the name of co-trainer] for sharing with me. Remember, there are no bad parents, only less </w:t>
-            </w:r>
-            <w:r>
+              <w:t xml:space="preserve">Facilitator (lean forward): “</w:t>
+            </w:r>
+            <w:r>
+              <w:rPr>
+                <w:rtl w:val="0"/>
+              </w:rPr>
+              <w:t xml:space="preserve">Thank you for sharing that with me, [Insert the name of co-trainer]. It’s brave of you to talk about what’s bothering you. It seems like you are stressed about your teen’s behaviour and not sure how this program can help. Is that right?</w:t>
+            </w:r>
+            <w:r>
+              <w:rPr>
+                <w:rtl w:val="0"/>
+              </w:rPr>
+              <w:t xml:space="preserve">”</w:t>
+            </w:r>
+          </w:p>
+          <w:p>
+            <w:pPr>
+              <w:rPr/>
+            </w:pPr>
+            <w:r>
+              <w:rPr>
+                <w:rtl w:val="0"/>
+              </w:rPr>
+              <w:t xml:space="preserve">Parent: “Yes, that’s right. He never listens to me and I don’t really know what to do!” </w:t>
+            </w:r>
+          </w:p>
+          <w:p>
+            <w:pPr>
               <w:rPr>
                 <w:i w:val="1"/>
-                <w:rtl w:val="0"/>
-              </w:rPr>
-              <w:t xml:space="preserve">skillful parenting!</w:t>
-            </w:r>
-            <w:r>
-              <w:rPr>
-                <w:rtl w:val="0"/>
-              </w:rPr>
-              <w:t xml:space="preserve"> </w:t>
-            </w:r>
-            <w:r>
-              <w:rPr>
-                <w:rtl w:val="0"/>
-              </w:rPr>
-              <w:t xml:space="preserve">It takes a lot of courage to share when we have not done our best. </w:t>
-            </w:r>
-            <w:r>
-              <w:rPr>
-                <w:rtl w:val="0"/>
-              </w:rPr>
-              <w:t xml:space="preserve">So, if I understand you correctly, you yelled at your teen for finishing the rice and beans. Is that right?”</w:t>
-            </w:r>
-          </w:p>
-          <w:p>
-            <w:pPr>
-              <w:rPr/>
-            </w:pPr>
-            <w:r>
-              <w:rPr>
-                <w:rtl w:val="0"/>
-              </w:rPr>
-              <w:t xml:space="preserve">Parent: “Yes, that’s right. I was angry, but now I feel awful. It was right before one-on-one time, too! I feel like I ruined everything.” </w:t>
-            </w:r>
-          </w:p>
-          <w:p>
-            <w:pPr>
+              </w:rPr>
+            </w:pPr>
+            <w:r>
               <w:rPr>
                 <w:i w:val="1"/>
-              </w:rPr>
-            </w:pPr>
-            <w:r>
-              <w:rPr>
-                <w:i w:val="1"/>
                 <w:rtl w:val="0"/>
               </w:rPr>
               <w:t xml:space="preserve">As the parent shares, the facilitator nods and nonverbally vocalises. </w:t>
@@ -8439,19 +8456,7 @@
               <w:rPr>
                 <w:rtl w:val="0"/>
               </w:rPr>
-              <w:t xml:space="preserve">Facilitator: “You know, w</w:t>
-            </w:r>
-            <w:r>
-              <w:rPr>
-                <w:rtl w:val="0"/>
-              </w:rPr>
-              <w:t xml:space="preserve">e all lose our temper sometimes, especially when we are stressed. It is also completely natural to feel bad about it afterwards. The important thing is to remind ourselves that we can change the way we respond…</w:t>
-            </w:r>
-            <w:r>
-              <w:rPr>
-                <w:rtl w:val="0"/>
-              </w:rPr>
-              <w:t xml:space="preserve">”</w:t>
+              <w:t xml:space="preserve">Facilitator: “Being a parent is one of the hardest jobs in the world, and sometimes it can seem like we are at a loss of things to try. But remember, by being here, you are already taking a step towards trying new things…”</w:t>
             </w:r>
             <w:r>
               <w:rPr>
@@ -8467,6 +8472,22 @@
         <w:ind w:left="0" w:firstLine="0"/>
         <w:rPr/>
       </w:pPr>
+      <w:r>
+        <w:rPr>
+          <w:rtl w:val="0"/>
+        </w:rPr>
+      </w:r>
+    </w:p>
+    <w:p>
+      <w:pPr>
+        <w:ind w:left="720" w:firstLine="0"/>
+        <w:rPr>
+          <w:b w:val="1"/>
+        </w:rPr>
+      </w:pPr>
+      <w:r>
+        <w:br w:type="page"/>
+      </w:r>
       <w:r>
         <w:rPr>
           <w:rtl w:val="0"/>
@@ -8800,7 +8821,7 @@
               </w:pBdr>
               <w:shd w:fill="auto" w:val="clear"/>
               <w:spacing w:after="200" w:before="0" w:line="240" w:lineRule="auto"/>
-              <w:ind w:left="283.4645669291342" w:right="0" w:hanging="360"/>
+              <w:ind w:left="425.19685039370046" w:right="0" w:hanging="285"/>
               <w:jc w:val="left"/>
               <w:rPr/>
             </w:pPr>
@@ -8830,7 +8851,7 @@
               </w:pBdr>
               <w:shd w:fill="auto" w:val="clear"/>
               <w:spacing w:after="200" w:before="0" w:line="240" w:lineRule="auto"/>
-              <w:ind w:left="283.4645669291342" w:right="0" w:hanging="360"/>
+              <w:ind w:left="425.19685039370046" w:right="0" w:hanging="285"/>
               <w:jc w:val="left"/>
               <w:rPr/>
             </w:pPr>
@@ -8860,7 +8881,7 @@
               </w:pBdr>
               <w:shd w:fill="auto" w:val="clear"/>
               <w:spacing w:after="200" w:before="0" w:line="240" w:lineRule="auto"/>
-              <w:ind w:left="283.4645669291342" w:right="0" w:hanging="360"/>
+              <w:ind w:left="425.19685039370046" w:right="0" w:hanging="285"/>
               <w:jc w:val="left"/>
               <w:rPr/>
             </w:pPr>
@@ -8890,7 +8911,7 @@
               </w:pBdr>
               <w:shd w:fill="auto" w:val="clear"/>
               <w:spacing w:after="200" w:before="0" w:line="240" w:lineRule="auto"/>
-              <w:ind w:left="283.4645669291342" w:right="0" w:hanging="360"/>
+              <w:ind w:left="425.19685039370046" w:right="0" w:hanging="285"/>
               <w:jc w:val="left"/>
               <w:rPr/>
             </w:pPr>
@@ -9039,7 +9060,7 @@
               </w:pBdr>
               <w:shd w:fill="auto" w:val="clear"/>
               <w:spacing w:after="200" w:before="0" w:line="240" w:lineRule="auto"/>
-              <w:ind w:left="283.4645669291342" w:right="0" w:hanging="360"/>
+              <w:ind w:left="425.19685039370046" w:right="0" w:hanging="285"/>
               <w:jc w:val="left"/>
               <w:rPr/>
             </w:pPr>
@@ -9069,7 +9090,7 @@
               </w:pBdr>
               <w:shd w:fill="auto" w:val="clear"/>
               <w:spacing w:after="200" w:before="0" w:line="240" w:lineRule="auto"/>
-              <w:ind w:left="283.4645669291342" w:right="0" w:hanging="360"/>
+              <w:ind w:left="425.19685039370046" w:right="0" w:hanging="285"/>
               <w:jc w:val="left"/>
               <w:rPr/>
             </w:pPr>
@@ -9099,7 +9120,7 @@
               </w:pBdr>
               <w:shd w:fill="auto" w:val="clear"/>
               <w:spacing w:after="200" w:before="0" w:line="240" w:lineRule="auto"/>
-              <w:ind w:left="283.4645669291342" w:right="0" w:hanging="360"/>
+              <w:ind w:left="425.19685039370046" w:right="0" w:hanging="285"/>
               <w:jc w:val="left"/>
               <w:rPr/>
             </w:pPr>
@@ -9129,7 +9150,7 @@
               </w:pBdr>
               <w:shd w:fill="auto" w:val="clear"/>
               <w:spacing w:after="200" w:before="0" w:line="240" w:lineRule="auto"/>
-              <w:ind w:left="283.4645669291342" w:right="0" w:hanging="360"/>
+              <w:ind w:left="425.19685039370046" w:right="0" w:hanging="285"/>
               <w:jc w:val="left"/>
               <w:rPr/>
             </w:pPr>
@@ -9292,7 +9313,7 @@
               </w:pBdr>
               <w:shd w:fill="auto" w:val="clear"/>
               <w:spacing w:after="200" w:before="0" w:line="240" w:lineRule="auto"/>
-              <w:ind w:left="283.4645669291342" w:right="0" w:hanging="360"/>
+              <w:ind w:left="425.19685039370046" w:right="0" w:hanging="285"/>
               <w:jc w:val="left"/>
               <w:rPr/>
             </w:pPr>
@@ -9322,7 +9343,7 @@
               </w:pBdr>
               <w:shd w:fill="auto" w:val="clear"/>
               <w:spacing w:after="200" w:before="0" w:line="240" w:lineRule="auto"/>
-              <w:ind w:left="283.4645669291342" w:right="0" w:hanging="360"/>
+              <w:ind w:left="425.19685039370046" w:right="0" w:hanging="285"/>
               <w:jc w:val="left"/>
               <w:rPr/>
             </w:pPr>
@@ -9352,7 +9373,7 @@
               </w:pBdr>
               <w:shd w:fill="auto" w:val="clear"/>
               <w:spacing w:after="200" w:before="0" w:line="240" w:lineRule="auto"/>
-              <w:ind w:left="283.4645669291342" w:right="0" w:hanging="360"/>
+              <w:ind w:left="425.19685039370046" w:right="0" w:hanging="285"/>
               <w:jc w:val="left"/>
               <w:rPr/>
             </w:pPr>
@@ -9382,7 +9403,7 @@
               </w:pBdr>
               <w:shd w:fill="auto" w:val="clear"/>
               <w:spacing w:after="200" w:before="0" w:line="240" w:lineRule="auto"/>
-              <w:ind w:left="283.4645669291342" w:right="0" w:hanging="360"/>
+              <w:ind w:left="425.19685039370046" w:right="0" w:hanging="285"/>
               <w:jc w:val="left"/>
               <w:rPr/>
             </w:pPr>
@@ -9412,7 +9433,7 @@
               </w:pBdr>
               <w:shd w:fill="auto" w:val="clear"/>
               <w:spacing w:after="200" w:before="0" w:line="240" w:lineRule="auto"/>
-              <w:ind w:left="283.4645669291342" w:right="0" w:hanging="360"/>
+              <w:ind w:left="425.19685039370046" w:right="0" w:hanging="285"/>
               <w:jc w:val="left"/>
               <w:rPr/>
             </w:pPr>
@@ -9770,8 +9791,8 @@
         <w:pStyle w:val="Heading4"/>
         <w:rPr/>
       </w:pPr>
-      <w:bookmarkStart w:colFirst="0" w:colLast="0" w:name="_wx26dr5895vy" w:id="27"/>
-      <w:bookmarkEnd w:id="27"/>
+      <w:bookmarkStart w:colFirst="0" w:colLast="0" w:name="_wx26dr5895vy" w:id="28"/>
+      <w:bookmarkEnd w:id="28"/>
       <w:r>
         <w:br w:type="page"/>
       </w:r>
@@ -9786,8 +9807,8 @@
         <w:pStyle w:val="Heading4"/>
         <w:rPr/>
       </w:pPr>
-      <w:bookmarkStart w:colFirst="0" w:colLast="0" w:name="_cks6xwm9596r" w:id="28"/>
-      <w:bookmarkEnd w:id="28"/>
+      <w:bookmarkStart w:colFirst="0" w:colLast="0" w:name="_cks6xwm9596r" w:id="29"/>
+      <w:bookmarkEnd w:id="29"/>
       <w:r>
         <w:rPr>
           <w:rtl w:val="0"/>
@@ -9971,6 +9992,20 @@
           <w:rtl w:val="0"/>
         </w:rPr>
         <w:t xml:space="preserve"> </w:t>
+      </w:r>
+    </w:p>
+    <w:p>
+      <w:pPr>
+        <w:ind w:left="1440" w:firstLine="0"/>
+        <w:rPr/>
+      </w:pPr>
+      <w:r>
+        <w:br w:type="page"/>
+      </w:r>
+      <w:r>
+        <w:rPr>
+          <w:rtl w:val="0"/>
+        </w:rPr>
       </w:r>
     </w:p>
     <w:p>
@@ -10065,7 +10100,7 @@
               <w:rPr>
                 <w:rtl w:val="0"/>
               </w:rPr>
-              <w:t xml:space="preserve">Facilitator: “Let us walk through the situation together. Can you tell me more about what happened right before you yelled at your teen? What led to that situation?” </w:t>
+              <w:t xml:space="preserve">Facilitator: “Let us walk through the situation together. Can you tell me more about your teen’s behaviour?” </w:t>
             </w:r>
           </w:p>
           <w:p>
@@ -10076,7 +10111,7 @@
               <w:rPr>
                 <w:rtl w:val="0"/>
               </w:rPr>
-              <w:t xml:space="preserve">Parent: “I just came home from work. I had saved the last plate of rice and beans for dinner as I didn’t get time to go to the grocery store. I saw that my teen had finished the last plate of rice and beans, and I just lost my temper.” </w:t>
+              <w:t xml:space="preserve">Parent: “Sure. Lately, my teen has been very angry and having lots of mood swings. It’s like they are always on edge, and the smallest things can set them off!”</w:t>
             </w:r>
           </w:p>
           <w:p>
@@ -10087,7 +10122,7 @@
               <w:rPr>
                 <w:rtl w:val="0"/>
               </w:rPr>
-              <w:t xml:space="preserve">Facilitator: “Mmm..it sounds like you had a challenging day, and you had a specific plan for dinner that didn’t work out. Can you share what you were feeling at that moment? Were there any specific things that added to your frustration?” </w:t>
+              <w:t xml:space="preserve">Facilitator: “Mmm..it sounds like your teen has been having a difficult time. How do you feel when your teen is angry?” </w:t>
             </w:r>
           </w:p>
           <w:p>
@@ -10098,7 +10133,7 @@
               <w:rPr>
                 <w:rtl w:val="0"/>
               </w:rPr>
-              <w:t xml:space="preserve">Parent: “Work has been really stressful lately. I felt I messed up when I couldn’t go to the store. That’s why I was really looking forward to some quiet time with my teen during our one-on-one time. When my teen finished the food, I felt very overwhelmed and took it out on my teen.”</w:t>
+              <w:t xml:space="preserve">Parent: “I try to stay calm and talk to them, but sometimes it feels like nothing I say gets through. And then, I end up feeling frustrated and yelling at him.”</w:t>
             </w:r>
           </w:p>
           <w:p>
@@ -10109,7 +10144,13 @@
               <w:rPr>
                 <w:rtl w:val="0"/>
               </w:rPr>
-              <w:t xml:space="preserve">Facilitator: “It sounds like you had a lot to do, and that moment with dinner added to your stress. How did your teen react when you yelled?” </w:t>
+              <w:t xml:space="preserve">Facilitator (nodding): “</w:t>
+            </w:r>
+            <w:r>
+              <w:rPr>
+                <w:rtl w:val="0"/>
+              </w:rPr>
+              <w:t xml:space="preserve"> “It sounds like you are doing your best. It’s natural to feel frustrated, especially when it feels like you are not able to communicate with your teen. Can you share more about what usually leads up to these instances of anger?”</w:t>
             </w:r>
           </w:p>
           <w:p>
@@ -10120,22 +10161,54 @@
               <w:rPr>
                 <w:rtl w:val="0"/>
               </w:rPr>
-              <w:t xml:space="preserve">Parent: “He looked surprised and hurt. I think he was expecting me to react very differently. I guess he also might have felt like he ruined our one-on-one time together.”</w:t>
+              <w:t xml:space="preserve">Parent: “It is usually after he is back from school or when he feels like I don’t listen to him. But sometimes, it’s hard to pinpoint exactly what sets him off!”</w:t>
+            </w:r>
+            <w:r>
+              <w:rPr>
+                <w:rtl w:val="0"/>
+              </w:rPr>
+            </w:r>
+          </w:p>
+          <w:p>
+            <w:pPr>
+              <w:rPr/>
+            </w:pPr>
+            <w:r>
+              <w:rPr>
+                <w:rtl w:val="0"/>
+              </w:rPr>
+              <w:t xml:space="preserve">Facilitator: “So, it sounds like there are a lot of things going on with your teen. How do you think your teen is feeling, apart from being angry?”</w:t>
+            </w:r>
+            <w:r>
+              <w:rPr>
+                <w:rtl w:val="0"/>
+              </w:rPr>
+            </w:r>
+          </w:p>
+          <w:p>
+            <w:pPr>
+              <w:rPr/>
+            </w:pPr>
+            <w:r>
+              <w:rPr>
+                <w:rtl w:val="0"/>
+              </w:rPr>
+              <w:t xml:space="preserve">Parent: “Hmmm..maybe he is feeling frustrated, stressed, or overwhelmed with school.”</w:t>
               <w:br w:type="textWrapping"/>
               <w:br w:type="textWrapping"/>
-              <w:t xml:space="preserve">Facilitator: “I can imagine how challenging that must have been for both of you. It’s clear that you care a lot about one-on-one time with your teen. Understanding our own emotions and our teen’s emotions is very important. You did great in recognizing your teen’s feelings. You were stressed, looking forward to one-on-one time, and feeling like things were not going your way. Your teen also felt hurt and disappointed. Let’s think about how you can approach similar situations in the </w:t>
-            </w:r>
-            <w:r>
-              <w:rPr>
-                <w:rtl w:val="0"/>
-              </w:rPr>
-              <w:t xml:space="preserve">future</w:t>
-            </w:r>
-            <w:r>
-              <w:rPr>
-                <w:rtl w:val="0"/>
-              </w:rPr>
-              <w:t xml:space="preserve">.”</w:t>
+              <w:t xml:space="preserve">Facilitator: “I can imagine those </w:t>
+            </w:r>
+            <w:r>
+              <w:rPr>
+                <w:rtl w:val="0"/>
+              </w:rPr>
+              <w:t xml:space="preserve">moments</w:t>
+            </w:r>
+            <w:r>
+              <w:rPr>
+                <w:rtl w:val="0"/>
+              </w:rPr>
+              <w:t xml:space="preserve"> must be challenging for both of you. It’s clear that you care a lot about your teen. Understanding our own emotions and our teen’s emotions is very important. You did great in recognizing your teen’s feelings. Let’s think about how this program can support you and your teen...”</w:t>
             </w:r>
           </w:p>
         </w:tc>
@@ -10154,6 +10227,22 @@
     </w:p>
     <w:p>
       <w:pPr>
+        <w:ind w:left="0" w:firstLine="0"/>
+        <w:rPr>
+          <w:b w:val="1"/>
+        </w:rPr>
+      </w:pPr>
+      <w:r>
+        <w:br w:type="page"/>
+      </w:r>
+      <w:r>
+        <w:rPr>
+          <w:rtl w:val="0"/>
+        </w:rPr>
+      </w:r>
+    </w:p>
+    <w:p>
+      <w:pPr>
         <w:numPr>
           <w:ilvl w:val="0"/>
           <w:numId w:val="12"/>
@@ -10212,7 +10301,7 @@
     <w:tbl>
       <w:tblPr>
         <w:tblStyle w:val="Table11"/>
-        <w:tblW w:w="9029.0" w:type="dxa"/>
+        <w:tblW w:w="9000.0" w:type="dxa"/>
         <w:jc w:val="left"/>
         <w:tblBorders>
           <w:top w:color="000000" w:space="0" w:sz="8" w:val="single"/>
@@ -10226,14 +10315,14 @@
         <w:tblLook w:val="0600"/>
       </w:tblPr>
       <w:tblGrid>
-        <w:gridCol w:w="3009.6666666666665"/>
-        <w:gridCol w:w="3009.6666666666665"/>
-        <w:gridCol w:w="3009.6666666666665"/>
+        <w:gridCol w:w="2040"/>
+        <w:gridCol w:w="3855"/>
+        <w:gridCol w:w="3105"/>
         <w:tblGridChange w:id="0">
           <w:tblGrid>
-            <w:gridCol w:w="3009.6666666666665"/>
-            <w:gridCol w:w="3009.6666666666665"/>
-            <w:gridCol w:w="3009.6666666666665"/>
+            <w:gridCol w:w="2040"/>
+            <w:gridCol w:w="3855"/>
+            <w:gridCol w:w="3105"/>
           </w:tblGrid>
         </w:tblGridChange>
       </w:tblGrid>
@@ -10395,7 +10484,7 @@
                 <w:numId w:val="27"/>
               </w:numPr>
               <w:spacing w:after="200" w:before="0" w:line="240" w:lineRule="auto"/>
-              <w:ind w:left="283.4645669291342" w:hanging="360"/>
+              <w:ind w:left="425.19685039370046" w:hanging="360"/>
               <w:jc w:val="left"/>
               <w:rPr/>
             </w:pPr>
@@ -10414,7 +10503,7 @@
                 <w:numId w:val="27"/>
               </w:numPr>
               <w:spacing w:after="200" w:before="0" w:line="240" w:lineRule="auto"/>
-              <w:ind w:left="283.4645669291342" w:hanging="360"/>
+              <w:ind w:left="425.19685039370046" w:hanging="360"/>
               <w:jc w:val="left"/>
               <w:rPr/>
             </w:pPr>
@@ -10433,7 +10522,7 @@
                 <w:numId w:val="27"/>
               </w:numPr>
               <w:spacing w:after="200" w:before="0" w:line="240" w:lineRule="auto"/>
-              <w:ind w:left="283.4645669291342" w:hanging="360"/>
+              <w:ind w:left="425.19685039370046" w:hanging="360"/>
               <w:jc w:val="left"/>
               <w:rPr/>
             </w:pPr>
@@ -10452,7 +10541,7 @@
                 <w:numId w:val="27"/>
               </w:numPr>
               <w:spacing w:after="200" w:before="0" w:line="240" w:lineRule="auto"/>
-              <w:ind w:left="283.4645669291342" w:hanging="360"/>
+              <w:ind w:left="425.19685039370046" w:hanging="360"/>
               <w:jc w:val="left"/>
               <w:rPr/>
             </w:pPr>
@@ -10546,7 +10635,7 @@
                 <w:numId w:val="36"/>
               </w:numPr>
               <w:spacing w:after="200" w:before="0" w:line="240" w:lineRule="auto"/>
-              <w:ind w:left="283.4645669291342" w:hanging="360"/>
+              <w:ind w:left="425.19685039370046" w:hanging="360"/>
               <w:jc w:val="left"/>
               <w:rPr/>
             </w:pPr>
@@ -10565,7 +10654,7 @@
                 <w:numId w:val="36"/>
               </w:numPr>
               <w:spacing w:after="200" w:before="0" w:line="240" w:lineRule="auto"/>
-              <w:ind w:left="283.4645669291342" w:hanging="360"/>
+              <w:ind w:left="425.19685039370046" w:hanging="360"/>
               <w:jc w:val="left"/>
               <w:rPr/>
             </w:pPr>
@@ -10584,7 +10673,7 @@
                 <w:numId w:val="36"/>
               </w:numPr>
               <w:spacing w:after="200" w:before="0" w:line="240" w:lineRule="auto"/>
-              <w:ind w:left="283.4645669291342" w:hanging="360"/>
+              <w:ind w:left="425.19685039370046" w:hanging="360"/>
               <w:jc w:val="left"/>
               <w:rPr/>
             </w:pPr>
@@ -10603,7 +10692,7 @@
                 <w:numId w:val="36"/>
               </w:numPr>
               <w:spacing w:after="200" w:before="0" w:line="240" w:lineRule="auto"/>
-              <w:ind w:left="283.4645669291342" w:hanging="360"/>
+              <w:ind w:left="425.19685039370046" w:hanging="360"/>
               <w:jc w:val="left"/>
               <w:rPr/>
             </w:pPr>
@@ -10622,7 +10711,7 @@
                 <w:numId w:val="36"/>
               </w:numPr>
               <w:spacing w:after="200" w:before="0" w:line="240" w:lineRule="auto"/>
-              <w:ind w:left="283.4645669291342" w:hanging="360"/>
+              <w:ind w:left="425.19685039370046" w:hanging="360"/>
               <w:jc w:val="left"/>
               <w:rPr/>
             </w:pPr>
@@ -10740,7 +10829,7 @@
                 <w:numId w:val="15"/>
               </w:numPr>
               <w:spacing w:after="200" w:before="0" w:line="240" w:lineRule="auto"/>
-              <w:ind w:left="283.4645669291342" w:hanging="360"/>
+              <w:ind w:left="425.19685039370046" w:hanging="360"/>
               <w:jc w:val="left"/>
               <w:rPr/>
             </w:pPr>
@@ -10759,7 +10848,7 @@
                 <w:numId w:val="15"/>
               </w:numPr>
               <w:spacing w:after="200" w:before="0" w:line="240" w:lineRule="auto"/>
-              <w:ind w:left="283.4645669291342" w:hanging="360"/>
+              <w:ind w:left="425.19685039370046" w:hanging="360"/>
               <w:jc w:val="left"/>
               <w:rPr/>
             </w:pPr>
@@ -10778,7 +10867,7 @@
                 <w:numId w:val="15"/>
               </w:numPr>
               <w:spacing w:after="200" w:before="0" w:line="240" w:lineRule="auto"/>
-              <w:ind w:left="283.4645669291342" w:hanging="360"/>
+              <w:ind w:left="425.19685039370046" w:hanging="360"/>
               <w:jc w:val="left"/>
               <w:rPr/>
             </w:pPr>
@@ -10797,7 +10886,7 @@
                 <w:numId w:val="15"/>
               </w:numPr>
               <w:spacing w:after="200" w:before="0" w:line="240" w:lineRule="auto"/>
-              <w:ind w:left="283.4645669291342" w:hanging="360"/>
+              <w:ind w:left="425.19685039370046" w:hanging="360"/>
               <w:jc w:val="left"/>
               <w:rPr/>
             </w:pPr>
@@ -11154,8 +11243,8 @@
         <w:pStyle w:val="Heading4"/>
         <w:rPr/>
       </w:pPr>
-      <w:bookmarkStart w:colFirst="0" w:colLast="0" w:name="_8bbt8n44ah66" w:id="29"/>
-      <w:bookmarkEnd w:id="29"/>
+      <w:bookmarkStart w:colFirst="0" w:colLast="0" w:name="_8bbt8n44ah66" w:id="30"/>
+      <w:bookmarkEnd w:id="30"/>
       <w:r>
         <w:br w:type="page"/>
       </w:r>
@@ -11170,8 +11259,8 @@
         <w:pStyle w:val="Heading4"/>
         <w:rPr/>
       </w:pPr>
-      <w:bookmarkStart w:colFirst="0" w:colLast="0" w:name="_25yfino8j3qv" w:id="30"/>
-      <w:bookmarkEnd w:id="30"/>
+      <w:bookmarkStart w:colFirst="0" w:colLast="0" w:name="_25yfino8j3qv" w:id="31"/>
+      <w:bookmarkEnd w:id="31"/>
       <w:r>
         <w:rPr>
           <w:rtl w:val="0"/>
@@ -11404,6 +11493,20 @@
           <w:rtl w:val="0"/>
         </w:rPr>
         <w:t xml:space="preserve">EXPLORE;</w:t>
+      </w:r>
+      <w:r>
+        <w:rPr>
+          <w:rtl w:val="0"/>
+        </w:rPr>
+      </w:r>
+    </w:p>
+    <w:p>
+      <w:pPr>
+        <w:ind w:left="1440" w:firstLine="0"/>
+        <w:rPr/>
+      </w:pPr>
+      <w:r>
+        <w:br w:type="page"/>
       </w:r>
       <w:r>
         <w:rPr>
@@ -11477,7 +11580,21 @@
                 <w:b w:val="1"/>
                 <w:rtl w:val="0"/>
               </w:rPr>
-              <w:t xml:space="preserve">Script for CONNECT role play (picking up from where they last left off): </w:t>
+              <w:t xml:space="preserve">Script for </w:t>
+            </w:r>
+            <w:r>
+              <w:rPr>
+                <w:b w:val="1"/>
+                <w:rtl w:val="0"/>
+              </w:rPr>
+              <w:t xml:space="preserve">CONNECT</w:t>
+            </w:r>
+            <w:r>
+              <w:rPr>
+                <w:b w:val="1"/>
+                <w:rtl w:val="0"/>
+              </w:rPr>
+              <w:t xml:space="preserve"> role play (picking up from where they last left off): </w:t>
             </w:r>
           </w:p>
           <w:p>
@@ -11489,7 +11606,7 @@
               <w:rPr>
                 <w:rtl w:val="0"/>
               </w:rPr>
-              <w:t xml:space="preserve">Facilitator: “Let’s think about how you can approach similar situations in the future.”</w:t>
+              <w:t xml:space="preserve">Facilitator: “Let’s talk about how this program can support you and your teen. It sounds like you and your teen are having difficulty connecting with each other. Considering the topics we'll cover in the program and what we're discussing in today's in-person session, is there anything you believe would help you? </w:t>
             </w:r>
           </w:p>
           <w:p>
@@ -11501,7 +11618,7 @@
               <w:rPr>
                 <w:rtl w:val="0"/>
               </w:rPr>
-              <w:t xml:space="preserve">Parent: “It’s hard to be calm when I feel like I am always messing up. I feel like an awful parent.”</w:t>
+              <w:t xml:space="preserve">Parent: “We learnt about taking a pause and one-on-one time today. I could try taking a pause with my teen when he feels angry. Perhaps spending one-on-one time could be helpful? I'll need to give it a try and see how it goes.” </w:t>
             </w:r>
           </w:p>
           <w:p>
@@ -11513,55 +11630,13 @@
               <w:rPr>
                 <w:rtl w:val="0"/>
               </w:rPr>
-              <w:t xml:space="preserve">Facilitator: “I hear you. Parenting is a hard job, even in the best of situations. It's okay to acknowledge these difficult moments. You’re not alone in feeling this way. You know, how we talk to ourselves also plays an important role in how we perceive stress and handle parenting challenges. Do you remember the chat session we had on self-talk?” </w:t>
-            </w:r>
-          </w:p>
-          <w:p>
-            <w:pPr>
-              <w:spacing w:before="200" w:lineRule="auto"/>
-              <w:rPr/>
-            </w:pPr>
-            <w:r>
-              <w:rPr>
-                <w:rtl w:val="0"/>
-              </w:rPr>
-              <w:t xml:space="preserve">Parent: “Yes, right before I lost my temper, I was telling myself I messed up by not going to the grocery store. That was a pretty negative thought.” </w:t>
-            </w:r>
-          </w:p>
-          <w:p>
-            <w:pPr>
-              <w:spacing w:before="200" w:lineRule="auto"/>
-              <w:rPr/>
-            </w:pPr>
-            <w:r>
-              <w:rPr>
-                <w:rtl w:val="0"/>
-              </w:rPr>
-              <w:t xml:space="preserve">Facilitator: “ Exactly. The first step is recognizing these negative thoughts. Then we can change them into something that is kind or caring. What do you think you could have told yourself instead?” </w:t>
-            </w:r>
-          </w:p>
-          <w:p>
-            <w:pPr>
-              <w:spacing w:before="200" w:lineRule="auto"/>
-              <w:rPr/>
-            </w:pPr>
-            <w:r>
-              <w:rPr>
-                <w:rtl w:val="0"/>
-              </w:rPr>
-              <w:t xml:space="preserve">Parent: “Well, today was tough because I have been stressed and overwhelmed. I yelled at my teen, knowing it was an honest mistake. Next time, I’ll pause before responding. This way I will be calm and in control.”</w:t>
-            </w:r>
-          </w:p>
-          <w:p>
-            <w:pPr>
-              <w:spacing w:before="200" w:lineRule="auto"/>
-              <w:rPr/>
-            </w:pPr>
-            <w:r>
-              <w:rPr>
-                <w:rtl w:val="0"/>
-              </w:rPr>
-              <w:t xml:space="preserve">Facilitator: “That’s a great idea. Giving yourself that pause can make a significant difference. It’s all about progress. Parenting is a journey, and you are doing your best. I can see you really care about your teen.”</w:t>
+              <w:t xml:space="preserve">Facilitator: “That sounds like a plan. Taking a pause and spending one-on-one time can definitely help in building a stronger connection with your teen. We learnt about one-on-one time in the first lesson, which talks about having at least 5 minutes of one-on-one time to improve your relationship with your teen. Considering the challenges you’ve described, spending quality one-on-one time together could be valuable in supporting you. How do you think spending one-on-one time daily could impact your relationship with your teen?”</w:t>
+              <w:br w:type="textWrapping"/>
+              <w:br w:type="textWrapping"/>
+              <w:t xml:space="preserve">Parent: “I am not sure. It does seem like since my little boy became a teen, we have been so caught up in our own frustrations that we haven’t been able to connect like we used to. Maybe if I give my teen uninterrupted time everyday, it will give us a chance to talk and understand each other better.” </w:t>
+              <w:br w:type="textWrapping"/>
+              <w:br w:type="textWrapping"/>
+              <w:t xml:space="preserve">Facilitator: “That’s great to hear! It sounds like you recognize the importance of spending one-on-one time together. Remember, it may take time to see a difference, but using the tips in Crianza con Conciencia+ has the potential to make a positive impact on your relationship with your teen. Every small step can make a difference.” </w:t>
             </w:r>
           </w:p>
         </w:tc>
@@ -11579,6 +11654,22 @@
     </w:p>
     <w:p>
       <w:pPr>
+        <w:ind w:left="0" w:firstLine="0"/>
+        <w:rPr>
+          <w:b w:val="1"/>
+        </w:rPr>
+      </w:pPr>
+      <w:r>
+        <w:br w:type="page"/>
+      </w:r>
+      <w:r>
+        <w:rPr>
+          <w:rtl w:val="0"/>
+        </w:rPr>
+      </w:r>
+    </w:p>
+    <w:p>
+      <w:pPr>
         <w:numPr>
           <w:ilvl w:val="0"/>
           <w:numId w:val="29"/>
@@ -11637,7 +11728,7 @@
     <w:tbl>
       <w:tblPr>
         <w:tblStyle w:val="Table13"/>
-        <w:tblW w:w="9029.0" w:type="dxa"/>
+        <w:tblW w:w="9345.0" w:type="dxa"/>
         <w:jc w:val="left"/>
         <w:tblBorders>
           <w:top w:color="000000" w:space="0" w:sz="8" w:val="single"/>
@@ -11651,14 +11742,14 @@
         <w:tblLook w:val="0600"/>
       </w:tblPr>
       <w:tblGrid>
-        <w:gridCol w:w="3009.6666666666665"/>
-        <w:gridCol w:w="3009.6666666666665"/>
-        <w:gridCol w:w="3009.6666666666665"/>
+        <w:gridCol w:w="2175"/>
+        <w:gridCol w:w="4185"/>
+        <w:gridCol w:w="2985"/>
         <w:tblGridChange w:id="0">
           <w:tblGrid>
-            <w:gridCol w:w="3009.6666666666665"/>
-            <w:gridCol w:w="3009.6666666666665"/>
-            <w:gridCol w:w="3009.6666666666665"/>
+            <w:gridCol w:w="2175"/>
+            <w:gridCol w:w="4185"/>
+            <w:gridCol w:w="2985"/>
           </w:tblGrid>
         </w:tblGridChange>
       </w:tblGrid>
@@ -11820,7 +11911,7 @@
                 <w:numId w:val="27"/>
               </w:numPr>
               <w:spacing w:after="200" w:before="0" w:line="240" w:lineRule="auto"/>
-              <w:ind w:left="283.4645669291342" w:hanging="360"/>
+              <w:ind w:left="425.19685039370046" w:hanging="360"/>
               <w:jc w:val="left"/>
               <w:rPr/>
             </w:pPr>
@@ -11839,7 +11930,7 @@
                 <w:numId w:val="27"/>
               </w:numPr>
               <w:spacing w:after="200" w:before="0" w:line="240" w:lineRule="auto"/>
-              <w:ind w:left="283.4645669291342" w:hanging="360"/>
+              <w:ind w:left="425.19685039370046" w:hanging="360"/>
               <w:jc w:val="left"/>
               <w:rPr/>
             </w:pPr>
@@ -11858,7 +11949,7 @@
                 <w:numId w:val="27"/>
               </w:numPr>
               <w:spacing w:after="200" w:before="0" w:line="240" w:lineRule="auto"/>
-              <w:ind w:left="283.4645669291342" w:hanging="360"/>
+              <w:ind w:left="425.19685039370046" w:hanging="360"/>
               <w:jc w:val="left"/>
               <w:rPr/>
             </w:pPr>
@@ -11877,7 +11968,7 @@
                 <w:numId w:val="27"/>
               </w:numPr>
               <w:spacing w:after="200" w:before="0" w:line="240" w:lineRule="auto"/>
-              <w:ind w:left="283.4645669291342" w:hanging="360"/>
+              <w:ind w:left="425.19685039370046" w:hanging="360"/>
               <w:jc w:val="left"/>
               <w:rPr/>
             </w:pPr>
@@ -11976,7 +12067,7 @@
                 <w:numId w:val="36"/>
               </w:numPr>
               <w:spacing w:after="200" w:before="0" w:line="240" w:lineRule="auto"/>
-              <w:ind w:left="283.4645669291342" w:hanging="360"/>
+              <w:ind w:left="425.19685039370046" w:hanging="360"/>
               <w:jc w:val="left"/>
               <w:rPr/>
             </w:pPr>
@@ -11995,7 +12086,7 @@
                 <w:numId w:val="36"/>
               </w:numPr>
               <w:spacing w:after="200" w:before="0" w:line="240" w:lineRule="auto"/>
-              <w:ind w:left="283.4645669291342" w:hanging="360"/>
+              <w:ind w:left="425.19685039370046" w:hanging="360"/>
               <w:jc w:val="left"/>
               <w:rPr/>
             </w:pPr>
@@ -12014,7 +12105,7 @@
                 <w:numId w:val="36"/>
               </w:numPr>
               <w:spacing w:after="200" w:before="0" w:line="240" w:lineRule="auto"/>
-              <w:ind w:left="283.4645669291342" w:hanging="360"/>
+              <w:ind w:left="425.19685039370046" w:hanging="360"/>
               <w:jc w:val="left"/>
               <w:rPr/>
             </w:pPr>
@@ -12033,7 +12124,7 @@
                 <w:numId w:val="36"/>
               </w:numPr>
               <w:spacing w:after="200" w:before="0" w:line="240" w:lineRule="auto"/>
-              <w:ind w:left="283.4645669291342" w:hanging="360"/>
+              <w:ind w:left="425.19685039370046" w:hanging="360"/>
               <w:jc w:val="left"/>
               <w:rPr/>
             </w:pPr>
@@ -12165,7 +12256,7 @@
                 <w:numId w:val="15"/>
               </w:numPr>
               <w:spacing w:after="200" w:before="0" w:line="240" w:lineRule="auto"/>
-              <w:ind w:left="283.4645669291342" w:hanging="360"/>
+              <w:ind w:left="425.19685039370046" w:hanging="360"/>
               <w:jc w:val="left"/>
               <w:rPr/>
             </w:pPr>
@@ -12184,7 +12275,7 @@
                 <w:numId w:val="15"/>
               </w:numPr>
               <w:spacing w:after="200" w:before="0" w:line="240" w:lineRule="auto"/>
-              <w:ind w:left="283.4645669291342" w:hanging="360"/>
+              <w:ind w:left="425.19685039370046" w:hanging="360"/>
               <w:jc w:val="left"/>
               <w:rPr/>
             </w:pPr>
@@ -12203,7 +12294,7 @@
                 <w:numId w:val="15"/>
               </w:numPr>
               <w:spacing w:after="200" w:before="0" w:line="240" w:lineRule="auto"/>
-              <w:ind w:left="283.4645669291342" w:hanging="360"/>
+              <w:ind w:left="425.19685039370046" w:hanging="360"/>
               <w:jc w:val="left"/>
               <w:rPr/>
             </w:pPr>
@@ -12211,26 +12302,7 @@
               <w:rPr>
                 <w:rtl w:val="0"/>
               </w:rPr>
-              <w:t xml:space="preserve">Managing stress as a parent </w:t>
-            </w:r>
-          </w:p>
-          <w:p>
-            <w:pPr>
-              <w:widowControl w:val="0"/>
-              <w:numPr>
-                <w:ilvl w:val="0"/>
-                <w:numId w:val="15"/>
-              </w:numPr>
-              <w:spacing w:after="200" w:before="0" w:line="240" w:lineRule="auto"/>
-              <w:ind w:left="283.4645669291342" w:hanging="360"/>
-              <w:jc w:val="left"/>
-              <w:rPr/>
-            </w:pPr>
-            <w:r>
-              <w:rPr>
-                <w:rtl w:val="0"/>
-              </w:rPr>
-              <w:t xml:space="preserve">Noticing our emotions</w:t>
+              <w:t xml:space="preserve">Spending one-on-one time with your girl, boy or teen</w:t>
             </w:r>
           </w:p>
         </w:tc>
@@ -12252,73 +12324,15 @@
                 <w:ilvl w:val="0"/>
                 <w:numId w:val="15"/>
               </w:numPr>
-              <w:spacing w:after="200" w:before="0" w:line="240" w:lineRule="auto"/>
+              <w:spacing w:after="200" w:line="240" w:lineRule="auto"/>
               <w:ind w:left="720" w:hanging="360"/>
               <w:jc w:val="left"/>
-              <w:rPr/>
-            </w:pPr>
-            <w:r>
-              <w:rPr>
-                <w:rtl w:val="0"/>
-              </w:rPr>
-              <w:t xml:space="preserve">Taking a pause before responding </w:t>
-            </w:r>
-          </w:p>
-          <w:p>
-            <w:pPr>
-              <w:widowControl w:val="0"/>
-              <w:numPr>
-                <w:ilvl w:val="0"/>
-                <w:numId w:val="15"/>
-              </w:numPr>
-              <w:spacing w:after="200" w:before="0" w:line="240" w:lineRule="auto"/>
-              <w:ind w:left="720" w:hanging="360"/>
-              <w:jc w:val="left"/>
-              <w:rPr/>
-            </w:pPr>
-            <w:r>
-              <w:rPr>
-                <w:rtl w:val="0"/>
-              </w:rPr>
-              <w:t xml:space="preserve">Turning negative self-talk to positive self-talk </w:t>
-            </w:r>
-          </w:p>
-          <w:p>
-            <w:pPr>
-              <w:widowControl w:val="0"/>
-              <w:numPr>
-                <w:ilvl w:val="0"/>
-                <w:numId w:val="15"/>
-              </w:numPr>
-              <w:spacing w:after="200" w:before="0" w:line="240" w:lineRule="auto"/>
-              <w:ind w:left="720" w:hanging="360"/>
-              <w:jc w:val="left"/>
-              <w:rPr/>
-            </w:pPr>
-            <w:r>
-              <w:rPr>
-                <w:rtl w:val="0"/>
-              </w:rPr>
-              <w:t xml:space="preserve">Managing stress as a parent </w:t>
-            </w:r>
-          </w:p>
-          <w:p>
-            <w:pPr>
-              <w:widowControl w:val="0"/>
-              <w:numPr>
-                <w:ilvl w:val="0"/>
-                <w:numId w:val="15"/>
-              </w:numPr>
-              <w:spacing w:after="200" w:before="0" w:line="240" w:lineRule="auto"/>
-              <w:ind w:left="720" w:hanging="360"/>
-              <w:jc w:val="left"/>
-              <w:rPr/>
-            </w:pPr>
-            <w:r>
-              <w:rPr>
-                <w:rtl w:val="0"/>
-              </w:rPr>
-              <w:t xml:space="preserve">Noticing our emotions</w:t>
+            </w:pPr>
+            <w:r>
+              <w:rPr>
+                <w:rtl w:val="0"/>
+              </w:rPr>
+              <w:t xml:space="preserve">Spending one-on-one time with your girl, boy or teen</w:t>
             </w:r>
           </w:p>
         </w:tc>
@@ -12326,6 +12340,23 @@
     </w:tbl>
     <w:p>
       <w:pPr>
+        <w:spacing w:after="200" w:before="200" w:lineRule="auto"/>
+        <w:ind w:left="720" w:firstLine="0"/>
+        <w:rPr>
+          <w:b w:val="1"/>
+        </w:rPr>
+      </w:pPr>
+      <w:r>
+        <w:br w:type="page"/>
+      </w:r>
+      <w:r>
+        <w:rPr>
+          <w:rtl w:val="0"/>
+        </w:rPr>
+      </w:r>
+    </w:p>
+    <w:p>
+      <w:pPr>
         <w:numPr>
           <w:ilvl w:val="0"/>
           <w:numId w:val="29"/>
@@ -12536,8 +12567,8 @@
         <w:pStyle w:val="Heading4"/>
         <w:rPr/>
       </w:pPr>
-      <w:bookmarkStart w:colFirst="0" w:colLast="0" w:name="_p3ztx2rg05ap" w:id="31"/>
-      <w:bookmarkEnd w:id="31"/>
+      <w:bookmarkStart w:colFirst="0" w:colLast="0" w:name="_p3ztx2rg05ap" w:id="32"/>
+      <w:bookmarkEnd w:id="32"/>
       <w:r>
         <w:br w:type="page"/>
       </w:r>
@@ -12552,8 +12583,8 @@
         <w:pStyle w:val="Heading4"/>
         <w:rPr/>
       </w:pPr>
-      <w:bookmarkStart w:colFirst="0" w:colLast="0" w:name="_k7rdoj8n54lm" w:id="32"/>
-      <w:bookmarkEnd w:id="32"/>
+      <w:bookmarkStart w:colFirst="0" w:colLast="0" w:name="_k7rdoj8n54lm" w:id="33"/>
+      <w:bookmarkEnd w:id="33"/>
       <w:r>
         <w:rPr>
           <w:rtl w:val="0"/>
@@ -12819,6 +12850,11 @@
               </w:rPr>
               <w:t xml:space="preserve">Script for PRACTISE role play (picking up from where they last left off): </w:t>
             </w:r>
+            <w:r>
+              <w:rPr>
+                <w:rtl w:val="0"/>
+              </w:rPr>
+            </w:r>
           </w:p>
           <w:p>
             <w:pPr>
@@ -12829,7 +12865,7 @@
               <w:rPr>
                 <w:rtl w:val="0"/>
               </w:rPr>
-              <w:t xml:space="preserve">Facilitator: “Let’s practise how you can approach similar situations in the future. magine you've just come home after a hectic day. Your teen, eager to share something, accidentally spills a drink on the floor. I will be the teen and you will be the parent. ”</w:t>
+              <w:t xml:space="preserve">Facilitator: “Let’s practice talking to your teen about spending one-on-one time using the tips - Day, Play and Stay. Imagine I am your teen, and you are my parent. I am relaxing after school.” </w:t>
             </w:r>
           </w:p>
           <w:p>
@@ -12841,7 +12877,7 @@
               <w:rPr>
                 <w:rtl w:val="0"/>
               </w:rPr>
-              <w:t xml:space="preserve">Parent (takes a deep breath): Are you okay my dear? Let’s clean this up together and then, you can tell me what you wanted to tell me. </w:t>
+              <w:t xml:space="preserve">Parent: “[insert name of facilitator], how was your day at school?” </w:t>
             </w:r>
           </w:p>
           <w:p>
@@ -12853,7 +12889,92 @@
               <w:rPr>
                 <w:rtl w:val="0"/>
               </w:rPr>
-              <w:t xml:space="preserve">Facilitator: “Great job! You took a pause, offered a solution to your teen, and came back to one-on-one time. Good luck trying it the next time something like this happens. Even if you end up losing your temper, remember to be kind and caring to yourself.”</w:t>
+              <w:t xml:space="preserve">Facilitator (acting as a teen): “It was okay.” </w:t>
+            </w:r>
+          </w:p>
+          <w:p>
+            <w:pPr>
+              <w:spacing w:before="200" w:lineRule="auto"/>
+              <w:rPr/>
+            </w:pPr>
+            <w:r>
+              <w:rPr>
+                <w:rtl w:val="0"/>
+              </w:rPr>
+              <w:t xml:space="preserve">Parent:” I have 5 minutes before I start making dinner. </w:t>
+            </w:r>
+            <w:r>
+              <w:rPr>
+                <w:rFonts w:ascii="Arial" w:cs="Arial" w:eastAsia="Arial" w:hAnsi="Arial"/>
+                <w:color w:val="000000"/>
+                <w:sz w:val="22"/>
+                <w:szCs w:val="22"/>
+                <w:rtl w:val="0"/>
+              </w:rPr>
+              <w:t xml:space="preserve">What would you like to do toge</w:t>
+            </w:r>
+            <w:r>
+              <w:rPr>
+                <w:rtl w:val="0"/>
+              </w:rPr>
+              <w:t xml:space="preserve">ther?” </w:t>
+              <w:br w:type="textWrapping"/>
+              <w:br w:type="textWrapping"/>
+              <w:t xml:space="preserve">Facilitator (acting as a teen): “Hmm. I don’t know. I was going for a short walk. Maybe we can go together.” </w:t>
+            </w:r>
+          </w:p>
+          <w:p>
+            <w:pPr>
+              <w:spacing w:before="200" w:lineRule="auto"/>
+              <w:rPr/>
+            </w:pPr>
+            <w:r>
+              <w:rPr>
+                <w:rtl w:val="0"/>
+              </w:rPr>
+              <w:t xml:space="preserve">Parent: “I would love to join you. Let’s go” </w:t>
+            </w:r>
+            <w:r>
+              <w:rPr>
+                <w:rtl w:val="0"/>
+              </w:rPr>
+            </w:r>
+          </w:p>
+          <w:p>
+            <w:pPr>
+              <w:spacing w:before="200" w:lineRule="auto"/>
+              <w:rPr/>
+            </w:pPr>
+            <w:r>
+              <w:rPr>
+                <w:rtl w:val="0"/>
+              </w:rPr>
+              <w:t xml:space="preserve">Facilitator (acting as teen): “Okay! Maybe I could tell you about something that happened today at school?”</w:t>
+              <w:br w:type="textWrapping"/>
+              <w:br w:type="textWrapping"/>
+              <w:t xml:space="preserve">Parent: “That would be wonderful!”</w:t>
+            </w:r>
+            <w:r>
+              <w:rPr>
+                <w:rFonts w:ascii="Arial" w:cs="Arial" w:eastAsia="Arial" w:hAnsi="Arial"/>
+                <w:color w:val="000000"/>
+                <w:sz w:val="22"/>
+                <w:szCs w:val="22"/>
+                <w:rtl w:val="0"/>
+              </w:rPr>
+              <w:br w:type="textWrapping"/>
+              <w:br w:type="textWrapping"/>
+            </w:r>
+            <w:r>
+              <w:rPr>
+                <w:rtl w:val="0"/>
+              </w:rPr>
+              <w:t xml:space="preserve">Facilitator: You did a great job! Good luck trying it with your teen when you go home together. Even if your teen is hesitant to spend time with you, remember to be kind and caring to yourself”</w:t>
+            </w:r>
+            <w:r>
+              <w:rPr>
+                <w:rtl w:val="0"/>
+              </w:rPr>
             </w:r>
           </w:p>
         </w:tc>
@@ -12989,8 +13110,8 @@
         <w:pStyle w:val="Heading3"/>
         <w:rPr/>
       </w:pPr>
-      <w:bookmarkStart w:colFirst="0" w:colLast="0" w:name="_flifhzdj59nm" w:id="33"/>
-      <w:bookmarkEnd w:id="33"/>
+      <w:bookmarkStart w:colFirst="0" w:colLast="0" w:name="_flifhzdj59nm" w:id="34"/>
+      <w:bookmarkEnd w:id="34"/>
       <w:r>
         <w:pict>
           <v:rect style="width:0.0pt;height:1.5pt" o:hr="t" o:hrstd="t" o:hralign="center" fillcolor="#A0A0A0" stroked="f"/>
@@ -13007,8 +13128,8 @@
         <w:pStyle w:val="Heading3"/>
         <w:rPr/>
       </w:pPr>
-      <w:bookmarkStart w:colFirst="0" w:colLast="0" w:name="_pjo6ieabz94p" w:id="34"/>
-      <w:bookmarkEnd w:id="34"/>
+      <w:bookmarkStart w:colFirst="0" w:colLast="0" w:name="_pjo6ieabz94p" w:id="35"/>
+      <w:bookmarkEnd w:id="35"/>
       <w:r>
         <w:rPr>
           <w:rtl w:val="0"/>
@@ -13021,8 +13142,8 @@
         <w:pStyle w:val="Heading6"/>
         <w:rPr/>
       </w:pPr>
-      <w:bookmarkStart w:colFirst="0" w:colLast="0" w:name="_u70pnmsnz1ul" w:id="35"/>
-      <w:bookmarkEnd w:id="35"/>
+      <w:bookmarkStart w:colFirst="0" w:colLast="0" w:name="_u70pnmsnz1ul" w:id="36"/>
+      <w:bookmarkEnd w:id="36"/>
       <w:r>
         <w:rPr>
           <w:rtl w:val="0"/>
@@ -13069,8 +13190,8 @@
         <w:spacing w:after="200" w:lineRule="auto"/>
         <w:rPr/>
       </w:pPr>
-      <w:bookmarkStart w:colFirst="0" w:colLast="0" w:name="_1xjw3j7zyy0z" w:id="36"/>
-      <w:bookmarkEnd w:id="36"/>
+      <w:bookmarkStart w:colFirst="0" w:colLast="0" w:name="_1xjw3j7zyy0z" w:id="37"/>
+      <w:bookmarkEnd w:id="37"/>
       <w:r>
         <w:rPr>
           <w:rtl w:val="0"/>
@@ -13535,12 +13656,12 @@
           <wp:inline distB="0" distT="0" distL="114300" distR="114300">
             <wp:extent cx="5492453" cy="9444038"/>
             <wp:effectExtent b="0" l="0" r="0" t="0"/>
-            <wp:docPr id="4" name="image6.jpg"/>
+            <wp:docPr id="4" name="image2.jpg"/>
             <a:graphic>
               <a:graphicData uri="http://schemas.openxmlformats.org/drawingml/2006/picture">
                 <pic:pic>
                   <pic:nvPicPr>
-                    <pic:cNvPr id="0" name="image6.jpg"/>
+                    <pic:cNvPr id="0" name="image2.jpg"/>
                     <pic:cNvPicPr preferRelativeResize="0"/>
                   </pic:nvPicPr>
                   <pic:blipFill>
@@ -13592,12 +13713,12 @@
           <wp:inline distB="0" distT="0" distL="114300" distR="114300">
             <wp:extent cx="5731200" cy="9232900"/>
             <wp:effectExtent b="0" l="0" r="0" t="0"/>
-            <wp:docPr id="3" name="image1.jpg"/>
+            <wp:docPr id="3" name="image3.jpg"/>
             <a:graphic>
               <a:graphicData uri="http://schemas.openxmlformats.org/drawingml/2006/picture">
                 <pic:pic>
                   <pic:nvPicPr>
-                    <pic:cNvPr id="0" name="image1.jpg"/>
+                    <pic:cNvPr id="0" name="image3.jpg"/>
                     <pic:cNvPicPr preferRelativeResize="0"/>
                   </pic:nvPicPr>
                   <pic:blipFill>
@@ -13650,12 +13771,12 @@
           <wp:inline distB="0" distT="0" distL="114300" distR="114300">
             <wp:extent cx="5731200" cy="8686800"/>
             <wp:effectExtent b="0" l="0" r="0" t="0"/>
-            <wp:docPr id="6" name="image3.jpg"/>
+            <wp:docPr id="6" name="image5.jpg"/>
             <a:graphic>
               <a:graphicData uri="http://schemas.openxmlformats.org/drawingml/2006/picture">
                 <pic:pic>
                   <pic:nvPicPr>
-                    <pic:cNvPr id="0" name="image3.jpg"/>
+                    <pic:cNvPr id="0" name="image5.jpg"/>
                     <pic:cNvPicPr preferRelativeResize="0"/>
                   </pic:nvPicPr>
                   <pic:blipFill>
@@ -13707,12 +13828,12 @@
           <wp:inline distB="0" distT="0" distL="114300" distR="114300">
             <wp:extent cx="5731200" cy="6985000"/>
             <wp:effectExtent b="0" l="0" r="0" t="0"/>
-            <wp:docPr id="7" name="image2.jpg"/>
+            <wp:docPr id="7" name="image1.jpg"/>
             <a:graphic>
               <a:graphicData uri="http://schemas.openxmlformats.org/drawingml/2006/picture">
                 <pic:pic>
                   <pic:nvPicPr>
-                    <pic:cNvPr id="0" name="image2.jpg"/>
+                    <pic:cNvPr id="0" name="image1.jpg"/>
                     <pic:cNvPicPr preferRelativeResize="0"/>
                   </pic:nvPicPr>
                   <pic:blipFill>
@@ -13750,8 +13871,8 @@
         <w:spacing w:after="200" w:before="280" w:lineRule="auto"/>
         <w:rPr/>
       </w:pPr>
-      <w:bookmarkStart w:colFirst="0" w:colLast="0" w:name="_hibuat2wcf3t" w:id="37"/>
-      <w:bookmarkEnd w:id="37"/>
+      <w:bookmarkStart w:colFirst="0" w:colLast="0" w:name="_hibuat2wcf3t" w:id="38"/>
+      <w:bookmarkEnd w:id="38"/>
       <w:r>
         <w:br w:type="page"/>
       </w:r>
@@ -13766,8 +13887,8 @@
         <w:pStyle w:val="Heading3"/>
         <w:rPr/>
       </w:pPr>
-      <w:bookmarkStart w:colFirst="0" w:colLast="0" w:name="_mpobhz6gbjn6" w:id="38"/>
-      <w:bookmarkEnd w:id="38"/>
+      <w:bookmarkStart w:colFirst="0" w:colLast="0" w:name="_mpobhz6gbjn6" w:id="39"/>
+      <w:bookmarkEnd w:id="39"/>
       <w:r>
         <w:rPr>
           <w:rtl w:val="0"/>
@@ -13786,8 +13907,8 @@
         <w:pStyle w:val="Heading4"/>
         <w:rPr/>
       </w:pPr>
-      <w:bookmarkStart w:colFirst="0" w:colLast="0" w:name="_oshbalbm2pik" w:id="39"/>
-      <w:bookmarkEnd w:id="39"/>
+      <w:bookmarkStart w:colFirst="0" w:colLast="0" w:name="_oshbalbm2pik" w:id="40"/>
+      <w:bookmarkEnd w:id="40"/>
       <w:r>
         <w:rPr>
           <w:rtl w:val="0"/>
@@ -13800,8 +13921,8 @@
         <w:pStyle w:val="Heading6"/>
         <w:rPr/>
       </w:pPr>
-      <w:bookmarkStart w:colFirst="0" w:colLast="0" w:name="_okzfih2k1b9e" w:id="40"/>
-      <w:bookmarkEnd w:id="40"/>
+      <w:bookmarkStart w:colFirst="0" w:colLast="0" w:name="_okzfih2k1b9e" w:id="41"/>
+      <w:bookmarkEnd w:id="41"/>
       <w:r>
         <w:rPr>
           <w:rtl w:val="0"/>
@@ -13836,8 +13957,8 @@
         <w:pStyle w:val="Heading6"/>
         <w:rPr/>
       </w:pPr>
-      <w:bookmarkStart w:colFirst="0" w:colLast="0" w:name="_9im72whj5avq" w:id="41"/>
-      <w:bookmarkEnd w:id="41"/>
+      <w:bookmarkStart w:colFirst="0" w:colLast="0" w:name="_9im72whj5avq" w:id="42"/>
+      <w:bookmarkEnd w:id="42"/>
       <w:r>
         <w:rPr>
           <w:rtl w:val="0"/>
@@ -13987,8 +14108,8 @@
         <w:pStyle w:val="Heading4"/>
         <w:rPr/>
       </w:pPr>
-      <w:bookmarkStart w:colFirst="0" w:colLast="0" w:name="_p6gv1vlep4oi" w:id="42"/>
-      <w:bookmarkEnd w:id="42"/>
+      <w:bookmarkStart w:colFirst="0" w:colLast="0" w:name="_p6gv1vlep4oi" w:id="43"/>
+      <w:bookmarkEnd w:id="43"/>
       <w:r>
         <w:br w:type="page"/>
       </w:r>
@@ -14003,8 +14124,8 @@
         <w:pStyle w:val="Heading4"/>
         <w:rPr/>
       </w:pPr>
-      <w:bookmarkStart w:colFirst="0" w:colLast="0" w:name="_dqrqhs4c0oo" w:id="43"/>
-      <w:bookmarkEnd w:id="43"/>
+      <w:bookmarkStart w:colFirst="0" w:colLast="0" w:name="_dqrqhs4c0oo" w:id="44"/>
+      <w:bookmarkEnd w:id="44"/>
       <w:r>
         <w:rPr>
           <w:rtl w:val="0"/>
@@ -14030,8 +14151,8 @@
         <w:pStyle w:val="Heading5"/>
         <w:rPr/>
       </w:pPr>
-      <w:bookmarkStart w:colFirst="0" w:colLast="0" w:name="_5lozgwvs3gle" w:id="44"/>
-      <w:bookmarkEnd w:id="44"/>
+      <w:bookmarkStart w:colFirst="0" w:colLast="0" w:name="_5lozgwvs3gle" w:id="45"/>
+      <w:bookmarkEnd w:id="45"/>
       <w:r>
         <w:rPr>
           <w:rtl w:val="0"/>
@@ -14044,8 +14165,8 @@
         <w:pStyle w:val="Heading6"/>
         <w:rPr/>
       </w:pPr>
-      <w:bookmarkStart w:colFirst="0" w:colLast="0" w:name="_zij8rvvdpsfl" w:id="45"/>
-      <w:bookmarkEnd w:id="45"/>
+      <w:bookmarkStart w:colFirst="0" w:colLast="0" w:name="_zij8rvvdpsfl" w:id="46"/>
+      <w:bookmarkEnd w:id="46"/>
       <w:r>
         <w:rPr>
           <w:rtl w:val="0"/>
@@ -14081,8 +14202,8 @@
         <w:pStyle w:val="Heading6"/>
         <w:rPr/>
       </w:pPr>
-      <w:bookmarkStart w:colFirst="0" w:colLast="0" w:name="_ol88ivnyhn15" w:id="46"/>
-      <w:bookmarkEnd w:id="46"/>
+      <w:bookmarkStart w:colFirst="0" w:colLast="0" w:name="_ol88ivnyhn15" w:id="47"/>
+      <w:bookmarkEnd w:id="47"/>
       <w:r>
         <w:rPr>
           <w:rtl w:val="0"/>
@@ -14344,8 +14465,8 @@
         <w:pStyle w:val="Heading5"/>
         <w:rPr/>
       </w:pPr>
-      <w:bookmarkStart w:colFirst="0" w:colLast="0" w:name="_557l2nz85ykh" w:id="47"/>
-      <w:bookmarkEnd w:id="47"/>
+      <w:bookmarkStart w:colFirst="0" w:colLast="0" w:name="_557l2nz85ykh" w:id="48"/>
+      <w:bookmarkEnd w:id="48"/>
       <w:r>
         <w:rPr>
           <w:rtl w:val="0"/>
@@ -14358,8 +14479,8 @@
         <w:pStyle w:val="Heading6"/>
         <w:rPr/>
       </w:pPr>
-      <w:bookmarkStart w:colFirst="0" w:colLast="0" w:name="_wh1u5anjshl9" w:id="48"/>
-      <w:bookmarkEnd w:id="48"/>
+      <w:bookmarkStart w:colFirst="0" w:colLast="0" w:name="_wh1u5anjshl9" w:id="49"/>
+      <w:bookmarkEnd w:id="49"/>
       <w:r>
         <w:rPr>
           <w:rtl w:val="0"/>
@@ -14940,12 +15061,12 @@
                       <wp:extent cx="467995" cy="467995"/>
                       <wp:effectExtent b="0" l="0" r="0" t="0"/>
                       <wp:wrapNone/>
-                      <wp:docPr id="1" name="image4.png"/>
+                      <wp:docPr id="1" name="image6.png"/>
                       <a:graphic>
                         <a:graphicData uri="http://schemas.openxmlformats.org/drawingml/2006/picture">
                           <pic:pic>
                             <pic:nvPicPr>
-                              <pic:cNvPr id="0" name="image4.png"/>
+                              <pic:cNvPr id="0" name="image6.png"/>
                               <pic:cNvPicPr preferRelativeResize="0"/>
                             </pic:nvPicPr>
                             <pic:blipFill>
@@ -15669,12 +15790,12 @@
                       <wp:extent cx="467995" cy="467995"/>
                       <wp:effectExtent b="0" l="0" r="0" t="0"/>
                       <wp:wrapNone/>
-                      <wp:docPr id="2" name="image5.png"/>
+                      <wp:docPr id="2" name="image7.png"/>
                       <a:graphic>
                         <a:graphicData uri="http://schemas.openxmlformats.org/drawingml/2006/picture">
                           <pic:pic>
                             <pic:nvPicPr>
-                              <pic:cNvPr id="0" name="image5.png"/>
+                              <pic:cNvPr id="0" name="image7.png"/>
                               <pic:cNvPicPr preferRelativeResize="0"/>
                             </pic:nvPicPr>
                             <pic:blipFill>
@@ -15875,8 +15996,8 @@
         <w:pStyle w:val="Heading5"/>
         <w:rPr/>
       </w:pPr>
-      <w:bookmarkStart w:colFirst="0" w:colLast="0" w:name="_ajlc7qx6ezat" w:id="49"/>
-      <w:bookmarkEnd w:id="49"/>
+      <w:bookmarkStart w:colFirst="0" w:colLast="0" w:name="_ajlc7qx6ezat" w:id="50"/>
+      <w:bookmarkEnd w:id="50"/>
       <w:r>
         <w:br w:type="page"/>
       </w:r>
@@ -15891,8 +16012,8 @@
         <w:pStyle w:val="Heading5"/>
         <w:rPr/>
       </w:pPr>
-      <w:bookmarkStart w:colFirst="0" w:colLast="0" w:name="_m85asjdhjxuv" w:id="50"/>
-      <w:bookmarkEnd w:id="50"/>
+      <w:bookmarkStart w:colFirst="0" w:colLast="0" w:name="_m85asjdhjxuv" w:id="51"/>
+      <w:bookmarkEnd w:id="51"/>
       <w:r>
         <w:rPr>
           <w:rtl w:val="0"/>
@@ -15909,8 +16030,8 @@
           <w:b w:val="0"/>
         </w:rPr>
       </w:pPr>
-      <w:bookmarkStart w:colFirst="0" w:colLast="0" w:name="_1n8qvdvo39js" w:id="51"/>
-      <w:bookmarkEnd w:id="51"/>
+      <w:bookmarkStart w:colFirst="0" w:colLast="0" w:name="_1n8qvdvo39js" w:id="52"/>
+      <w:bookmarkEnd w:id="52"/>
       <w:r>
         <w:rPr>
           <w:rFonts w:ascii="Noto Sans SemiBold" w:cs="Noto Sans SemiBold" w:eastAsia="Noto Sans SemiBold" w:hAnsi="Noto Sans SemiBold"/>
@@ -15940,8 +16061,8 @@
           <w:b w:val="0"/>
         </w:rPr>
       </w:pPr>
-      <w:bookmarkStart w:colFirst="0" w:colLast="0" w:name="_757qh5rndqst" w:id="52"/>
-      <w:bookmarkEnd w:id="52"/>
+      <w:bookmarkStart w:colFirst="0" w:colLast="0" w:name="_757qh5rndqst" w:id="53"/>
+      <w:bookmarkEnd w:id="53"/>
       <w:r>
         <w:rPr>
           <w:rFonts w:ascii="Noto Sans SemiBold" w:cs="Noto Sans SemiBold" w:eastAsia="Noto Sans SemiBold" w:hAnsi="Noto Sans SemiBold"/>
@@ -16178,8 +16299,8 @@
           <w:color w:val="db3614"/>
         </w:rPr>
       </w:pPr>
-      <w:bookmarkStart w:colFirst="0" w:colLast="0" w:name="_povfykoq82t8" w:id="53"/>
-      <w:bookmarkEnd w:id="53"/>
+      <w:bookmarkStart w:colFirst="0" w:colLast="0" w:name="_povfykoq82t8" w:id="54"/>
+      <w:bookmarkEnd w:id="54"/>
       <w:r>
         <w:rPr>
           <w:rtl w:val="0"/>
@@ -16197,8 +16318,8 @@
         <w:pStyle w:val="Heading6"/>
         <w:rPr/>
       </w:pPr>
-      <w:bookmarkStart w:colFirst="0" w:colLast="0" w:name="_nfmbldcic9sw" w:id="54"/>
-      <w:bookmarkEnd w:id="54"/>
+      <w:bookmarkStart w:colFirst="0" w:colLast="0" w:name="_nfmbldcic9sw" w:id="55"/>
+      <w:bookmarkEnd w:id="55"/>
       <w:r>
         <w:rPr>
           <w:rtl w:val="0"/>
@@ -16482,8 +16603,8 @@
         <w:pStyle w:val="Heading3"/>
         <w:rPr/>
       </w:pPr>
-      <w:bookmarkStart w:colFirst="0" w:colLast="0" w:name="_dpqk3yjoe4s6" w:id="55"/>
-      <w:bookmarkEnd w:id="55"/>
+      <w:bookmarkStart w:colFirst="0" w:colLast="0" w:name="_dpqk3yjoe4s6" w:id="56"/>
+      <w:bookmarkEnd w:id="56"/>
       <w:r>
         <w:br w:type="page"/>
       </w:r>
@@ -16498,8 +16619,8 @@
         <w:pStyle w:val="Heading3"/>
         <w:rPr/>
       </w:pPr>
-      <w:bookmarkStart w:colFirst="0" w:colLast="0" w:name="_bq3i9qtnjym4" w:id="56"/>
-      <w:bookmarkEnd w:id="56"/>
+      <w:bookmarkStart w:colFirst="0" w:colLast="0" w:name="_bq3i9qtnjym4" w:id="57"/>
+      <w:bookmarkEnd w:id="57"/>
       <w:r>
         <w:rPr>
           <w:rtl w:val="0"/>
@@ -16953,12 +17074,12 @@
           <wp:inline distB="114300" distT="114300" distL="114300" distR="114300">
             <wp:extent cx="4376738" cy="466725"/>
             <wp:effectExtent b="0" l="0" r="0" t="0"/>
-            <wp:docPr id="5" name="image7.png"/>
+            <wp:docPr id="5" name="image4.png"/>
             <a:graphic>
               <a:graphicData uri="http://schemas.openxmlformats.org/drawingml/2006/picture">
                 <pic:pic>
                   <pic:nvPicPr>
-                    <pic:cNvPr id="0" name="image7.png"/>
+                    <pic:cNvPr id="0" name="image4.png"/>
                     <pic:cNvPicPr preferRelativeResize="0"/>
                   </pic:nvPicPr>
                   <pic:blipFill>
@@ -17150,8 +17271,8 @@
         <w:pStyle w:val="Heading3"/>
         <w:rPr/>
       </w:pPr>
-      <w:bookmarkStart w:colFirst="0" w:colLast="0" w:name="_sizxee1artz" w:id="57"/>
-      <w:bookmarkEnd w:id="57"/>
+      <w:bookmarkStart w:colFirst="0" w:colLast="0" w:name="_sizxee1artz" w:id="58"/>
+      <w:bookmarkEnd w:id="58"/>
       <w:r>
         <w:rPr>
           <w:rtl w:val="0"/>
@@ -17163,8 +17284,8 @@
         <w:pStyle w:val="Heading3"/>
         <w:rPr/>
       </w:pPr>
-      <w:bookmarkStart w:colFirst="0" w:colLast="0" w:name="_k3st254rm4q7" w:id="58"/>
-      <w:bookmarkEnd w:id="58"/>
+      <w:bookmarkStart w:colFirst="0" w:colLast="0" w:name="_k3st254rm4q7" w:id="59"/>
+      <w:bookmarkEnd w:id="59"/>
       <w:r>
         <w:rPr>
           <w:rtl w:val="0"/>
@@ -17421,8 +17542,8 @@
         <w:spacing w:after="200" w:lineRule="auto"/>
         <w:rPr/>
       </w:pPr>
-      <w:bookmarkStart w:colFirst="0" w:colLast="0" w:name="_mndwgvya2nez" w:id="59"/>
-      <w:bookmarkEnd w:id="59"/>
+      <w:bookmarkStart w:colFirst="0" w:colLast="0" w:name="_mndwgvya2nez" w:id="60"/>
+      <w:bookmarkEnd w:id="60"/>
       <w:r>
         <w:br w:type="page"/>
       </w:r>
@@ -17438,8 +17559,8 @@
         <w:spacing w:after="200" w:lineRule="auto"/>
         <w:rPr/>
       </w:pPr>
-      <w:bookmarkStart w:colFirst="0" w:colLast="0" w:name="_scef61y936xn" w:id="60"/>
-      <w:bookmarkEnd w:id="60"/>
+      <w:bookmarkStart w:colFirst="0" w:colLast="0" w:name="_scef61y936xn" w:id="61"/>
+      <w:bookmarkEnd w:id="61"/>
       <w:r>
         <w:rPr>
           <w:rtl w:val="0"/>
@@ -17452,8 +17573,8 @@
         <w:pStyle w:val="Heading3"/>
         <w:rPr/>
       </w:pPr>
-      <w:bookmarkStart w:colFirst="0" w:colLast="0" w:name="_hq9wrgny3mxb" w:id="61"/>
-      <w:bookmarkEnd w:id="61"/>
+      <w:bookmarkStart w:colFirst="0" w:colLast="0" w:name="_hq9wrgny3mxb" w:id="62"/>
+      <w:bookmarkEnd w:id="62"/>
       <w:r>
         <w:rPr>
           <w:rtl w:val="0"/>
@@ -19323,8 +19444,8 @@
         <w:spacing w:after="200" w:lineRule="auto"/>
         <w:rPr/>
       </w:pPr>
-      <w:bookmarkStart w:colFirst="0" w:colLast="0" w:name="_efwp4e264l92" w:id="62"/>
-      <w:bookmarkEnd w:id="62"/>
+      <w:bookmarkStart w:colFirst="0" w:colLast="0" w:name="_efwp4e264l92" w:id="63"/>
+      <w:bookmarkEnd w:id="63"/>
       <w:r>
         <w:rPr>
           <w:rtl w:val="0"/>
@@ -19337,8 +19458,8 @@
         <w:pStyle w:val="Heading6"/>
         <w:rPr/>
       </w:pPr>
-      <w:bookmarkStart w:colFirst="0" w:colLast="0" w:name="_txwlhvh3qf4j" w:id="63"/>
-      <w:bookmarkEnd w:id="63"/>
+      <w:bookmarkStart w:colFirst="0" w:colLast="0" w:name="_txwlhvh3qf4j" w:id="64"/>
+      <w:bookmarkEnd w:id="64"/>
       <w:r>
         <w:rPr>
           <w:rtl w:val="0"/>
@@ -19832,8 +19953,8 @@
         <w:pStyle w:val="Heading3"/>
         <w:rPr/>
       </w:pPr>
-      <w:bookmarkStart w:colFirst="0" w:colLast="0" w:name="_ihz2hars3kb0" w:id="64"/>
-      <w:bookmarkEnd w:id="64"/>
+      <w:bookmarkStart w:colFirst="0" w:colLast="0" w:name="_ihz2hars3kb0" w:id="65"/>
+      <w:bookmarkEnd w:id="65"/>
       <w:r>
         <w:br w:type="page"/>
       </w:r>
@@ -19848,8 +19969,8 @@
         <w:pStyle w:val="Heading3"/>
         <w:rPr/>
       </w:pPr>
-      <w:bookmarkStart w:colFirst="0" w:colLast="0" w:name="_8tkcn447jp0z" w:id="65"/>
-      <w:bookmarkEnd w:id="65"/>
+      <w:bookmarkStart w:colFirst="0" w:colLast="0" w:name="_8tkcn447jp0z" w:id="66"/>
+      <w:bookmarkEnd w:id="66"/>
       <w:r>
         <w:rPr>
           <w:rtl w:val="0"/>
@@ -19862,8 +19983,8 @@
         <w:pStyle w:val="Heading6"/>
         <w:rPr/>
       </w:pPr>
-      <w:bookmarkStart w:colFirst="0" w:colLast="0" w:name="_7sr6yigfbit2" w:id="66"/>
-      <w:bookmarkEnd w:id="66"/>
+      <w:bookmarkStart w:colFirst="0" w:colLast="0" w:name="_7sr6yigfbit2" w:id="67"/>
+      <w:bookmarkEnd w:id="67"/>
       <w:r>
         <w:rPr>
           <w:rtl w:val="0"/>
@@ -19982,8 +20103,8 @@
         <w:pStyle w:val="Heading4"/>
         <w:rPr/>
       </w:pPr>
-      <w:bookmarkStart w:colFirst="0" w:colLast="0" w:name="_t10zfkml91yq" w:id="67"/>
-      <w:bookmarkEnd w:id="67"/>
+      <w:bookmarkStart w:colFirst="0" w:colLast="0" w:name="_t10zfkml91yq" w:id="68"/>
+      <w:bookmarkEnd w:id="68"/>
       <w:r>
         <w:br w:type="page"/>
       </w:r>
@@ -19998,8 +20119,8 @@
         <w:pStyle w:val="Heading4"/>
         <w:rPr/>
       </w:pPr>
-      <w:bookmarkStart w:colFirst="0" w:colLast="0" w:name="_u9bp3n6056w9" w:id="68"/>
-      <w:bookmarkEnd w:id="68"/>
+      <w:bookmarkStart w:colFirst="0" w:colLast="0" w:name="_u9bp3n6056w9" w:id="69"/>
+      <w:bookmarkEnd w:id="69"/>
       <w:r>
         <w:rPr>
           <w:rtl w:val="0"/>
@@ -20012,8 +20133,8 @@
         <w:pStyle w:val="Heading6"/>
         <w:rPr/>
       </w:pPr>
-      <w:bookmarkStart w:colFirst="0" w:colLast="0" w:name="_elb0un1zjmm7" w:id="69"/>
-      <w:bookmarkEnd w:id="69"/>
+      <w:bookmarkStart w:colFirst="0" w:colLast="0" w:name="_elb0un1zjmm7" w:id="70"/>
+      <w:bookmarkEnd w:id="70"/>
       <w:r>
         <w:rPr>
           <w:rtl w:val="0"/>
@@ -20113,7 +20234,7 @@
         <w:rPr>
           <w:rtl w:val="0"/>
         </w:rPr>
-        <w:t xml:space="preserve">“Crianza con Conciencia+”</w:t>
+        <w:t xml:space="preserve">“Familias Conciencia+”</w:t>
       </w:r>
     </w:p>
     <w:p>
@@ -20153,7 +20274,7 @@
         </w:rPr>
         <w:t xml:space="preserve">You can keep your temporary group name or add a name to the temporary group name. </w:t>
         <w:br w:type="textWrapping"/>
-        <w:t xml:space="preserve">For example, “Crianza con Conciencia+_HappyFamilies”.</w:t>
+        <w:t xml:space="preserve">For example, “Familias Conciencia+_HappyFamilies”.</w:t>
       </w:r>
     </w:p>
     <w:p>
@@ -20161,8 +20282,8 @@
         <w:pStyle w:val="Heading4"/>
         <w:rPr/>
       </w:pPr>
-      <w:bookmarkStart w:colFirst="0" w:colLast="0" w:name="_okv7g0tq2gps" w:id="70"/>
-      <w:bookmarkEnd w:id="70"/>
+      <w:bookmarkStart w:colFirst="0" w:colLast="0" w:name="_okv7g0tq2gps" w:id="71"/>
+      <w:bookmarkEnd w:id="71"/>
       <w:r>
         <w:br w:type="page"/>
       </w:r>
@@ -20177,8 +20298,8 @@
         <w:pStyle w:val="Heading4"/>
         <w:rPr/>
       </w:pPr>
-      <w:bookmarkStart w:colFirst="0" w:colLast="0" w:name="_dlzwichyh7tr" w:id="71"/>
-      <w:bookmarkEnd w:id="71"/>
+      <w:bookmarkStart w:colFirst="0" w:colLast="0" w:name="_dlzwichyh7tr" w:id="72"/>
+      <w:bookmarkEnd w:id="72"/>
       <w:r>
         <w:rPr>
           <w:rtl w:val="0"/>
@@ -20191,8 +20312,8 @@
         <w:pStyle w:val="Heading6"/>
         <w:rPr/>
       </w:pPr>
-      <w:bookmarkStart w:colFirst="0" w:colLast="0" w:name="_jqegfrua9al0" w:id="72"/>
-      <w:bookmarkEnd w:id="72"/>
+      <w:bookmarkStart w:colFirst="0" w:colLast="0" w:name="_jqegfrua9al0" w:id="73"/>
+      <w:bookmarkEnd w:id="73"/>
       <w:r>
         <w:rPr>
           <w:rtl w:val="0"/>
@@ -20647,8 +20768,8 @@
           <w:rFonts w:ascii="Noto Sans" w:cs="Noto Sans" w:eastAsia="Noto Sans" w:hAnsi="Noto Sans"/>
         </w:rPr>
       </w:pPr>
-      <w:bookmarkStart w:colFirst="0" w:colLast="0" w:name="_1baon6m" w:id="73"/>
-      <w:bookmarkEnd w:id="73"/>
+      <w:bookmarkStart w:colFirst="0" w:colLast="0" w:name="_1baon6m" w:id="74"/>
+      <w:bookmarkEnd w:id="74"/>
       <w:r>
         <w:rPr>
           <w:color w:val="000000"/>
@@ -20665,8 +20786,8 @@
           <w:color w:val="000000"/>
         </w:rPr>
       </w:pPr>
-      <w:bookmarkStart w:colFirst="0" w:colLast="0" w:name="_qcm2o2exbzj7" w:id="74"/>
-      <w:bookmarkEnd w:id="74"/>
+      <w:bookmarkStart w:colFirst="0" w:colLast="0" w:name="_qcm2o2exbzj7" w:id="75"/>
+      <w:bookmarkEnd w:id="75"/>
       <w:r>
         <w:rPr>
           <w:color w:val="000000"/>
@@ -20683,8 +20804,8 @@
           <w:color w:val="000000"/>
         </w:rPr>
       </w:pPr>
-      <w:bookmarkStart w:colFirst="0" w:colLast="0" w:name="_fsjwen8dxbuk" w:id="75"/>
-      <w:bookmarkEnd w:id="75"/>
+      <w:bookmarkStart w:colFirst="0" w:colLast="0" w:name="_fsjwen8dxbuk" w:id="76"/>
+      <w:bookmarkEnd w:id="76"/>
       <w:r>
         <w:rPr>
           <w:color w:val="000000"/>
@@ -20698,8 +20819,8 @@
         <w:pStyle w:val="Heading4"/>
         <w:rPr/>
       </w:pPr>
-      <w:bookmarkStart w:colFirst="0" w:colLast="0" w:name="_zaqe1nbqzymi" w:id="76"/>
-      <w:bookmarkEnd w:id="76"/>
+      <w:bookmarkStart w:colFirst="0" w:colLast="0" w:name="_zaqe1nbqzymi" w:id="77"/>
+      <w:bookmarkEnd w:id="77"/>
       <w:r>
         <w:rPr>
           <w:rtl w:val="0"/>
@@ -20712,8 +20833,8 @@
         <w:pStyle w:val="Heading6"/>
         <w:rPr/>
       </w:pPr>
-      <w:bookmarkStart w:colFirst="0" w:colLast="0" w:name="_f4jjtx90hr1m" w:id="77"/>
-      <w:bookmarkEnd w:id="77"/>
+      <w:bookmarkStart w:colFirst="0" w:colLast="0" w:name="_f4jjtx90hr1m" w:id="78"/>
+      <w:bookmarkEnd w:id="78"/>
       <w:r>
         <w:rPr>
           <w:rtl w:val="0"/>
@@ -20837,8 +20958,8 @@
         <w:pStyle w:val="Heading4"/>
         <w:rPr/>
       </w:pPr>
-      <w:bookmarkStart w:colFirst="0" w:colLast="0" w:name="_pov5c3btd7mp" w:id="78"/>
-      <w:bookmarkEnd w:id="78"/>
+      <w:bookmarkStart w:colFirst="0" w:colLast="0" w:name="_pov5c3btd7mp" w:id="79"/>
+      <w:bookmarkEnd w:id="79"/>
       <w:r>
         <w:rPr>
           <w:rtl w:val="0"/>
@@ -21177,8 +21298,8 @@
         <w:jc w:val="left"/>
         <w:rPr/>
       </w:pPr>
-      <w:bookmarkStart w:colFirst="0" w:colLast="0" w:name="_682lq1uopaz8" w:id="79"/>
-      <w:bookmarkEnd w:id="79"/>
+      <w:bookmarkStart w:colFirst="0" w:colLast="0" w:name="_682lq1uopaz8" w:id="80"/>
+      <w:bookmarkEnd w:id="80"/>
       <w:r>
         <w:rPr>
           <w:rtl w:val="0"/>
@@ -21452,8 +21573,8 @@
         <w:jc w:val="left"/>
         <w:rPr/>
       </w:pPr>
-      <w:bookmarkStart w:colFirst="0" w:colLast="0" w:name="_h5eb0mladubb" w:id="80"/>
-      <w:bookmarkEnd w:id="80"/>
+      <w:bookmarkStart w:colFirst="0" w:colLast="0" w:name="_h5eb0mladubb" w:id="81"/>
+      <w:bookmarkEnd w:id="81"/>
       <w:r>
         <w:br w:type="page"/>
       </w:r>
@@ -21469,8 +21590,8 @@
         <w:jc w:val="left"/>
         <w:rPr/>
       </w:pPr>
-      <w:bookmarkStart w:colFirst="0" w:colLast="0" w:name="_qdohacpkh45v" w:id="81"/>
-      <w:bookmarkEnd w:id="81"/>
+      <w:bookmarkStart w:colFirst="0" w:colLast="0" w:name="_qdohacpkh45v" w:id="82"/>
+      <w:bookmarkEnd w:id="82"/>
       <w:r>
         <w:rPr>
           <w:rtl w:val="0"/>
@@ -21488,8 +21609,8 @@
         <w:pStyle w:val="Heading4"/>
         <w:rPr/>
       </w:pPr>
-      <w:bookmarkStart w:colFirst="0" w:colLast="0" w:name="_nn7bp92m7c5g" w:id="82"/>
-      <w:bookmarkEnd w:id="82"/>
+      <w:bookmarkStart w:colFirst="0" w:colLast="0" w:name="_nn7bp92m7c5g" w:id="83"/>
+      <w:bookmarkEnd w:id="83"/>
       <w:r>
         <w:rPr>
           <w:rtl w:val="0"/>
@@ -21798,8 +21919,8 @@
         <w:pStyle w:val="Heading4"/>
         <w:rPr/>
       </w:pPr>
-      <w:bookmarkStart w:colFirst="0" w:colLast="0" w:name="_cgt1fa4q89ar" w:id="83"/>
-      <w:bookmarkEnd w:id="83"/>
+      <w:bookmarkStart w:colFirst="0" w:colLast="0" w:name="_cgt1fa4q89ar" w:id="84"/>
+      <w:bookmarkEnd w:id="84"/>
       <w:r>
         <w:rPr>
           <w:rtl w:val="0"/>
@@ -21812,8 +21933,8 @@
         <w:pStyle w:val="Heading6"/>
         <w:rPr/>
       </w:pPr>
-      <w:bookmarkStart w:colFirst="0" w:colLast="0" w:name="_bwhwb5cs72mi" w:id="84"/>
-      <w:bookmarkEnd w:id="84"/>
+      <w:bookmarkStart w:colFirst="0" w:colLast="0" w:name="_bwhwb5cs72mi" w:id="85"/>
+      <w:bookmarkEnd w:id="85"/>
       <w:r>
         <w:rPr>
           <w:rtl w:val="0"/>
@@ -21837,8 +21958,8 @@
         <w:pStyle w:val="Heading6"/>
         <w:rPr/>
       </w:pPr>
-      <w:bookmarkStart w:colFirst="0" w:colLast="0" w:name="_k69hxywq07gr" w:id="85"/>
-      <w:bookmarkEnd w:id="85"/>
+      <w:bookmarkStart w:colFirst="0" w:colLast="0" w:name="_k69hxywq07gr" w:id="86"/>
+      <w:bookmarkEnd w:id="86"/>
       <w:r>
         <w:rPr>
           <w:rtl w:val="0"/>
@@ -21881,7 +22002,7 @@
         <w:rPr>
           <w:rtl w:val="0"/>
         </w:rPr>
-        <w:t xml:space="preserve">Walk the facilitators through the WhatsApp interaction between a facilitator and parent. You can read the facilitator’s message, while your co-trainer reads the parent’s message. </w:t>
+        <w:t xml:space="preserve">Share with the facilitators that on day 3, they will be leading a WhatsApp chat session on self-talk. All the messages that they need to send are pre-drafted in Formando Conciencia+. They will now see an example of A-E-C-P used during the chat session on self-talk. </w:t>
       </w:r>
     </w:p>
     <w:p>
@@ -21890,6 +22011,7 @@
           <w:ilvl w:val="0"/>
           <w:numId w:val="70"/>
         </w:numPr>
+        <w:spacing w:after="0" w:afterAutospacing="0"/>
         <w:ind w:left="720" w:hanging="360"/>
         <w:rPr/>
       </w:pPr>
@@ -21897,6 +22019,22 @@
         <w:rPr>
           <w:rtl w:val="0"/>
         </w:rPr>
+        <w:t xml:space="preserve">Walk the facilitators through the WhatsApp interaction between a facilitator and parent. You can read the facilitator’s message, while your co-trainer reads the parent’s message. </w:t>
+      </w:r>
+    </w:p>
+    <w:p>
+      <w:pPr>
+        <w:numPr>
+          <w:ilvl w:val="0"/>
+          <w:numId w:val="70"/>
+        </w:numPr>
+        <w:ind w:left="720" w:hanging="360"/>
+        <w:rPr/>
+      </w:pPr>
+      <w:r>
+        <w:rPr>
+          <w:rtl w:val="0"/>
+        </w:rPr>
         <w:t xml:space="preserve">Highlight the ways in which the facilitator used Accept, Explore, Connect, and Practice. </w:t>
       </w:r>
       <w:r>
@@ -21910,8 +22048,8 @@
         <w:pStyle w:val="Heading4"/>
         <w:rPr/>
       </w:pPr>
-      <w:bookmarkStart w:colFirst="0" w:colLast="0" w:name="_lvys9j8zad30" w:id="86"/>
-      <w:bookmarkEnd w:id="86"/>
+      <w:bookmarkStart w:colFirst="0" w:colLast="0" w:name="_lvys9j8zad30" w:id="87"/>
+      <w:bookmarkEnd w:id="87"/>
       <w:r>
         <w:rPr>
           <w:rtl w:val="0"/>
@@ -21924,8 +22062,8 @@
         <w:pStyle w:val="Heading6"/>
         <w:rPr/>
       </w:pPr>
-      <w:bookmarkStart w:colFirst="0" w:colLast="0" w:name="_ydkyw34inhly" w:id="87"/>
-      <w:bookmarkEnd w:id="87"/>
+      <w:bookmarkStart w:colFirst="0" w:colLast="0" w:name="_ydkyw34inhly" w:id="88"/>
+      <w:bookmarkEnd w:id="88"/>
       <w:r>
         <w:rPr>
           <w:rtl w:val="0"/>
@@ -21960,8 +22098,8 @@
         <w:pStyle w:val="Heading6"/>
         <w:rPr/>
       </w:pPr>
-      <w:bookmarkStart w:colFirst="0" w:colLast="0" w:name="_8fsj9afybt8" w:id="88"/>
-      <w:bookmarkEnd w:id="88"/>
+      <w:bookmarkStart w:colFirst="0" w:colLast="0" w:name="_8fsj9afybt8" w:id="89"/>
+      <w:bookmarkEnd w:id="89"/>
       <w:r>
         <w:rPr>
           <w:rtl w:val="0"/>
@@ -23663,8 +23801,8 @@
         <w:spacing w:after="200" w:before="200" w:lineRule="auto"/>
         <w:rPr/>
       </w:pPr>
-      <w:bookmarkStart w:colFirst="0" w:colLast="0" w:name="_jnpt831lt7il" w:id="89"/>
-      <w:bookmarkEnd w:id="89"/>
+      <w:bookmarkStart w:colFirst="0" w:colLast="0" w:name="_jnpt831lt7il" w:id="90"/>
+      <w:bookmarkEnd w:id="90"/>
       <w:r>
         <w:br w:type="page"/>
       </w:r>
@@ -23680,8 +23818,8 @@
         <w:spacing w:after="200" w:before="200" w:lineRule="auto"/>
         <w:rPr/>
       </w:pPr>
-      <w:bookmarkStart w:colFirst="0" w:colLast="0" w:name="_yzsu3ku5cx7o" w:id="90"/>
-      <w:bookmarkEnd w:id="90"/>
+      <w:bookmarkStart w:colFirst="0" w:colLast="0" w:name="_yzsu3ku5cx7o" w:id="91"/>
+      <w:bookmarkEnd w:id="91"/>
       <w:r>
         <w:rPr>
           <w:rtl w:val="0"/>
@@ -23694,8 +23832,8 @@
         <w:pStyle w:val="Heading6"/>
         <w:rPr/>
       </w:pPr>
-      <w:bookmarkStart w:colFirst="0" w:colLast="0" w:name="_swubpmbg29tb" w:id="91"/>
-      <w:bookmarkEnd w:id="91"/>
+      <w:bookmarkStart w:colFirst="0" w:colLast="0" w:name="_swubpmbg29tb" w:id="92"/>
+      <w:bookmarkEnd w:id="92"/>
       <w:r>
         <w:rPr>
           <w:rtl w:val="0"/>
@@ -23741,8 +23879,8 @@
         <w:pStyle w:val="Heading6"/>
         <w:rPr/>
       </w:pPr>
-      <w:bookmarkStart w:colFirst="0" w:colLast="0" w:name="_lwdzwphjuebr" w:id="92"/>
-      <w:bookmarkEnd w:id="92"/>
+      <w:bookmarkStart w:colFirst="0" w:colLast="0" w:name="_lwdzwphjuebr" w:id="93"/>
+      <w:bookmarkEnd w:id="93"/>
       <w:r>
         <w:rPr>
           <w:rtl w:val="0"/>
@@ -23894,8 +24032,8 @@
         <w:spacing w:after="200" w:before="200" w:lineRule="auto"/>
         <w:rPr/>
       </w:pPr>
-      <w:bookmarkStart w:colFirst="0" w:colLast="0" w:name="_6q1pn95kjd8" w:id="93"/>
-      <w:bookmarkEnd w:id="93"/>
+      <w:bookmarkStart w:colFirst="0" w:colLast="0" w:name="_6q1pn95kjd8" w:id="94"/>
+      <w:bookmarkEnd w:id="94"/>
       <w:r>
         <w:br w:type="page"/>
       </w:r>
@@ -23911,8 +24049,8 @@
         <w:spacing w:after="200" w:before="200" w:lineRule="auto"/>
         <w:rPr/>
       </w:pPr>
-      <w:bookmarkStart w:colFirst="0" w:colLast="0" w:name="_236z8kwzf87u" w:id="94"/>
-      <w:bookmarkEnd w:id="94"/>
+      <w:bookmarkStart w:colFirst="0" w:colLast="0" w:name="_236z8kwzf87u" w:id="95"/>
+      <w:bookmarkEnd w:id="95"/>
       <w:r>
         <w:rPr>
           <w:rtl w:val="0"/>
@@ -23943,8 +24081,8 @@
         <w:spacing w:after="200" w:before="200" w:lineRule="auto"/>
         <w:rPr/>
       </w:pPr>
-      <w:bookmarkStart w:colFirst="0" w:colLast="0" w:name="_a85hbruynn54" w:id="95"/>
-      <w:bookmarkEnd w:id="95"/>
+      <w:bookmarkStart w:colFirst="0" w:colLast="0" w:name="_a85hbruynn54" w:id="96"/>
+      <w:bookmarkEnd w:id="96"/>
       <w:r>
         <w:rPr>
           <w:rtl w:val="0"/>
@@ -24088,8 +24226,8 @@
         <w:pStyle w:val="Heading6"/>
         <w:rPr/>
       </w:pPr>
-      <w:bookmarkStart w:colFirst="0" w:colLast="0" w:name="_u8wqd6672x4s" w:id="96"/>
-      <w:bookmarkEnd w:id="96"/>
+      <w:bookmarkStart w:colFirst="0" w:colLast="0" w:name="_u8wqd6672x4s" w:id="97"/>
+      <w:bookmarkEnd w:id="97"/>
       <w:r>
         <w:rPr>
           <w:rtl w:val="0"/>
@@ -24528,8 +24666,8 @@
         <w:spacing w:after="200" w:before="200" w:lineRule="auto"/>
         <w:rPr/>
       </w:pPr>
-      <w:bookmarkStart w:colFirst="0" w:colLast="0" w:name="_ykgnf8554ubs" w:id="97"/>
-      <w:bookmarkEnd w:id="97"/>
+      <w:bookmarkStart w:colFirst="0" w:colLast="0" w:name="_ykgnf8554ubs" w:id="98"/>
+      <w:bookmarkEnd w:id="98"/>
       <w:r>
         <w:br w:type="page"/>
       </w:r>
@@ -24545,8 +24683,8 @@
         <w:spacing w:after="200" w:before="200" w:lineRule="auto"/>
         <w:rPr/>
       </w:pPr>
-      <w:bookmarkStart w:colFirst="0" w:colLast="0" w:name="_hkw5y5tnnvmf" w:id="98"/>
-      <w:bookmarkEnd w:id="98"/>
+      <w:bookmarkStart w:colFirst="0" w:colLast="0" w:name="_hkw5y5tnnvmf" w:id="99"/>
+      <w:bookmarkEnd w:id="99"/>
       <w:r>
         <w:rPr>
           <w:rtl w:val="0"/>
@@ -24559,8 +24697,8 @@
         <w:pStyle w:val="Heading6"/>
         <w:rPr/>
       </w:pPr>
-      <w:bookmarkStart w:colFirst="0" w:colLast="0" w:name="_8vtvyuek4bsb" w:id="99"/>
-      <w:bookmarkEnd w:id="99"/>
+      <w:bookmarkStart w:colFirst="0" w:colLast="0" w:name="_8vtvyuek4bsb" w:id="100"/>
+      <w:bookmarkEnd w:id="100"/>
       <w:r>
         <w:rPr>
           <w:rtl w:val="0"/>
@@ -24600,8 +24738,8 @@
         <w:pStyle w:val="Heading6"/>
         <w:rPr/>
       </w:pPr>
-      <w:bookmarkStart w:colFirst="0" w:colLast="0" w:name="_gjxvny76pvz5" w:id="100"/>
-      <w:bookmarkEnd w:id="100"/>
+      <w:bookmarkStart w:colFirst="0" w:colLast="0" w:name="_gjxvny76pvz5" w:id="101"/>
+      <w:bookmarkEnd w:id="101"/>
       <w:r>
         <w:rPr>
           <w:rtl w:val="0"/>
@@ -25061,8 +25199,8 @@
         <w:pStyle w:val="Heading5"/>
         <w:rPr/>
       </w:pPr>
-      <w:bookmarkStart w:colFirst="0" w:colLast="0" w:name="_k6g3nmmuyqsz" w:id="101"/>
-      <w:bookmarkEnd w:id="101"/>
+      <w:bookmarkStart w:colFirst="0" w:colLast="0" w:name="_k6g3nmmuyqsz" w:id="102"/>
+      <w:bookmarkEnd w:id="102"/>
       <w:r>
         <w:rPr>
           <w:rtl w:val="0"/>
@@ -25185,8 +25323,8 @@
         <w:pStyle w:val="Heading4"/>
         <w:rPr/>
       </w:pPr>
-      <w:bookmarkStart w:colFirst="0" w:colLast="0" w:name="_luc30q2cuphb" w:id="102"/>
-      <w:bookmarkEnd w:id="102"/>
+      <w:bookmarkStart w:colFirst="0" w:colLast="0" w:name="_luc30q2cuphb" w:id="103"/>
+      <w:bookmarkEnd w:id="103"/>
       <w:r>
         <w:rPr>
           <w:rtl w:val="0"/>
@@ -25198,8 +25336,8 @@
         <w:pStyle w:val="Heading4"/>
         <w:rPr/>
       </w:pPr>
-      <w:bookmarkStart w:colFirst="0" w:colLast="0" w:name="_vsuzepos5d9z" w:id="103"/>
-      <w:bookmarkEnd w:id="103"/>
+      <w:bookmarkStart w:colFirst="0" w:colLast="0" w:name="_vsuzepos5d9z" w:id="104"/>
+      <w:bookmarkEnd w:id="104"/>
       <w:r>
         <w:rPr>
           <w:rtl w:val="0"/>
@@ -25220,8 +25358,8 @@
         <w:spacing w:after="200" w:lineRule="auto"/>
         <w:rPr/>
       </w:pPr>
-      <w:bookmarkStart w:colFirst="0" w:colLast="0" w:name="_apdfmgt1fbba" w:id="104"/>
-      <w:bookmarkEnd w:id="104"/>
+      <w:bookmarkStart w:colFirst="0" w:colLast="0" w:name="_apdfmgt1fbba" w:id="105"/>
+      <w:bookmarkEnd w:id="105"/>
       <w:r>
         <w:rPr>
           <w:rtl w:val="0"/>
@@ -25275,8 +25413,8 @@
         <w:spacing w:after="200" w:lineRule="auto"/>
         <w:rPr/>
       </w:pPr>
-      <w:bookmarkStart w:colFirst="0" w:colLast="0" w:name="_ry4jwpq0rzdy" w:id="105"/>
-      <w:bookmarkEnd w:id="105"/>
+      <w:bookmarkStart w:colFirst="0" w:colLast="0" w:name="_ry4jwpq0rzdy" w:id="106"/>
+      <w:bookmarkEnd w:id="106"/>
       <w:r>
         <w:rPr>
           <w:b w:val="1"/>
@@ -26123,8 +26261,8 @@
         <w:pStyle w:val="Heading5"/>
         <w:rPr/>
       </w:pPr>
-      <w:bookmarkStart w:colFirst="0" w:colLast="0" w:name="_70z560m8nwbb" w:id="106"/>
-      <w:bookmarkEnd w:id="106"/>
+      <w:bookmarkStart w:colFirst="0" w:colLast="0" w:name="_70z560m8nwbb" w:id="107"/>
+      <w:bookmarkEnd w:id="107"/>
       <w:r>
         <w:rPr>
           <w:rtl w:val="0"/>
@@ -26222,8 +26360,8 @@
         <w:spacing w:after="200" w:lineRule="auto"/>
         <w:rPr/>
       </w:pPr>
-      <w:bookmarkStart w:colFirst="0" w:colLast="0" w:name="_xx1mzuc838dl" w:id="107"/>
-      <w:bookmarkEnd w:id="107"/>
+      <w:bookmarkStart w:colFirst="0" w:colLast="0" w:name="_xx1mzuc838dl" w:id="108"/>
+      <w:bookmarkEnd w:id="108"/>
       <w:r>
         <w:rPr>
           <w:rtl w:val="0"/>
@@ -26365,8 +26503,8 @@
           <w:szCs w:val="28"/>
         </w:rPr>
       </w:pPr>
-      <w:bookmarkStart w:colFirst="0" w:colLast="0" w:name="_dq4k7y7jllh4" w:id="108"/>
-      <w:bookmarkEnd w:id="108"/>
+      <w:bookmarkStart w:colFirst="0" w:colLast="0" w:name="_dq4k7y7jllh4" w:id="109"/>
+      <w:bookmarkEnd w:id="109"/>
       <w:r>
         <w:rPr>
           <w:rtl w:val="0"/>
@@ -26381,8 +26519,8 @@
           <w:szCs w:val="28"/>
         </w:rPr>
       </w:pPr>
-      <w:bookmarkStart w:colFirst="0" w:colLast="0" w:name="_stxstirh68t5" w:id="109"/>
-      <w:bookmarkEnd w:id="109"/>
+      <w:bookmarkStart w:colFirst="0" w:colLast="0" w:name="_stxstirh68t5" w:id="110"/>
+      <w:bookmarkEnd w:id="110"/>
       <w:r>
         <w:rPr>
           <w:rtl w:val="0"/>
@@ -26397,8 +26535,8 @@
           <w:szCs w:val="28"/>
         </w:rPr>
       </w:pPr>
-      <w:bookmarkStart w:colFirst="0" w:colLast="0" w:name="_yyesgn2fq7va" w:id="110"/>
-      <w:bookmarkEnd w:id="110"/>
+      <w:bookmarkStart w:colFirst="0" w:colLast="0" w:name="_yyesgn2fq7va" w:id="111"/>
+      <w:bookmarkEnd w:id="111"/>
       <w:r>
         <w:rPr>
           <w:rtl w:val="0"/>
@@ -26431,8 +26569,8 @@
         <w:spacing w:after="0" w:lineRule="auto"/>
         <w:rPr/>
       </w:pPr>
-      <w:bookmarkStart w:colFirst="0" w:colLast="0" w:name="_65dxz69aaqq2" w:id="111"/>
-      <w:bookmarkEnd w:id="111"/>
+      <w:bookmarkStart w:colFirst="0" w:colLast="0" w:name="_65dxz69aaqq2" w:id="112"/>
+      <w:bookmarkEnd w:id="112"/>
       <w:r>
         <w:rPr>
           <w:rtl w:val="0"/>
@@ -26445,8 +26583,8 @@
         <w:pStyle w:val="Heading3"/>
         <w:rPr/>
       </w:pPr>
-      <w:bookmarkStart w:colFirst="0" w:colLast="0" w:name="_n6zfc5ejhrjy" w:id="112"/>
-      <w:bookmarkEnd w:id="112"/>
+      <w:bookmarkStart w:colFirst="0" w:colLast="0" w:name="_n6zfc5ejhrjy" w:id="113"/>
+      <w:bookmarkEnd w:id="113"/>
       <w:r>
         <w:rPr>
           <w:rtl w:val="0"/>
@@ -26460,8 +26598,8 @@
         <w:spacing w:after="200" w:line="288" w:lineRule="auto"/>
         <w:rPr/>
       </w:pPr>
-      <w:bookmarkStart w:colFirst="0" w:colLast="0" w:name="_o2o8i9v112xg" w:id="113"/>
-      <w:bookmarkEnd w:id="113"/>
+      <w:bookmarkStart w:colFirst="0" w:colLast="0" w:name="_o2o8i9v112xg" w:id="114"/>
+      <w:bookmarkEnd w:id="114"/>
       <w:r>
         <w:rPr>
           <w:rtl w:val="0"/>
@@ -26920,8 +27058,8 @@
         <w:spacing w:after="200" w:line="288" w:lineRule="auto"/>
         <w:rPr/>
       </w:pPr>
-      <w:bookmarkStart w:colFirst="0" w:colLast="0" w:name="_12ucsg3e5f8u" w:id="114"/>
-      <w:bookmarkEnd w:id="114"/>
+      <w:bookmarkStart w:colFirst="0" w:colLast="0" w:name="_12ucsg3e5f8u" w:id="115"/>
+      <w:bookmarkEnd w:id="115"/>
       <w:r>
         <w:rPr>
           <w:rtl w:val="0"/>

</xml_diff>

<commit_message>
Update source file Trainer Manual_Part 2_ParentText_5UX_MX.docx
</commit_message>
<xml_diff>
--- a/translations/parent_text_v2_mexico/en/Trainer Manual_Part 2_ParentText_5UX_MX.docx
+++ b/translations/parent_text_v2_mexico/en/Trainer Manual_Part 2_ParentText_5UX_MX.docx
@@ -8051,24 +8051,8 @@
         <w:pStyle w:val="Heading4"/>
         <w:rPr/>
       </w:pPr>
-      <w:bookmarkStart w:colFirst="0" w:colLast="0" w:name="_7au4febzq11s" w:id="26"/>
+      <w:bookmarkStart w:colFirst="0" w:colLast="0" w:name="_pt61aoxguz07" w:id="26"/>
       <w:bookmarkEnd w:id="26"/>
-      <w:r>
-        <w:br w:type="page"/>
-      </w:r>
-      <w:r>
-        <w:rPr>
-          <w:rtl w:val="0"/>
-        </w:rPr>
-      </w:r>
-    </w:p>
-    <w:p>
-      <w:pPr>
-        <w:pStyle w:val="Heading4"/>
-        <w:rPr/>
-      </w:pPr>
-      <w:bookmarkStart w:colFirst="0" w:colLast="0" w:name="_pt61aoxguz07" w:id="27"/>
-      <w:bookmarkEnd w:id="27"/>
       <w:r>
         <w:rPr>
           <w:rtl w:val="0"/>
@@ -8259,20 +8243,6 @@
           <w:rtl w:val="0"/>
         </w:rPr>
         <w:t xml:space="preserve"> before they know it!</w:t>
-      </w:r>
-    </w:p>
-    <w:p>
-      <w:pPr>
-        <w:ind w:left="0" w:firstLine="0"/>
-        <w:rPr/>
-      </w:pPr>
-      <w:r>
-        <w:br w:type="page"/>
-      </w:r>
-      <w:r>
-        <w:rPr>
-          <w:rtl w:val="0"/>
-        </w:rPr>
       </w:r>
     </w:p>
     <w:p>
@@ -8395,7 +8365,7 @@
               <w:rPr>
                 <w:rtl w:val="0"/>
               </w:rPr>
-              <w:t xml:space="preserve">Parent: “I just don’t know how this program can help me. My teen has been misbehaving so much lately.”</w:t>
+              <w:t xml:space="preserve">Parent: “I was a bad parent today. I yelled at my teen for eating the last plate of rice and beans."</w:t>
             </w:r>
           </w:p>
           <w:p>
@@ -8406,57 +8376,82 @@
               <w:rPr>
                 <w:rtl w:val="0"/>
               </w:rPr>
-              <w:t xml:space="preserve">Facilitator (lean forward): “</w:t>
-            </w:r>
-            <w:r>
-              <w:rPr>
-                <w:rtl w:val="0"/>
-              </w:rPr>
-              <w:t xml:space="preserve">Thank you for sharing that with me, [Insert the name of co-trainer]. It’s brave of you to talk about what’s bothering you. It seems like you are stressed about your teen’s behaviour and not sure how this program can help. Is that right?</w:t>
+              <w:t xml:space="preserve">Facilitator (lean forward): “Thank you, [Insert the name of co-trainer] for sharing with me. Remember, there are no bad parents, only less </w:t>
+            </w:r>
+            <w:r>
+              <w:rPr>
+                <w:i w:val="1"/>
+                <w:rtl w:val="0"/>
+              </w:rPr>
+              <w:t xml:space="preserve">skillful parenting!</w:t>
+            </w:r>
+            <w:r>
+              <w:rPr>
+                <w:rtl w:val="0"/>
+              </w:rPr>
+              <w:t xml:space="preserve"> </w:t>
+            </w:r>
+            <w:r>
+              <w:rPr>
+                <w:rtl w:val="0"/>
+              </w:rPr>
+              <w:t xml:space="preserve">It takes a lot of courage to share when we have not done our best. </w:t>
+            </w:r>
+            <w:r>
+              <w:rPr>
+                <w:rtl w:val="0"/>
+              </w:rPr>
+              <w:t xml:space="preserve">So, if I understand you correctly, you yelled at your teen for finishing the rice and beans. Is that right?”</w:t>
+            </w:r>
+          </w:p>
+          <w:p>
+            <w:pPr>
+              <w:rPr/>
+            </w:pPr>
+            <w:r>
+              <w:rPr>
+                <w:rtl w:val="0"/>
+              </w:rPr>
+              <w:t xml:space="preserve">Parent: “Yes, that’s right. I was angry, but now I feel awful. It was right before one-on-one time, too! I feel like I ruined everything.” </w:t>
+            </w:r>
+          </w:p>
+          <w:p>
+            <w:pPr>
+              <w:rPr>
+                <w:i w:val="1"/>
+              </w:rPr>
+            </w:pPr>
+            <w:r>
+              <w:rPr>
+                <w:i w:val="1"/>
+                <w:rtl w:val="0"/>
+              </w:rPr>
+              <w:t xml:space="preserve">As the parent shares, the facilitator nods and nonverbally vocalises. </w:t>
+            </w:r>
+          </w:p>
+          <w:p>
+            <w:pPr>
+              <w:rPr>
+                <w:b w:val="1"/>
+              </w:rPr>
+            </w:pPr>
+            <w:r>
+              <w:rPr>
+                <w:rtl w:val="0"/>
+              </w:rPr>
+              <w:t xml:space="preserve">Facilitator: “You know, w</w:t>
+            </w:r>
+            <w:r>
+              <w:rPr>
+                <w:rtl w:val="0"/>
+              </w:rPr>
+              <w:t xml:space="preserve">e all lose our temper sometimes, especially when we are stressed. It is also completely natural to feel bad about it afterwards. The important thing is to remind ourselves that we can change the way we respond…</w:t>
             </w:r>
             <w:r>
               <w:rPr>
                 <w:rtl w:val="0"/>
               </w:rPr>
               <w:t xml:space="preserve">”</w:t>
-            </w:r>
-          </w:p>
-          <w:p>
-            <w:pPr>
-              <w:rPr/>
-            </w:pPr>
-            <w:r>
-              <w:rPr>
-                <w:rtl w:val="0"/>
-              </w:rPr>
-              <w:t xml:space="preserve">Parent: “Yes, that’s right. He never listens to me and I don’t really know what to do!” </w:t>
-            </w:r>
-          </w:p>
-          <w:p>
-            <w:pPr>
-              <w:rPr>
-                <w:i w:val="1"/>
-              </w:rPr>
-            </w:pPr>
-            <w:r>
-              <w:rPr>
-                <w:i w:val="1"/>
-                <w:rtl w:val="0"/>
-              </w:rPr>
-              <w:t xml:space="preserve">As the parent shares, the facilitator nods and nonverbally vocalises. </w:t>
-            </w:r>
-          </w:p>
-          <w:p>
-            <w:pPr>
-              <w:rPr>
-                <w:b w:val="1"/>
-              </w:rPr>
-            </w:pPr>
-            <w:r>
-              <w:rPr>
-                <w:rtl w:val="0"/>
-              </w:rPr>
-              <w:t xml:space="preserve">Facilitator: “Being a parent is one of the hardest jobs in the world, and sometimes it can seem like we are at a loss of things to try. But remember, by being here, you are already taking a step towards trying new things…”</w:t>
             </w:r>
             <w:r>
               <w:rPr>
@@ -8472,22 +8467,6 @@
         <w:ind w:left="0" w:firstLine="0"/>
         <w:rPr/>
       </w:pPr>
-      <w:r>
-        <w:rPr>
-          <w:rtl w:val="0"/>
-        </w:rPr>
-      </w:r>
-    </w:p>
-    <w:p>
-      <w:pPr>
-        <w:ind w:left="720" w:firstLine="0"/>
-        <w:rPr>
-          <w:b w:val="1"/>
-        </w:rPr>
-      </w:pPr>
-      <w:r>
-        <w:br w:type="page"/>
-      </w:r>
       <w:r>
         <w:rPr>
           <w:rtl w:val="0"/>
@@ -8821,7 +8800,7 @@
               </w:pBdr>
               <w:shd w:fill="auto" w:val="clear"/>
               <w:spacing w:after="200" w:before="0" w:line="240" w:lineRule="auto"/>
-              <w:ind w:left="425.19685039370046" w:right="0" w:hanging="285"/>
+              <w:ind w:left="283.4645669291342" w:right="0" w:hanging="360"/>
               <w:jc w:val="left"/>
               <w:rPr/>
             </w:pPr>
@@ -8851,7 +8830,7 @@
               </w:pBdr>
               <w:shd w:fill="auto" w:val="clear"/>
               <w:spacing w:after="200" w:before="0" w:line="240" w:lineRule="auto"/>
-              <w:ind w:left="425.19685039370046" w:right="0" w:hanging="285"/>
+              <w:ind w:left="283.4645669291342" w:right="0" w:hanging="360"/>
               <w:jc w:val="left"/>
               <w:rPr/>
             </w:pPr>
@@ -8881,7 +8860,7 @@
               </w:pBdr>
               <w:shd w:fill="auto" w:val="clear"/>
               <w:spacing w:after="200" w:before="0" w:line="240" w:lineRule="auto"/>
-              <w:ind w:left="425.19685039370046" w:right="0" w:hanging="285"/>
+              <w:ind w:left="283.4645669291342" w:right="0" w:hanging="360"/>
               <w:jc w:val="left"/>
               <w:rPr/>
             </w:pPr>
@@ -8911,7 +8890,7 @@
               </w:pBdr>
               <w:shd w:fill="auto" w:val="clear"/>
               <w:spacing w:after="200" w:before="0" w:line="240" w:lineRule="auto"/>
-              <w:ind w:left="425.19685039370046" w:right="0" w:hanging="285"/>
+              <w:ind w:left="283.4645669291342" w:right="0" w:hanging="360"/>
               <w:jc w:val="left"/>
               <w:rPr/>
             </w:pPr>
@@ -9060,7 +9039,7 @@
               </w:pBdr>
               <w:shd w:fill="auto" w:val="clear"/>
               <w:spacing w:after="200" w:before="0" w:line="240" w:lineRule="auto"/>
-              <w:ind w:left="425.19685039370046" w:right="0" w:hanging="285"/>
+              <w:ind w:left="283.4645669291342" w:right="0" w:hanging="360"/>
               <w:jc w:val="left"/>
               <w:rPr/>
             </w:pPr>
@@ -9090,7 +9069,7 @@
               </w:pBdr>
               <w:shd w:fill="auto" w:val="clear"/>
               <w:spacing w:after="200" w:before="0" w:line="240" w:lineRule="auto"/>
-              <w:ind w:left="425.19685039370046" w:right="0" w:hanging="285"/>
+              <w:ind w:left="283.4645669291342" w:right="0" w:hanging="360"/>
               <w:jc w:val="left"/>
               <w:rPr/>
             </w:pPr>
@@ -9120,7 +9099,7 @@
               </w:pBdr>
               <w:shd w:fill="auto" w:val="clear"/>
               <w:spacing w:after="200" w:before="0" w:line="240" w:lineRule="auto"/>
-              <w:ind w:left="425.19685039370046" w:right="0" w:hanging="285"/>
+              <w:ind w:left="283.4645669291342" w:right="0" w:hanging="360"/>
               <w:jc w:val="left"/>
               <w:rPr/>
             </w:pPr>
@@ -9150,7 +9129,7 @@
               </w:pBdr>
               <w:shd w:fill="auto" w:val="clear"/>
               <w:spacing w:after="200" w:before="0" w:line="240" w:lineRule="auto"/>
-              <w:ind w:left="425.19685039370046" w:right="0" w:hanging="285"/>
+              <w:ind w:left="283.4645669291342" w:right="0" w:hanging="360"/>
               <w:jc w:val="left"/>
               <w:rPr/>
             </w:pPr>
@@ -9313,7 +9292,7 @@
               </w:pBdr>
               <w:shd w:fill="auto" w:val="clear"/>
               <w:spacing w:after="200" w:before="0" w:line="240" w:lineRule="auto"/>
-              <w:ind w:left="425.19685039370046" w:right="0" w:hanging="285"/>
+              <w:ind w:left="283.4645669291342" w:right="0" w:hanging="360"/>
               <w:jc w:val="left"/>
               <w:rPr/>
             </w:pPr>
@@ -9343,7 +9322,7 @@
               </w:pBdr>
               <w:shd w:fill="auto" w:val="clear"/>
               <w:spacing w:after="200" w:before="0" w:line="240" w:lineRule="auto"/>
-              <w:ind w:left="425.19685039370046" w:right="0" w:hanging="285"/>
+              <w:ind w:left="283.4645669291342" w:right="0" w:hanging="360"/>
               <w:jc w:val="left"/>
               <w:rPr/>
             </w:pPr>
@@ -9373,7 +9352,7 @@
               </w:pBdr>
               <w:shd w:fill="auto" w:val="clear"/>
               <w:spacing w:after="200" w:before="0" w:line="240" w:lineRule="auto"/>
-              <w:ind w:left="425.19685039370046" w:right="0" w:hanging="285"/>
+              <w:ind w:left="283.4645669291342" w:right="0" w:hanging="360"/>
               <w:jc w:val="left"/>
               <w:rPr/>
             </w:pPr>
@@ -9403,7 +9382,7 @@
               </w:pBdr>
               <w:shd w:fill="auto" w:val="clear"/>
               <w:spacing w:after="200" w:before="0" w:line="240" w:lineRule="auto"/>
-              <w:ind w:left="425.19685039370046" w:right="0" w:hanging="285"/>
+              <w:ind w:left="283.4645669291342" w:right="0" w:hanging="360"/>
               <w:jc w:val="left"/>
               <w:rPr/>
             </w:pPr>
@@ -9433,7 +9412,7 @@
               </w:pBdr>
               <w:shd w:fill="auto" w:val="clear"/>
               <w:spacing w:after="200" w:before="0" w:line="240" w:lineRule="auto"/>
-              <w:ind w:left="425.19685039370046" w:right="0" w:hanging="285"/>
+              <w:ind w:left="283.4645669291342" w:right="0" w:hanging="360"/>
               <w:jc w:val="left"/>
               <w:rPr/>
             </w:pPr>
@@ -9791,24 +9770,24 @@
         <w:pStyle w:val="Heading4"/>
         <w:rPr/>
       </w:pPr>
-      <w:bookmarkStart w:colFirst="0" w:colLast="0" w:name="_wx26dr5895vy" w:id="28"/>
+      <w:bookmarkStart w:colFirst="0" w:colLast="0" w:name="_wx26dr5895vy" w:id="27"/>
+      <w:bookmarkEnd w:id="27"/>
+      <w:r>
+        <w:br w:type="page"/>
+      </w:r>
+      <w:r>
+        <w:rPr>
+          <w:rtl w:val="0"/>
+        </w:rPr>
+      </w:r>
+    </w:p>
+    <w:p>
+      <w:pPr>
+        <w:pStyle w:val="Heading4"/>
+        <w:rPr/>
+      </w:pPr>
+      <w:bookmarkStart w:colFirst="0" w:colLast="0" w:name="_cks6xwm9596r" w:id="28"/>
       <w:bookmarkEnd w:id="28"/>
-      <w:r>
-        <w:br w:type="page"/>
-      </w:r>
-      <w:r>
-        <w:rPr>
-          <w:rtl w:val="0"/>
-        </w:rPr>
-      </w:r>
-    </w:p>
-    <w:p>
-      <w:pPr>
-        <w:pStyle w:val="Heading4"/>
-        <w:rPr/>
-      </w:pPr>
-      <w:bookmarkStart w:colFirst="0" w:colLast="0" w:name="_cks6xwm9596r" w:id="29"/>
-      <w:bookmarkEnd w:id="29"/>
       <w:r>
         <w:rPr>
           <w:rtl w:val="0"/>
@@ -9992,20 +9971,6 @@
           <w:rtl w:val="0"/>
         </w:rPr>
         <w:t xml:space="preserve"> </w:t>
-      </w:r>
-    </w:p>
-    <w:p>
-      <w:pPr>
-        <w:ind w:left="1440" w:firstLine="0"/>
-        <w:rPr/>
-      </w:pPr>
-      <w:r>
-        <w:br w:type="page"/>
-      </w:r>
-      <w:r>
-        <w:rPr>
-          <w:rtl w:val="0"/>
-        </w:rPr>
       </w:r>
     </w:p>
     <w:p>
@@ -10100,7 +10065,7 @@
               <w:rPr>
                 <w:rtl w:val="0"/>
               </w:rPr>
-              <w:t xml:space="preserve">Facilitator: “Let us walk through the situation together. Can you tell me more about your teen’s behaviour?” </w:t>
+              <w:t xml:space="preserve">Facilitator: “Let us walk through the situation together. Can you tell me more about what happened right before you yelled at your teen? What led to that situation?” </w:t>
             </w:r>
           </w:p>
           <w:p>
@@ -10111,7 +10076,7 @@
               <w:rPr>
                 <w:rtl w:val="0"/>
               </w:rPr>
-              <w:t xml:space="preserve">Parent: “Sure. Lately, my teen has been very angry and having lots of mood swings. It’s like they are always on edge, and the smallest things can set them off!”</w:t>
+              <w:t xml:space="preserve">Parent: “I just came home from work. I had saved the last plate of rice and beans for dinner as I didn’t get time to go to the grocery store. I saw that my teen had finished the last plate of rice and beans, and I just lost my temper.” </w:t>
             </w:r>
           </w:p>
           <w:p>
@@ -10122,7 +10087,7 @@
               <w:rPr>
                 <w:rtl w:val="0"/>
               </w:rPr>
-              <w:t xml:space="preserve">Facilitator: “Mmm..it sounds like your teen has been having a difficult time. How do you feel when your teen is angry?” </w:t>
+              <w:t xml:space="preserve">Facilitator: “Mmm..it sounds like you had a challenging day, and you had a specific plan for dinner that didn’t work out. Can you share what you were feeling at that moment? Were there any specific things that added to your frustration?” </w:t>
             </w:r>
           </w:p>
           <w:p>
@@ -10133,7 +10098,7 @@
               <w:rPr>
                 <w:rtl w:val="0"/>
               </w:rPr>
-              <w:t xml:space="preserve">Parent: “I try to stay calm and talk to them, but sometimes it feels like nothing I say gets through. And then, I end up feeling frustrated and yelling at him.”</w:t>
+              <w:t xml:space="preserve">Parent: “Work has been really stressful lately. I felt I messed up when I couldn’t go to the store. That’s why I was really looking forward to some quiet time with my teen during our one-on-one time. When my teen finished the food, I felt very overwhelmed and took it out on my teen.”</w:t>
             </w:r>
           </w:p>
           <w:p>
@@ -10144,13 +10109,7 @@
               <w:rPr>
                 <w:rtl w:val="0"/>
               </w:rPr>
-              <w:t xml:space="preserve">Facilitator (nodding): “</w:t>
-            </w:r>
-            <w:r>
-              <w:rPr>
-                <w:rtl w:val="0"/>
-              </w:rPr>
-              <w:t xml:space="preserve"> “It sounds like you are doing your best. It’s natural to feel frustrated, especially when it feels like you are not able to communicate with your teen. Can you share more about what usually leads up to these instances of anger?”</w:t>
+              <w:t xml:space="preserve">Facilitator: “It sounds like you had a lot to do, and that moment with dinner added to your stress. How did your teen react when you yelled?” </w:t>
             </w:r>
           </w:p>
           <w:p>
@@ -10161,54 +10120,22 @@
               <w:rPr>
                 <w:rtl w:val="0"/>
               </w:rPr>
-              <w:t xml:space="preserve">Parent: “It is usually after he is back from school or when he feels like I don’t listen to him. But sometimes, it’s hard to pinpoint exactly what sets him off!”</w:t>
-            </w:r>
-            <w:r>
-              <w:rPr>
-                <w:rtl w:val="0"/>
-              </w:rPr>
-            </w:r>
-          </w:p>
-          <w:p>
-            <w:pPr>
-              <w:rPr/>
-            </w:pPr>
-            <w:r>
-              <w:rPr>
-                <w:rtl w:val="0"/>
-              </w:rPr>
-              <w:t xml:space="preserve">Facilitator: “So, it sounds like there are a lot of things going on with your teen. How do you think your teen is feeling, apart from being angry?”</w:t>
-            </w:r>
-            <w:r>
-              <w:rPr>
-                <w:rtl w:val="0"/>
-              </w:rPr>
-            </w:r>
-          </w:p>
-          <w:p>
-            <w:pPr>
-              <w:rPr/>
-            </w:pPr>
-            <w:r>
-              <w:rPr>
-                <w:rtl w:val="0"/>
-              </w:rPr>
-              <w:t xml:space="preserve">Parent: “Hmmm..maybe he is feeling frustrated, stressed, or overwhelmed with school.”</w:t>
+              <w:t xml:space="preserve">Parent: “He looked surprised and hurt. I think he was expecting me to react very differently. I guess he also might have felt like he ruined our one-on-one time together.”</w:t>
               <w:br w:type="textWrapping"/>
               <w:br w:type="textWrapping"/>
-              <w:t xml:space="preserve">Facilitator: “I can imagine those </w:t>
-            </w:r>
-            <w:r>
-              <w:rPr>
-                <w:rtl w:val="0"/>
-              </w:rPr>
-              <w:t xml:space="preserve">moments</w:t>
-            </w:r>
-            <w:r>
-              <w:rPr>
-                <w:rtl w:val="0"/>
-              </w:rPr>
-              <w:t xml:space="preserve"> must be challenging for both of you. It’s clear that you care a lot about your teen. Understanding our own emotions and our teen’s emotions is very important. You did great in recognizing your teen’s feelings. Let’s think about how this program can support you and your teen...”</w:t>
+              <w:t xml:space="preserve">Facilitator: “I can imagine how challenging that must have been for both of you. It’s clear that you care a lot about one-on-one time with your teen. Understanding our own emotions and our teen’s emotions is very important. You did great in recognizing your teen’s feelings. You were stressed, looking forward to one-on-one time, and feeling like things were not going your way. Your teen also felt hurt and disappointed. Let’s think about how you can approach similar situations in the </w:t>
+            </w:r>
+            <w:r>
+              <w:rPr>
+                <w:rtl w:val="0"/>
+              </w:rPr>
+              <w:t xml:space="preserve">future</w:t>
+            </w:r>
+            <w:r>
+              <w:rPr>
+                <w:rtl w:val="0"/>
+              </w:rPr>
+              <w:t xml:space="preserve">.”</w:t>
             </w:r>
           </w:p>
         </w:tc>
@@ -10227,22 +10154,6 @@
     </w:p>
     <w:p>
       <w:pPr>
-        <w:ind w:left="0" w:firstLine="0"/>
-        <w:rPr>
-          <w:b w:val="1"/>
-        </w:rPr>
-      </w:pPr>
-      <w:r>
-        <w:br w:type="page"/>
-      </w:r>
-      <w:r>
-        <w:rPr>
-          <w:rtl w:val="0"/>
-        </w:rPr>
-      </w:r>
-    </w:p>
-    <w:p>
-      <w:pPr>
         <w:numPr>
           <w:ilvl w:val="0"/>
           <w:numId w:val="12"/>
@@ -10301,7 +10212,7 @@
     <w:tbl>
       <w:tblPr>
         <w:tblStyle w:val="Table11"/>
-        <w:tblW w:w="9000.0" w:type="dxa"/>
+        <w:tblW w:w="9029.0" w:type="dxa"/>
         <w:jc w:val="left"/>
         <w:tblBorders>
           <w:top w:color="000000" w:space="0" w:sz="8" w:val="single"/>
@@ -10315,14 +10226,14 @@
         <w:tblLook w:val="0600"/>
       </w:tblPr>
       <w:tblGrid>
-        <w:gridCol w:w="2040"/>
-        <w:gridCol w:w="3855"/>
-        <w:gridCol w:w="3105"/>
+        <w:gridCol w:w="3009.6666666666665"/>
+        <w:gridCol w:w="3009.6666666666665"/>
+        <w:gridCol w:w="3009.6666666666665"/>
         <w:tblGridChange w:id="0">
           <w:tblGrid>
-            <w:gridCol w:w="2040"/>
-            <w:gridCol w:w="3855"/>
-            <w:gridCol w:w="3105"/>
+            <w:gridCol w:w="3009.6666666666665"/>
+            <w:gridCol w:w="3009.6666666666665"/>
+            <w:gridCol w:w="3009.6666666666665"/>
           </w:tblGrid>
         </w:tblGridChange>
       </w:tblGrid>
@@ -10484,7 +10395,7 @@
                 <w:numId w:val="27"/>
               </w:numPr>
               <w:spacing w:after="200" w:before="0" w:line="240" w:lineRule="auto"/>
-              <w:ind w:left="425.19685039370046" w:hanging="360"/>
+              <w:ind w:left="283.4645669291342" w:hanging="360"/>
               <w:jc w:val="left"/>
               <w:rPr/>
             </w:pPr>
@@ -10503,7 +10414,7 @@
                 <w:numId w:val="27"/>
               </w:numPr>
               <w:spacing w:after="200" w:before="0" w:line="240" w:lineRule="auto"/>
-              <w:ind w:left="425.19685039370046" w:hanging="360"/>
+              <w:ind w:left="283.4645669291342" w:hanging="360"/>
               <w:jc w:val="left"/>
               <w:rPr/>
             </w:pPr>
@@ -10522,7 +10433,7 @@
                 <w:numId w:val="27"/>
               </w:numPr>
               <w:spacing w:after="200" w:before="0" w:line="240" w:lineRule="auto"/>
-              <w:ind w:left="425.19685039370046" w:hanging="360"/>
+              <w:ind w:left="283.4645669291342" w:hanging="360"/>
               <w:jc w:val="left"/>
               <w:rPr/>
             </w:pPr>
@@ -10541,7 +10452,7 @@
                 <w:numId w:val="27"/>
               </w:numPr>
               <w:spacing w:after="200" w:before="0" w:line="240" w:lineRule="auto"/>
-              <w:ind w:left="425.19685039370046" w:hanging="360"/>
+              <w:ind w:left="283.4645669291342" w:hanging="360"/>
               <w:jc w:val="left"/>
               <w:rPr/>
             </w:pPr>
@@ -10635,7 +10546,7 @@
                 <w:numId w:val="36"/>
               </w:numPr>
               <w:spacing w:after="200" w:before="0" w:line="240" w:lineRule="auto"/>
-              <w:ind w:left="425.19685039370046" w:hanging="360"/>
+              <w:ind w:left="283.4645669291342" w:hanging="360"/>
               <w:jc w:val="left"/>
               <w:rPr/>
             </w:pPr>
@@ -10654,7 +10565,7 @@
                 <w:numId w:val="36"/>
               </w:numPr>
               <w:spacing w:after="200" w:before="0" w:line="240" w:lineRule="auto"/>
-              <w:ind w:left="425.19685039370046" w:hanging="360"/>
+              <w:ind w:left="283.4645669291342" w:hanging="360"/>
               <w:jc w:val="left"/>
               <w:rPr/>
             </w:pPr>
@@ -10673,7 +10584,7 @@
                 <w:numId w:val="36"/>
               </w:numPr>
               <w:spacing w:after="200" w:before="0" w:line="240" w:lineRule="auto"/>
-              <w:ind w:left="425.19685039370046" w:hanging="360"/>
+              <w:ind w:left="283.4645669291342" w:hanging="360"/>
               <w:jc w:val="left"/>
               <w:rPr/>
             </w:pPr>
@@ -10692,7 +10603,7 @@
                 <w:numId w:val="36"/>
               </w:numPr>
               <w:spacing w:after="200" w:before="0" w:line="240" w:lineRule="auto"/>
-              <w:ind w:left="425.19685039370046" w:hanging="360"/>
+              <w:ind w:left="283.4645669291342" w:hanging="360"/>
               <w:jc w:val="left"/>
               <w:rPr/>
             </w:pPr>
@@ -10711,7 +10622,7 @@
                 <w:numId w:val="36"/>
               </w:numPr>
               <w:spacing w:after="200" w:before="0" w:line="240" w:lineRule="auto"/>
-              <w:ind w:left="425.19685039370046" w:hanging="360"/>
+              <w:ind w:left="283.4645669291342" w:hanging="360"/>
               <w:jc w:val="left"/>
               <w:rPr/>
             </w:pPr>
@@ -10829,7 +10740,7 @@
                 <w:numId w:val="15"/>
               </w:numPr>
               <w:spacing w:after="200" w:before="0" w:line="240" w:lineRule="auto"/>
-              <w:ind w:left="425.19685039370046" w:hanging="360"/>
+              <w:ind w:left="283.4645669291342" w:hanging="360"/>
               <w:jc w:val="left"/>
               <w:rPr/>
             </w:pPr>
@@ -10848,7 +10759,7 @@
                 <w:numId w:val="15"/>
               </w:numPr>
               <w:spacing w:after="200" w:before="0" w:line="240" w:lineRule="auto"/>
-              <w:ind w:left="425.19685039370046" w:hanging="360"/>
+              <w:ind w:left="283.4645669291342" w:hanging="360"/>
               <w:jc w:val="left"/>
               <w:rPr/>
             </w:pPr>
@@ -10867,7 +10778,7 @@
                 <w:numId w:val="15"/>
               </w:numPr>
               <w:spacing w:after="200" w:before="0" w:line="240" w:lineRule="auto"/>
-              <w:ind w:left="425.19685039370046" w:hanging="360"/>
+              <w:ind w:left="283.4645669291342" w:hanging="360"/>
               <w:jc w:val="left"/>
               <w:rPr/>
             </w:pPr>
@@ -10886,7 +10797,7 @@
                 <w:numId w:val="15"/>
               </w:numPr>
               <w:spacing w:after="200" w:before="0" w:line="240" w:lineRule="auto"/>
-              <w:ind w:left="425.19685039370046" w:hanging="360"/>
+              <w:ind w:left="283.4645669291342" w:hanging="360"/>
               <w:jc w:val="left"/>
               <w:rPr/>
             </w:pPr>
@@ -11243,24 +11154,24 @@
         <w:pStyle w:val="Heading4"/>
         <w:rPr/>
       </w:pPr>
-      <w:bookmarkStart w:colFirst="0" w:colLast="0" w:name="_8bbt8n44ah66" w:id="30"/>
+      <w:bookmarkStart w:colFirst="0" w:colLast="0" w:name="_8bbt8n44ah66" w:id="29"/>
+      <w:bookmarkEnd w:id="29"/>
+      <w:r>
+        <w:br w:type="page"/>
+      </w:r>
+      <w:r>
+        <w:rPr>
+          <w:rtl w:val="0"/>
+        </w:rPr>
+      </w:r>
+    </w:p>
+    <w:p>
+      <w:pPr>
+        <w:pStyle w:val="Heading4"/>
+        <w:rPr/>
+      </w:pPr>
+      <w:bookmarkStart w:colFirst="0" w:colLast="0" w:name="_25yfino8j3qv" w:id="30"/>
       <w:bookmarkEnd w:id="30"/>
-      <w:r>
-        <w:br w:type="page"/>
-      </w:r>
-      <w:r>
-        <w:rPr>
-          <w:rtl w:val="0"/>
-        </w:rPr>
-      </w:r>
-    </w:p>
-    <w:p>
-      <w:pPr>
-        <w:pStyle w:val="Heading4"/>
-        <w:rPr/>
-      </w:pPr>
-      <w:bookmarkStart w:colFirst="0" w:colLast="0" w:name="_25yfino8j3qv" w:id="31"/>
-      <w:bookmarkEnd w:id="31"/>
       <w:r>
         <w:rPr>
           <w:rtl w:val="0"/>
@@ -11493,20 +11404,6 @@
           <w:rtl w:val="0"/>
         </w:rPr>
         <w:t xml:space="preserve">EXPLORE;</w:t>
-      </w:r>
-      <w:r>
-        <w:rPr>
-          <w:rtl w:val="0"/>
-        </w:rPr>
-      </w:r>
-    </w:p>
-    <w:p>
-      <w:pPr>
-        <w:ind w:left="1440" w:firstLine="0"/>
-        <w:rPr/>
-      </w:pPr>
-      <w:r>
-        <w:br w:type="page"/>
       </w:r>
       <w:r>
         <w:rPr>
@@ -11580,21 +11477,7 @@
                 <w:b w:val="1"/>
                 <w:rtl w:val="0"/>
               </w:rPr>
-              <w:t xml:space="preserve">Script for </w:t>
-            </w:r>
-            <w:r>
-              <w:rPr>
-                <w:b w:val="1"/>
-                <w:rtl w:val="0"/>
-              </w:rPr>
-              <w:t xml:space="preserve">CONNECT</w:t>
-            </w:r>
-            <w:r>
-              <w:rPr>
-                <w:b w:val="1"/>
-                <w:rtl w:val="0"/>
-              </w:rPr>
-              <w:t xml:space="preserve"> role play (picking up from where they last left off): </w:t>
+              <w:t xml:space="preserve">Script for CONNECT role play (picking up from where they last left off): </w:t>
             </w:r>
           </w:p>
           <w:p>
@@ -11606,7 +11489,7 @@
               <w:rPr>
                 <w:rtl w:val="0"/>
               </w:rPr>
-              <w:t xml:space="preserve">Facilitator: “Let’s talk about how this program can support you and your teen. It sounds like you and your teen are having difficulty connecting with each other. Considering the topics we'll cover in the program and what we're discussing in today's in-person session, is there anything you believe would help you? </w:t>
+              <w:t xml:space="preserve">Facilitator: “Let’s think about how you can approach similar situations in the future.”</w:t>
             </w:r>
           </w:p>
           <w:p>
@@ -11618,7 +11501,7 @@
               <w:rPr>
                 <w:rtl w:val="0"/>
               </w:rPr>
-              <w:t xml:space="preserve">Parent: “We learnt about taking a pause and one-on-one time today. I could try taking a pause with my teen when he feels angry. Perhaps spending one-on-one time could be helpful? I'll need to give it a try and see how it goes.” </w:t>
+              <w:t xml:space="preserve">Parent: “It’s hard to be calm when I feel like I am always messing up. I feel like an awful parent.”</w:t>
             </w:r>
           </w:p>
           <w:p>
@@ -11630,13 +11513,55 @@
               <w:rPr>
                 <w:rtl w:val="0"/>
               </w:rPr>
-              <w:t xml:space="preserve">Facilitator: “That sounds like a plan. Taking a pause and spending one-on-one time can definitely help in building a stronger connection with your teen. We learnt about one-on-one time in the first lesson, which talks about having at least 5 minutes of one-on-one time to improve your relationship with your teen. Considering the challenges you’ve described, spending quality one-on-one time together could be valuable in supporting you. How do you think spending one-on-one time daily could impact your relationship with your teen?”</w:t>
-              <w:br w:type="textWrapping"/>
-              <w:br w:type="textWrapping"/>
-              <w:t xml:space="preserve">Parent: “I am not sure. It does seem like since my little boy became a teen, we have been so caught up in our own frustrations that we haven’t been able to connect like we used to. Maybe if I give my teen uninterrupted time everyday, it will give us a chance to talk and understand each other better.” </w:t>
-              <w:br w:type="textWrapping"/>
-              <w:br w:type="textWrapping"/>
-              <w:t xml:space="preserve">Facilitator: “That’s great to hear! It sounds like you recognize the importance of spending one-on-one time together. Remember, it may take time to see a difference, but using the tips in Crianza con Conciencia+ has the potential to make a positive impact on your relationship with your teen. Every small step can make a difference.” </w:t>
+              <w:t xml:space="preserve">Facilitator: “I hear you. Parenting is a hard job, even in the best of situations. It's okay to acknowledge these difficult moments. You’re not alone in feeling this way. You know, how we talk to ourselves also plays an important role in how we perceive stress and handle parenting challenges. Do you remember the chat session we had on self-talk?” </w:t>
+            </w:r>
+          </w:p>
+          <w:p>
+            <w:pPr>
+              <w:spacing w:before="200" w:lineRule="auto"/>
+              <w:rPr/>
+            </w:pPr>
+            <w:r>
+              <w:rPr>
+                <w:rtl w:val="0"/>
+              </w:rPr>
+              <w:t xml:space="preserve">Parent: “Yes, right before I lost my temper, I was telling myself I messed up by not going to the grocery store. That was a pretty negative thought.” </w:t>
+            </w:r>
+          </w:p>
+          <w:p>
+            <w:pPr>
+              <w:spacing w:before="200" w:lineRule="auto"/>
+              <w:rPr/>
+            </w:pPr>
+            <w:r>
+              <w:rPr>
+                <w:rtl w:val="0"/>
+              </w:rPr>
+              <w:t xml:space="preserve">Facilitator: “ Exactly. The first step is recognizing these negative thoughts. Then we can change them into something that is kind or caring. What do you think you could have told yourself instead?” </w:t>
+            </w:r>
+          </w:p>
+          <w:p>
+            <w:pPr>
+              <w:spacing w:before="200" w:lineRule="auto"/>
+              <w:rPr/>
+            </w:pPr>
+            <w:r>
+              <w:rPr>
+                <w:rtl w:val="0"/>
+              </w:rPr>
+              <w:t xml:space="preserve">Parent: “Well, today was tough because I have been stressed and overwhelmed. I yelled at my teen, knowing it was an honest mistake. Next time, I’ll pause before responding. This way I will be calm and in control.”</w:t>
+            </w:r>
+          </w:p>
+          <w:p>
+            <w:pPr>
+              <w:spacing w:before="200" w:lineRule="auto"/>
+              <w:rPr/>
+            </w:pPr>
+            <w:r>
+              <w:rPr>
+                <w:rtl w:val="0"/>
+              </w:rPr>
+              <w:t xml:space="preserve">Facilitator: “That’s a great idea. Giving yourself that pause can make a significant difference. It’s all about progress. Parenting is a journey, and you are doing your best. I can see you really care about your teen.”</w:t>
             </w:r>
           </w:p>
         </w:tc>
@@ -11654,22 +11579,6 @@
     </w:p>
     <w:p>
       <w:pPr>
-        <w:ind w:left="0" w:firstLine="0"/>
-        <w:rPr>
-          <w:b w:val="1"/>
-        </w:rPr>
-      </w:pPr>
-      <w:r>
-        <w:br w:type="page"/>
-      </w:r>
-      <w:r>
-        <w:rPr>
-          <w:rtl w:val="0"/>
-        </w:rPr>
-      </w:r>
-    </w:p>
-    <w:p>
-      <w:pPr>
         <w:numPr>
           <w:ilvl w:val="0"/>
           <w:numId w:val="29"/>
@@ -11728,7 +11637,7 @@
     <w:tbl>
       <w:tblPr>
         <w:tblStyle w:val="Table13"/>
-        <w:tblW w:w="9345.0" w:type="dxa"/>
+        <w:tblW w:w="9029.0" w:type="dxa"/>
         <w:jc w:val="left"/>
         <w:tblBorders>
           <w:top w:color="000000" w:space="0" w:sz="8" w:val="single"/>
@@ -11742,14 +11651,14 @@
         <w:tblLook w:val="0600"/>
       </w:tblPr>
       <w:tblGrid>
-        <w:gridCol w:w="2175"/>
-        <w:gridCol w:w="4185"/>
-        <w:gridCol w:w="2985"/>
+        <w:gridCol w:w="3009.6666666666665"/>
+        <w:gridCol w:w="3009.6666666666665"/>
+        <w:gridCol w:w="3009.6666666666665"/>
         <w:tblGridChange w:id="0">
           <w:tblGrid>
-            <w:gridCol w:w="2175"/>
-            <w:gridCol w:w="4185"/>
-            <w:gridCol w:w="2985"/>
+            <w:gridCol w:w="3009.6666666666665"/>
+            <w:gridCol w:w="3009.6666666666665"/>
+            <w:gridCol w:w="3009.6666666666665"/>
           </w:tblGrid>
         </w:tblGridChange>
       </w:tblGrid>
@@ -11911,7 +11820,7 @@
                 <w:numId w:val="27"/>
               </w:numPr>
               <w:spacing w:after="200" w:before="0" w:line="240" w:lineRule="auto"/>
-              <w:ind w:left="425.19685039370046" w:hanging="360"/>
+              <w:ind w:left="283.4645669291342" w:hanging="360"/>
               <w:jc w:val="left"/>
               <w:rPr/>
             </w:pPr>
@@ -11930,7 +11839,7 @@
                 <w:numId w:val="27"/>
               </w:numPr>
               <w:spacing w:after="200" w:before="0" w:line="240" w:lineRule="auto"/>
-              <w:ind w:left="425.19685039370046" w:hanging="360"/>
+              <w:ind w:left="283.4645669291342" w:hanging="360"/>
               <w:jc w:val="left"/>
               <w:rPr/>
             </w:pPr>
@@ -11949,7 +11858,7 @@
                 <w:numId w:val="27"/>
               </w:numPr>
               <w:spacing w:after="200" w:before="0" w:line="240" w:lineRule="auto"/>
-              <w:ind w:left="425.19685039370046" w:hanging="360"/>
+              <w:ind w:left="283.4645669291342" w:hanging="360"/>
               <w:jc w:val="left"/>
               <w:rPr/>
             </w:pPr>
@@ -11968,7 +11877,7 @@
                 <w:numId w:val="27"/>
               </w:numPr>
               <w:spacing w:after="200" w:before="0" w:line="240" w:lineRule="auto"/>
-              <w:ind w:left="425.19685039370046" w:hanging="360"/>
+              <w:ind w:left="283.4645669291342" w:hanging="360"/>
               <w:jc w:val="left"/>
               <w:rPr/>
             </w:pPr>
@@ -12067,7 +11976,7 @@
                 <w:numId w:val="36"/>
               </w:numPr>
               <w:spacing w:after="200" w:before="0" w:line="240" w:lineRule="auto"/>
-              <w:ind w:left="425.19685039370046" w:hanging="360"/>
+              <w:ind w:left="283.4645669291342" w:hanging="360"/>
               <w:jc w:val="left"/>
               <w:rPr/>
             </w:pPr>
@@ -12086,7 +11995,7 @@
                 <w:numId w:val="36"/>
               </w:numPr>
               <w:spacing w:after="200" w:before="0" w:line="240" w:lineRule="auto"/>
-              <w:ind w:left="425.19685039370046" w:hanging="360"/>
+              <w:ind w:left="283.4645669291342" w:hanging="360"/>
               <w:jc w:val="left"/>
               <w:rPr/>
             </w:pPr>
@@ -12105,7 +12014,7 @@
                 <w:numId w:val="36"/>
               </w:numPr>
               <w:spacing w:after="200" w:before="0" w:line="240" w:lineRule="auto"/>
-              <w:ind w:left="425.19685039370046" w:hanging="360"/>
+              <w:ind w:left="283.4645669291342" w:hanging="360"/>
               <w:jc w:val="left"/>
               <w:rPr/>
             </w:pPr>
@@ -12124,7 +12033,7 @@
                 <w:numId w:val="36"/>
               </w:numPr>
               <w:spacing w:after="200" w:before="0" w:line="240" w:lineRule="auto"/>
-              <w:ind w:left="425.19685039370046" w:hanging="360"/>
+              <w:ind w:left="283.4645669291342" w:hanging="360"/>
               <w:jc w:val="left"/>
               <w:rPr/>
             </w:pPr>
@@ -12256,7 +12165,7 @@
                 <w:numId w:val="15"/>
               </w:numPr>
               <w:spacing w:after="200" w:before="0" w:line="240" w:lineRule="auto"/>
-              <w:ind w:left="425.19685039370046" w:hanging="360"/>
+              <w:ind w:left="283.4645669291342" w:hanging="360"/>
               <w:jc w:val="left"/>
               <w:rPr/>
             </w:pPr>
@@ -12275,7 +12184,7 @@
                 <w:numId w:val="15"/>
               </w:numPr>
               <w:spacing w:after="200" w:before="0" w:line="240" w:lineRule="auto"/>
-              <w:ind w:left="425.19685039370046" w:hanging="360"/>
+              <w:ind w:left="283.4645669291342" w:hanging="360"/>
               <w:jc w:val="left"/>
               <w:rPr/>
             </w:pPr>
@@ -12294,7 +12203,7 @@
                 <w:numId w:val="15"/>
               </w:numPr>
               <w:spacing w:after="200" w:before="0" w:line="240" w:lineRule="auto"/>
-              <w:ind w:left="425.19685039370046" w:hanging="360"/>
+              <w:ind w:left="283.4645669291342" w:hanging="360"/>
               <w:jc w:val="left"/>
               <w:rPr/>
             </w:pPr>
@@ -12302,7 +12211,26 @@
               <w:rPr>
                 <w:rtl w:val="0"/>
               </w:rPr>
-              <w:t xml:space="preserve">Spending one-on-one time with your girl, boy or teen</w:t>
+              <w:t xml:space="preserve">Managing stress as a parent </w:t>
+            </w:r>
+          </w:p>
+          <w:p>
+            <w:pPr>
+              <w:widowControl w:val="0"/>
+              <w:numPr>
+                <w:ilvl w:val="0"/>
+                <w:numId w:val="15"/>
+              </w:numPr>
+              <w:spacing w:after="200" w:before="0" w:line="240" w:lineRule="auto"/>
+              <w:ind w:left="283.4645669291342" w:hanging="360"/>
+              <w:jc w:val="left"/>
+              <w:rPr/>
+            </w:pPr>
+            <w:r>
+              <w:rPr>
+                <w:rtl w:val="0"/>
+              </w:rPr>
+              <w:t xml:space="preserve">Noticing our emotions</w:t>
             </w:r>
           </w:p>
         </w:tc>
@@ -12324,15 +12252,73 @@
                 <w:ilvl w:val="0"/>
                 <w:numId w:val="15"/>
               </w:numPr>
-              <w:spacing w:after="200" w:line="240" w:lineRule="auto"/>
+              <w:spacing w:after="200" w:before="0" w:line="240" w:lineRule="auto"/>
               <w:ind w:left="720" w:hanging="360"/>
               <w:jc w:val="left"/>
-            </w:pPr>
-            <w:r>
-              <w:rPr>
-                <w:rtl w:val="0"/>
-              </w:rPr>
-              <w:t xml:space="preserve">Spending one-on-one time with your girl, boy or teen</w:t>
+              <w:rPr/>
+            </w:pPr>
+            <w:r>
+              <w:rPr>
+                <w:rtl w:val="0"/>
+              </w:rPr>
+              <w:t xml:space="preserve">Taking a pause before responding </w:t>
+            </w:r>
+          </w:p>
+          <w:p>
+            <w:pPr>
+              <w:widowControl w:val="0"/>
+              <w:numPr>
+                <w:ilvl w:val="0"/>
+                <w:numId w:val="15"/>
+              </w:numPr>
+              <w:spacing w:after="200" w:before="0" w:line="240" w:lineRule="auto"/>
+              <w:ind w:left="720" w:hanging="360"/>
+              <w:jc w:val="left"/>
+              <w:rPr/>
+            </w:pPr>
+            <w:r>
+              <w:rPr>
+                <w:rtl w:val="0"/>
+              </w:rPr>
+              <w:t xml:space="preserve">Turning negative self-talk to positive self-talk </w:t>
+            </w:r>
+          </w:p>
+          <w:p>
+            <w:pPr>
+              <w:widowControl w:val="0"/>
+              <w:numPr>
+                <w:ilvl w:val="0"/>
+                <w:numId w:val="15"/>
+              </w:numPr>
+              <w:spacing w:after="200" w:before="0" w:line="240" w:lineRule="auto"/>
+              <w:ind w:left="720" w:hanging="360"/>
+              <w:jc w:val="left"/>
+              <w:rPr/>
+            </w:pPr>
+            <w:r>
+              <w:rPr>
+                <w:rtl w:val="0"/>
+              </w:rPr>
+              <w:t xml:space="preserve">Managing stress as a parent </w:t>
+            </w:r>
+          </w:p>
+          <w:p>
+            <w:pPr>
+              <w:widowControl w:val="0"/>
+              <w:numPr>
+                <w:ilvl w:val="0"/>
+                <w:numId w:val="15"/>
+              </w:numPr>
+              <w:spacing w:after="200" w:before="0" w:line="240" w:lineRule="auto"/>
+              <w:ind w:left="720" w:hanging="360"/>
+              <w:jc w:val="left"/>
+              <w:rPr/>
+            </w:pPr>
+            <w:r>
+              <w:rPr>
+                <w:rtl w:val="0"/>
+              </w:rPr>
+              <w:t xml:space="preserve">Noticing our emotions</w:t>
             </w:r>
           </w:p>
         </w:tc>
@@ -12340,23 +12326,6 @@
     </w:tbl>
     <w:p>
       <w:pPr>
-        <w:spacing w:after="200" w:before="200" w:lineRule="auto"/>
-        <w:ind w:left="720" w:firstLine="0"/>
-        <w:rPr>
-          <w:b w:val="1"/>
-        </w:rPr>
-      </w:pPr>
-      <w:r>
-        <w:br w:type="page"/>
-      </w:r>
-      <w:r>
-        <w:rPr>
-          <w:rtl w:val="0"/>
-        </w:rPr>
-      </w:r>
-    </w:p>
-    <w:p>
-      <w:pPr>
         <w:numPr>
           <w:ilvl w:val="0"/>
           <w:numId w:val="29"/>
@@ -12567,24 +12536,24 @@
         <w:pStyle w:val="Heading4"/>
         <w:rPr/>
       </w:pPr>
-      <w:bookmarkStart w:colFirst="0" w:colLast="0" w:name="_p3ztx2rg05ap" w:id="32"/>
+      <w:bookmarkStart w:colFirst="0" w:colLast="0" w:name="_p3ztx2rg05ap" w:id="31"/>
+      <w:bookmarkEnd w:id="31"/>
+      <w:r>
+        <w:br w:type="page"/>
+      </w:r>
+      <w:r>
+        <w:rPr>
+          <w:rtl w:val="0"/>
+        </w:rPr>
+      </w:r>
+    </w:p>
+    <w:p>
+      <w:pPr>
+        <w:pStyle w:val="Heading4"/>
+        <w:rPr/>
+      </w:pPr>
+      <w:bookmarkStart w:colFirst="0" w:colLast="0" w:name="_k7rdoj8n54lm" w:id="32"/>
       <w:bookmarkEnd w:id="32"/>
-      <w:r>
-        <w:br w:type="page"/>
-      </w:r>
-      <w:r>
-        <w:rPr>
-          <w:rtl w:val="0"/>
-        </w:rPr>
-      </w:r>
-    </w:p>
-    <w:p>
-      <w:pPr>
-        <w:pStyle w:val="Heading4"/>
-        <w:rPr/>
-      </w:pPr>
-      <w:bookmarkStart w:colFirst="0" w:colLast="0" w:name="_k7rdoj8n54lm" w:id="33"/>
-      <w:bookmarkEnd w:id="33"/>
       <w:r>
         <w:rPr>
           <w:rtl w:val="0"/>
@@ -12850,11 +12819,6 @@
               </w:rPr>
               <w:t xml:space="preserve">Script for PRACTISE role play (picking up from where they last left off): </w:t>
             </w:r>
-            <w:r>
-              <w:rPr>
-                <w:rtl w:val="0"/>
-              </w:rPr>
-            </w:r>
           </w:p>
           <w:p>
             <w:pPr>
@@ -12865,7 +12829,7 @@
               <w:rPr>
                 <w:rtl w:val="0"/>
               </w:rPr>
-              <w:t xml:space="preserve">Facilitator: “Let’s practice talking to your teen about spending one-on-one time using the tips - Day, Play and Stay. Imagine I am your teen, and you are my parent. I am relaxing after school.” </w:t>
+              <w:t xml:space="preserve">Facilitator: “Let’s practise how you can approach similar situations in the future. magine you've just come home after a hectic day. Your teen, eager to share something, accidentally spills a drink on the floor. I will be the teen and you will be the parent. ”</w:t>
             </w:r>
           </w:p>
           <w:p>
@@ -12877,7 +12841,7 @@
               <w:rPr>
                 <w:rtl w:val="0"/>
               </w:rPr>
-              <w:t xml:space="preserve">Parent: “[insert name of facilitator], how was your day at school?” </w:t>
+              <w:t xml:space="preserve">Parent (takes a deep breath): Are you okay my dear? Let’s clean this up together and then, you can tell me what you wanted to tell me. </w:t>
             </w:r>
           </w:p>
           <w:p>
@@ -12889,92 +12853,7 @@
               <w:rPr>
                 <w:rtl w:val="0"/>
               </w:rPr>
-              <w:t xml:space="preserve">Facilitator (acting as a teen): “It was okay.” </w:t>
-            </w:r>
-          </w:p>
-          <w:p>
-            <w:pPr>
-              <w:spacing w:before="200" w:lineRule="auto"/>
-              <w:rPr/>
-            </w:pPr>
-            <w:r>
-              <w:rPr>
-                <w:rtl w:val="0"/>
-              </w:rPr>
-              <w:t xml:space="preserve">Parent:” I have 5 minutes before I start making dinner. </w:t>
-            </w:r>
-            <w:r>
-              <w:rPr>
-                <w:rFonts w:ascii="Arial" w:cs="Arial" w:eastAsia="Arial" w:hAnsi="Arial"/>
-                <w:color w:val="000000"/>
-                <w:sz w:val="22"/>
-                <w:szCs w:val="22"/>
-                <w:rtl w:val="0"/>
-              </w:rPr>
-              <w:t xml:space="preserve">What would you like to do toge</w:t>
-            </w:r>
-            <w:r>
-              <w:rPr>
-                <w:rtl w:val="0"/>
-              </w:rPr>
-              <w:t xml:space="preserve">ther?” </w:t>
-              <w:br w:type="textWrapping"/>
-              <w:br w:type="textWrapping"/>
-              <w:t xml:space="preserve">Facilitator (acting as a teen): “Hmm. I don’t know. I was going for a short walk. Maybe we can go together.” </w:t>
-            </w:r>
-          </w:p>
-          <w:p>
-            <w:pPr>
-              <w:spacing w:before="200" w:lineRule="auto"/>
-              <w:rPr/>
-            </w:pPr>
-            <w:r>
-              <w:rPr>
-                <w:rtl w:val="0"/>
-              </w:rPr>
-              <w:t xml:space="preserve">Parent: “I would love to join you. Let’s go” </w:t>
-            </w:r>
-            <w:r>
-              <w:rPr>
-                <w:rtl w:val="0"/>
-              </w:rPr>
-            </w:r>
-          </w:p>
-          <w:p>
-            <w:pPr>
-              <w:spacing w:before="200" w:lineRule="auto"/>
-              <w:rPr/>
-            </w:pPr>
-            <w:r>
-              <w:rPr>
-                <w:rtl w:val="0"/>
-              </w:rPr>
-              <w:t xml:space="preserve">Facilitator (acting as teen): “Okay! Maybe I could tell you about something that happened today at school?”</w:t>
-              <w:br w:type="textWrapping"/>
-              <w:br w:type="textWrapping"/>
-              <w:t xml:space="preserve">Parent: “That would be wonderful!”</w:t>
-            </w:r>
-            <w:r>
-              <w:rPr>
-                <w:rFonts w:ascii="Arial" w:cs="Arial" w:eastAsia="Arial" w:hAnsi="Arial"/>
-                <w:color w:val="000000"/>
-                <w:sz w:val="22"/>
-                <w:szCs w:val="22"/>
-                <w:rtl w:val="0"/>
-              </w:rPr>
-              <w:br w:type="textWrapping"/>
-              <w:br w:type="textWrapping"/>
-            </w:r>
-            <w:r>
-              <w:rPr>
-                <w:rtl w:val="0"/>
-              </w:rPr>
-              <w:t xml:space="preserve">Facilitator: You did a great job! Good luck trying it with your teen when you go home together. Even if your teen is hesitant to spend time with you, remember to be kind and caring to yourself”</w:t>
-            </w:r>
-            <w:r>
-              <w:rPr>
-                <w:rtl w:val="0"/>
-              </w:rPr>
+              <w:t xml:space="preserve">Facilitator: “Great job! You took a pause, offered a solution to your teen, and came back to one-on-one time. Good luck trying it the next time something like this happens. Even if you end up losing your temper, remember to be kind and caring to yourself.”</w:t>
             </w:r>
           </w:p>
         </w:tc>
@@ -13110,8 +12989,8 @@
         <w:pStyle w:val="Heading3"/>
         <w:rPr/>
       </w:pPr>
-      <w:bookmarkStart w:colFirst="0" w:colLast="0" w:name="_flifhzdj59nm" w:id="34"/>
-      <w:bookmarkEnd w:id="34"/>
+      <w:bookmarkStart w:colFirst="0" w:colLast="0" w:name="_flifhzdj59nm" w:id="33"/>
+      <w:bookmarkEnd w:id="33"/>
       <w:r>
         <w:pict>
           <v:rect style="width:0.0pt;height:1.5pt" o:hr="t" o:hrstd="t" o:hralign="center" fillcolor="#A0A0A0" stroked="f"/>
@@ -13128,22 +13007,22 @@
         <w:pStyle w:val="Heading3"/>
         <w:rPr/>
       </w:pPr>
-      <w:bookmarkStart w:colFirst="0" w:colLast="0" w:name="_pjo6ieabz94p" w:id="35"/>
+      <w:bookmarkStart w:colFirst="0" w:colLast="0" w:name="_pjo6ieabz94p" w:id="34"/>
+      <w:bookmarkEnd w:id="34"/>
+      <w:r>
+        <w:rPr>
+          <w:rtl w:val="0"/>
+        </w:rPr>
+        <w:t xml:space="preserve">Let’s get moving - Energiser Break (5 min) </w:t>
+      </w:r>
+    </w:p>
+    <w:p>
+      <w:pPr>
+        <w:pStyle w:val="Heading6"/>
+        <w:rPr/>
+      </w:pPr>
+      <w:bookmarkStart w:colFirst="0" w:colLast="0" w:name="_u70pnmsnz1ul" w:id="35"/>
       <w:bookmarkEnd w:id="35"/>
-      <w:r>
-        <w:rPr>
-          <w:rtl w:val="0"/>
-        </w:rPr>
-        <w:t xml:space="preserve">Let’s get moving - Energiser Break (5 min) </w:t>
-      </w:r>
-    </w:p>
-    <w:p>
-      <w:pPr>
-        <w:pStyle w:val="Heading6"/>
-        <w:rPr/>
-      </w:pPr>
-      <w:bookmarkStart w:colFirst="0" w:colLast="0" w:name="_u70pnmsnz1ul" w:id="36"/>
-      <w:bookmarkEnd w:id="36"/>
       <w:r>
         <w:rPr>
           <w:rtl w:val="0"/>
@@ -13190,8 +13069,8 @@
         <w:spacing w:after="200" w:lineRule="auto"/>
         <w:rPr/>
       </w:pPr>
-      <w:bookmarkStart w:colFirst="0" w:colLast="0" w:name="_1xjw3j7zyy0z" w:id="37"/>
-      <w:bookmarkEnd w:id="37"/>
+      <w:bookmarkStart w:colFirst="0" w:colLast="0" w:name="_1xjw3j7zyy0z" w:id="36"/>
+      <w:bookmarkEnd w:id="36"/>
       <w:r>
         <w:rPr>
           <w:rtl w:val="0"/>
@@ -13656,12 +13535,12 @@
           <wp:inline distB="0" distT="0" distL="114300" distR="114300">
             <wp:extent cx="5492453" cy="9444038"/>
             <wp:effectExtent b="0" l="0" r="0" t="0"/>
-            <wp:docPr id="4" name="image2.jpg"/>
+            <wp:docPr id="4" name="image6.jpg"/>
             <a:graphic>
               <a:graphicData uri="http://schemas.openxmlformats.org/drawingml/2006/picture">
                 <pic:pic>
                   <pic:nvPicPr>
-                    <pic:cNvPr id="0" name="image2.jpg"/>
+                    <pic:cNvPr id="0" name="image6.jpg"/>
                     <pic:cNvPicPr preferRelativeResize="0"/>
                   </pic:nvPicPr>
                   <pic:blipFill>
@@ -13713,12 +13592,12 @@
           <wp:inline distB="0" distT="0" distL="114300" distR="114300">
             <wp:extent cx="5731200" cy="9232900"/>
             <wp:effectExtent b="0" l="0" r="0" t="0"/>
-            <wp:docPr id="3" name="image3.jpg"/>
+            <wp:docPr id="3" name="image1.jpg"/>
             <a:graphic>
               <a:graphicData uri="http://schemas.openxmlformats.org/drawingml/2006/picture">
                 <pic:pic>
                   <pic:nvPicPr>
-                    <pic:cNvPr id="0" name="image3.jpg"/>
+                    <pic:cNvPr id="0" name="image1.jpg"/>
                     <pic:cNvPicPr preferRelativeResize="0"/>
                   </pic:nvPicPr>
                   <pic:blipFill>
@@ -13771,12 +13650,12 @@
           <wp:inline distB="0" distT="0" distL="114300" distR="114300">
             <wp:extent cx="5731200" cy="8686800"/>
             <wp:effectExtent b="0" l="0" r="0" t="0"/>
-            <wp:docPr id="6" name="image5.jpg"/>
+            <wp:docPr id="6" name="image3.jpg"/>
             <a:graphic>
               <a:graphicData uri="http://schemas.openxmlformats.org/drawingml/2006/picture">
                 <pic:pic>
                   <pic:nvPicPr>
-                    <pic:cNvPr id="0" name="image5.jpg"/>
+                    <pic:cNvPr id="0" name="image3.jpg"/>
                     <pic:cNvPicPr preferRelativeResize="0"/>
                   </pic:nvPicPr>
                   <pic:blipFill>
@@ -13828,12 +13707,12 @@
           <wp:inline distB="0" distT="0" distL="114300" distR="114300">
             <wp:extent cx="5731200" cy="6985000"/>
             <wp:effectExtent b="0" l="0" r="0" t="0"/>
-            <wp:docPr id="7" name="image1.jpg"/>
+            <wp:docPr id="7" name="image2.jpg"/>
             <a:graphic>
               <a:graphicData uri="http://schemas.openxmlformats.org/drawingml/2006/picture">
                 <pic:pic>
                   <pic:nvPicPr>
-                    <pic:cNvPr id="0" name="image1.jpg"/>
+                    <pic:cNvPr id="0" name="image2.jpg"/>
                     <pic:cNvPicPr preferRelativeResize="0"/>
                   </pic:nvPicPr>
                   <pic:blipFill>
@@ -13871,49 +13750,85 @@
         <w:spacing w:after="200" w:before="280" w:lineRule="auto"/>
         <w:rPr/>
       </w:pPr>
-      <w:bookmarkStart w:colFirst="0" w:colLast="0" w:name="_hibuat2wcf3t" w:id="38"/>
+      <w:bookmarkStart w:colFirst="0" w:colLast="0" w:name="_hibuat2wcf3t" w:id="37"/>
+      <w:bookmarkEnd w:id="37"/>
+      <w:r>
+        <w:br w:type="page"/>
+      </w:r>
+      <w:r>
+        <w:rPr>
+          <w:rtl w:val="0"/>
+        </w:rPr>
+      </w:r>
+    </w:p>
+    <w:p>
+      <w:pPr>
+        <w:pStyle w:val="Heading3"/>
+        <w:rPr/>
+      </w:pPr>
+      <w:bookmarkStart w:colFirst="0" w:colLast="0" w:name="_mpobhz6gbjn6" w:id="38"/>
       <w:bookmarkEnd w:id="38"/>
       <w:r>
-        <w:br w:type="page"/>
-      </w:r>
-      <w:r>
-        <w:rPr>
-          <w:rtl w:val="0"/>
-        </w:rPr>
-      </w:r>
-    </w:p>
-    <w:p>
-      <w:pPr>
-        <w:pStyle w:val="Heading3"/>
-        <w:rPr/>
-      </w:pPr>
-      <w:bookmarkStart w:colFirst="0" w:colLast="0" w:name="_mpobhz6gbjn6" w:id="39"/>
+        <w:rPr>
+          <w:rtl w:val="0"/>
+        </w:rPr>
+        <w:t xml:space="preserve">Module 3: Live Demo of Onboarding Session </w:t>
+      </w:r>
+      <w:r>
+        <w:rPr>
+          <w:rtl w:val="0"/>
+        </w:rPr>
+        <w:t xml:space="preserve">(45 min) </w:t>
+      </w:r>
+    </w:p>
+    <w:p>
+      <w:pPr>
+        <w:pStyle w:val="Heading4"/>
+        <w:rPr/>
+      </w:pPr>
+      <w:bookmarkStart w:colFirst="0" w:colLast="0" w:name="_oshbalbm2pik" w:id="39"/>
       <w:bookmarkEnd w:id="39"/>
       <w:r>
         <w:rPr>
           <w:rtl w:val="0"/>
         </w:rPr>
-        <w:t xml:space="preserve">Module 3: Live Demo of Onboarding Session </w:t>
-      </w:r>
-      <w:r>
-        <w:rPr>
-          <w:rtl w:val="0"/>
-        </w:rPr>
-        <w:t xml:space="preserve">(45 min) </w:t>
-      </w:r>
-    </w:p>
-    <w:p>
-      <w:pPr>
-        <w:pStyle w:val="Heading4"/>
-        <w:rPr/>
-      </w:pPr>
-      <w:bookmarkStart w:colFirst="0" w:colLast="0" w:name="_oshbalbm2pik" w:id="40"/>
+        <w:t xml:space="preserve">Introduction to the onboarding session (5 min) </w:t>
+      </w:r>
+    </w:p>
+    <w:p>
+      <w:pPr>
+        <w:pStyle w:val="Heading6"/>
+        <w:rPr/>
+      </w:pPr>
+      <w:bookmarkStart w:colFirst="0" w:colLast="0" w:name="_okzfih2k1b9e" w:id="40"/>
       <w:bookmarkEnd w:id="40"/>
       <w:r>
         <w:rPr>
           <w:rtl w:val="0"/>
         </w:rPr>
-        <w:t xml:space="preserve">Introduction to the onboarding session (5 min) </w:t>
+        <w:t xml:space="preserve">Overview </w:t>
+      </w:r>
+    </w:p>
+    <w:p>
+      <w:pPr>
+        <w:rPr/>
+      </w:pPr>
+      <w:r>
+        <w:rPr>
+          <w:rtl w:val="0"/>
+        </w:rPr>
+        <w:t xml:space="preserve">You and your co-trainer will lead a live demo for the onboarding session with facilitators. During this demo, you'll play the role of the "facilitator," and the facilitator will act as the "parents." </w:t>
+      </w:r>
+    </w:p>
+    <w:p>
+      <w:pPr>
+        <w:rPr/>
+      </w:pPr>
+      <w:r>
+        <w:rPr>
+          <w:rtl w:val="0"/>
+        </w:rPr>
+        <w:t xml:space="preserve">Remember to follow the A-E-C-P approach during the demonstration. </w:t>
       </w:r>
     </w:p>
     <w:p>
@@ -13921,44 +13836,8 @@
         <w:pStyle w:val="Heading6"/>
         <w:rPr/>
       </w:pPr>
-      <w:bookmarkStart w:colFirst="0" w:colLast="0" w:name="_okzfih2k1b9e" w:id="41"/>
+      <w:bookmarkStart w:colFirst="0" w:colLast="0" w:name="_9im72whj5avq" w:id="41"/>
       <w:bookmarkEnd w:id="41"/>
-      <w:r>
-        <w:rPr>
-          <w:rtl w:val="0"/>
-        </w:rPr>
-        <w:t xml:space="preserve">Overview </w:t>
-      </w:r>
-    </w:p>
-    <w:p>
-      <w:pPr>
-        <w:rPr/>
-      </w:pPr>
-      <w:r>
-        <w:rPr>
-          <w:rtl w:val="0"/>
-        </w:rPr>
-        <w:t xml:space="preserve">You and your co-trainer will lead a live demo for the onboarding session with facilitators. During this demo, you'll play the role of the "facilitator," and the facilitator will act as the "parents." </w:t>
-      </w:r>
-    </w:p>
-    <w:p>
-      <w:pPr>
-        <w:rPr/>
-      </w:pPr>
-      <w:r>
-        <w:rPr>
-          <w:rtl w:val="0"/>
-        </w:rPr>
-        <w:t xml:space="preserve">Remember to follow the A-E-C-P approach during the demonstration. </w:t>
-      </w:r>
-    </w:p>
-    <w:p>
-      <w:pPr>
-        <w:pStyle w:val="Heading6"/>
-        <w:rPr/>
-      </w:pPr>
-      <w:bookmarkStart w:colFirst="0" w:colLast="0" w:name="_9im72whj5avq" w:id="42"/>
-      <w:bookmarkEnd w:id="42"/>
       <w:r>
         <w:rPr>
           <w:rtl w:val="0"/>
@@ -14108,24 +13987,24 @@
         <w:pStyle w:val="Heading4"/>
         <w:rPr/>
       </w:pPr>
-      <w:bookmarkStart w:colFirst="0" w:colLast="0" w:name="_p6gv1vlep4oi" w:id="43"/>
+      <w:bookmarkStart w:colFirst="0" w:colLast="0" w:name="_p6gv1vlep4oi" w:id="42"/>
+      <w:bookmarkEnd w:id="42"/>
+      <w:r>
+        <w:br w:type="page"/>
+      </w:r>
+      <w:r>
+        <w:rPr>
+          <w:rtl w:val="0"/>
+        </w:rPr>
+      </w:r>
+    </w:p>
+    <w:p>
+      <w:pPr>
+        <w:pStyle w:val="Heading4"/>
+        <w:rPr/>
+      </w:pPr>
+      <w:bookmarkStart w:colFirst="0" w:colLast="0" w:name="_dqrqhs4c0oo" w:id="43"/>
       <w:bookmarkEnd w:id="43"/>
-      <w:r>
-        <w:br w:type="page"/>
-      </w:r>
-      <w:r>
-        <w:rPr>
-          <w:rtl w:val="0"/>
-        </w:rPr>
-      </w:r>
-    </w:p>
-    <w:p>
-      <w:pPr>
-        <w:pStyle w:val="Heading4"/>
-        <w:rPr/>
-      </w:pPr>
-      <w:bookmarkStart w:colFirst="0" w:colLast="0" w:name="_dqrqhs4c0oo" w:id="44"/>
-      <w:bookmarkEnd w:id="44"/>
       <w:r>
         <w:rPr>
           <w:rtl w:val="0"/>
@@ -14151,13 +14030,50 @@
         <w:pStyle w:val="Heading5"/>
         <w:rPr/>
       </w:pPr>
-      <w:bookmarkStart w:colFirst="0" w:colLast="0" w:name="_5lozgwvs3gle" w:id="45"/>
+      <w:bookmarkStart w:colFirst="0" w:colLast="0" w:name="_5lozgwvs3gle" w:id="44"/>
+      <w:bookmarkEnd w:id="44"/>
+      <w:r>
+        <w:rPr>
+          <w:rtl w:val="0"/>
+        </w:rPr>
+        <w:t xml:space="preserve">Demonstration: Introduction to Phone Use (5 min) </w:t>
+      </w:r>
+    </w:p>
+    <w:p>
+      <w:pPr>
+        <w:pStyle w:val="Heading6"/>
+        <w:rPr/>
+      </w:pPr>
+      <w:bookmarkStart w:colFirst="0" w:colLast="0" w:name="_zij8rvvdpsfl" w:id="45"/>
       <w:bookmarkEnd w:id="45"/>
       <w:r>
         <w:rPr>
           <w:rtl w:val="0"/>
         </w:rPr>
-        <w:t xml:space="preserve">Demonstration: Introduction to Phone Use (5 min) </w:t>
+        <w:t xml:space="preserve">Overview </w:t>
+      </w:r>
+    </w:p>
+    <w:p>
+      <w:pPr>
+        <w:spacing w:before="120" w:lineRule="auto"/>
+        <w:rPr/>
+      </w:pPr>
+      <w:r>
+        <w:rPr>
+          <w:rtl w:val="0"/>
+        </w:rPr>
+        <w:t xml:space="preserve">The overview and instructions for this activity can be found in </w:t>
+      </w:r>
+      <w:r>
+        <w:rPr>
+          <w:rtl w:val="0"/>
+        </w:rPr>
+        <w:t xml:space="preserve">Getting Started with Crianza con Conciencia+ chatbot in your Facilitator Guide. </w:t>
+      </w:r>
+      <w:r>
+        <w:rPr>
+          <w:rtl w:val="0"/>
+        </w:rPr>
       </w:r>
     </w:p>
     <w:p>
@@ -14165,45 +14081,8 @@
         <w:pStyle w:val="Heading6"/>
         <w:rPr/>
       </w:pPr>
-      <w:bookmarkStart w:colFirst="0" w:colLast="0" w:name="_zij8rvvdpsfl" w:id="46"/>
+      <w:bookmarkStart w:colFirst="0" w:colLast="0" w:name="_ol88ivnyhn15" w:id="46"/>
       <w:bookmarkEnd w:id="46"/>
-      <w:r>
-        <w:rPr>
-          <w:rtl w:val="0"/>
-        </w:rPr>
-        <w:t xml:space="preserve">Overview </w:t>
-      </w:r>
-    </w:p>
-    <w:p>
-      <w:pPr>
-        <w:spacing w:before="120" w:lineRule="auto"/>
-        <w:rPr/>
-      </w:pPr>
-      <w:r>
-        <w:rPr>
-          <w:rtl w:val="0"/>
-        </w:rPr>
-        <w:t xml:space="preserve">The overview and instructions for this activity can be found in </w:t>
-      </w:r>
-      <w:r>
-        <w:rPr>
-          <w:rtl w:val="0"/>
-        </w:rPr>
-        <w:t xml:space="preserve">Getting Started with Crianza con Conciencia+ chatbot in your Facilitator Guide. </w:t>
-      </w:r>
-      <w:r>
-        <w:rPr>
-          <w:rtl w:val="0"/>
-        </w:rPr>
-      </w:r>
-    </w:p>
-    <w:p>
-      <w:pPr>
-        <w:pStyle w:val="Heading6"/>
-        <w:rPr/>
-      </w:pPr>
-      <w:bookmarkStart w:colFirst="0" w:colLast="0" w:name="_ol88ivnyhn15" w:id="47"/>
-      <w:bookmarkEnd w:id="47"/>
       <w:r>
         <w:rPr>
           <w:rtl w:val="0"/>
@@ -14465,22 +14344,22 @@
         <w:pStyle w:val="Heading5"/>
         <w:rPr/>
       </w:pPr>
-      <w:bookmarkStart w:colFirst="0" w:colLast="0" w:name="_557l2nz85ykh" w:id="48"/>
+      <w:bookmarkStart w:colFirst="0" w:colLast="0" w:name="_557l2nz85ykh" w:id="47"/>
+      <w:bookmarkEnd w:id="47"/>
+      <w:r>
+        <w:rPr>
+          <w:rtl w:val="0"/>
+        </w:rPr>
+        <w:t xml:space="preserve">Demonstration of Crianza con Conciencia+ Chatbot Onboarding (20 min)</w:t>
+      </w:r>
+    </w:p>
+    <w:p>
+      <w:pPr>
+        <w:pStyle w:val="Heading6"/>
+        <w:rPr/>
+      </w:pPr>
+      <w:bookmarkStart w:colFirst="0" w:colLast="0" w:name="_wh1u5anjshl9" w:id="48"/>
       <w:bookmarkEnd w:id="48"/>
-      <w:r>
-        <w:rPr>
-          <w:rtl w:val="0"/>
-        </w:rPr>
-        <w:t xml:space="preserve">Demonstration of Crianza con Conciencia+ Chatbot Onboarding (20 min)</w:t>
-      </w:r>
-    </w:p>
-    <w:p>
-      <w:pPr>
-        <w:pStyle w:val="Heading6"/>
-        <w:rPr/>
-      </w:pPr>
-      <w:bookmarkStart w:colFirst="0" w:colLast="0" w:name="_wh1u5anjshl9" w:id="49"/>
-      <w:bookmarkEnd w:id="49"/>
       <w:r>
         <w:rPr>
           <w:rtl w:val="0"/>
@@ -15061,12 +14940,12 @@
                       <wp:extent cx="467995" cy="467995"/>
                       <wp:effectExtent b="0" l="0" r="0" t="0"/>
                       <wp:wrapNone/>
-                      <wp:docPr id="1" name="image6.png"/>
+                      <wp:docPr id="1" name="image4.png"/>
                       <a:graphic>
                         <a:graphicData uri="http://schemas.openxmlformats.org/drawingml/2006/picture">
                           <pic:pic>
                             <pic:nvPicPr>
-                              <pic:cNvPr id="0" name="image6.png"/>
+                              <pic:cNvPr id="0" name="image4.png"/>
                               <pic:cNvPicPr preferRelativeResize="0"/>
                             </pic:nvPicPr>
                             <pic:blipFill>
@@ -15790,12 +15669,12 @@
                       <wp:extent cx="467995" cy="467995"/>
                       <wp:effectExtent b="0" l="0" r="0" t="0"/>
                       <wp:wrapNone/>
-                      <wp:docPr id="2" name="image7.png"/>
+                      <wp:docPr id="2" name="image5.png"/>
                       <a:graphic>
                         <a:graphicData uri="http://schemas.openxmlformats.org/drawingml/2006/picture">
                           <pic:pic>
                             <pic:nvPicPr>
-                              <pic:cNvPr id="0" name="image7.png"/>
+                              <pic:cNvPr id="0" name="image5.png"/>
                               <pic:cNvPicPr preferRelativeResize="0"/>
                             </pic:nvPicPr>
                             <pic:blipFill>
@@ -15996,24 +15875,24 @@
         <w:pStyle w:val="Heading5"/>
         <w:rPr/>
       </w:pPr>
-      <w:bookmarkStart w:colFirst="0" w:colLast="0" w:name="_ajlc7qx6ezat" w:id="50"/>
+      <w:bookmarkStart w:colFirst="0" w:colLast="0" w:name="_ajlc7qx6ezat" w:id="49"/>
+      <w:bookmarkEnd w:id="49"/>
+      <w:r>
+        <w:br w:type="page"/>
+      </w:r>
+      <w:r>
+        <w:rPr>
+          <w:rtl w:val="0"/>
+        </w:rPr>
+      </w:r>
+    </w:p>
+    <w:p>
+      <w:pPr>
+        <w:pStyle w:val="Heading5"/>
+        <w:rPr/>
+      </w:pPr>
+      <w:bookmarkStart w:colFirst="0" w:colLast="0" w:name="_m85asjdhjxuv" w:id="50"/>
       <w:bookmarkEnd w:id="50"/>
-      <w:r>
-        <w:br w:type="page"/>
-      </w:r>
-      <w:r>
-        <w:rPr>
-          <w:rtl w:val="0"/>
-        </w:rPr>
-      </w:r>
-    </w:p>
-    <w:p>
-      <w:pPr>
-        <w:pStyle w:val="Heading5"/>
-        <w:rPr/>
-      </w:pPr>
-      <w:bookmarkStart w:colFirst="0" w:colLast="0" w:name="_m85asjdhjxuv" w:id="51"/>
-      <w:bookmarkEnd w:id="51"/>
       <w:r>
         <w:rPr>
           <w:rtl w:val="0"/>
@@ -16030,8 +15909,8 @@
           <w:b w:val="0"/>
         </w:rPr>
       </w:pPr>
-      <w:bookmarkStart w:colFirst="0" w:colLast="0" w:name="_1n8qvdvo39js" w:id="52"/>
-      <w:bookmarkEnd w:id="52"/>
+      <w:bookmarkStart w:colFirst="0" w:colLast="0" w:name="_1n8qvdvo39js" w:id="51"/>
+      <w:bookmarkEnd w:id="51"/>
       <w:r>
         <w:rPr>
           <w:rFonts w:ascii="Noto Sans SemiBold" w:cs="Noto Sans SemiBold" w:eastAsia="Noto Sans SemiBold" w:hAnsi="Noto Sans SemiBold"/>
@@ -16061,8 +15940,8 @@
           <w:b w:val="0"/>
         </w:rPr>
       </w:pPr>
-      <w:bookmarkStart w:colFirst="0" w:colLast="0" w:name="_757qh5rndqst" w:id="53"/>
-      <w:bookmarkEnd w:id="53"/>
+      <w:bookmarkStart w:colFirst="0" w:colLast="0" w:name="_757qh5rndqst" w:id="52"/>
+      <w:bookmarkEnd w:id="52"/>
       <w:r>
         <w:rPr>
           <w:rFonts w:ascii="Noto Sans SemiBold" w:cs="Noto Sans SemiBold" w:eastAsia="Noto Sans SemiBold" w:hAnsi="Noto Sans SemiBold"/>
@@ -16299,27 +16178,27 @@
           <w:color w:val="db3614"/>
         </w:rPr>
       </w:pPr>
-      <w:bookmarkStart w:colFirst="0" w:colLast="0" w:name="_povfykoq82t8" w:id="54"/>
+      <w:bookmarkStart w:colFirst="0" w:colLast="0" w:name="_povfykoq82t8" w:id="53"/>
+      <w:bookmarkEnd w:id="53"/>
+      <w:r>
+        <w:rPr>
+          <w:rtl w:val="0"/>
+        </w:rPr>
+        <w:t xml:space="preserve">Questions (5 min) </w:t>
+      </w:r>
+      <w:r>
+        <w:rPr>
+          <w:rtl w:val="0"/>
+        </w:rPr>
+      </w:r>
+    </w:p>
+    <w:p>
+      <w:pPr>
+        <w:pStyle w:val="Heading6"/>
+        <w:rPr/>
+      </w:pPr>
+      <w:bookmarkStart w:colFirst="0" w:colLast="0" w:name="_nfmbldcic9sw" w:id="54"/>
       <w:bookmarkEnd w:id="54"/>
-      <w:r>
-        <w:rPr>
-          <w:rtl w:val="0"/>
-        </w:rPr>
-        <w:t xml:space="preserve">Questions (5 min) </w:t>
-      </w:r>
-      <w:r>
-        <w:rPr>
-          <w:rtl w:val="0"/>
-        </w:rPr>
-      </w:r>
-    </w:p>
-    <w:p>
-      <w:pPr>
-        <w:pStyle w:val="Heading6"/>
-        <w:rPr/>
-      </w:pPr>
-      <w:bookmarkStart w:colFirst="0" w:colLast="0" w:name="_nfmbldcic9sw" w:id="55"/>
-      <w:bookmarkEnd w:id="55"/>
       <w:r>
         <w:rPr>
           <w:rtl w:val="0"/>
@@ -16603,24 +16482,24 @@
         <w:pStyle w:val="Heading3"/>
         <w:rPr/>
       </w:pPr>
-      <w:bookmarkStart w:colFirst="0" w:colLast="0" w:name="_dpqk3yjoe4s6" w:id="56"/>
+      <w:bookmarkStart w:colFirst="0" w:colLast="0" w:name="_dpqk3yjoe4s6" w:id="55"/>
+      <w:bookmarkEnd w:id="55"/>
+      <w:r>
+        <w:br w:type="page"/>
+      </w:r>
+      <w:r>
+        <w:rPr>
+          <w:rtl w:val="0"/>
+        </w:rPr>
+      </w:r>
+    </w:p>
+    <w:p>
+      <w:pPr>
+        <w:pStyle w:val="Heading3"/>
+        <w:rPr/>
+      </w:pPr>
+      <w:bookmarkStart w:colFirst="0" w:colLast="0" w:name="_bq3i9qtnjym4" w:id="56"/>
       <w:bookmarkEnd w:id="56"/>
-      <w:r>
-        <w:br w:type="page"/>
-      </w:r>
-      <w:r>
-        <w:rPr>
-          <w:rtl w:val="0"/>
-        </w:rPr>
-      </w:r>
-    </w:p>
-    <w:p>
-      <w:pPr>
-        <w:pStyle w:val="Heading3"/>
-        <w:rPr/>
-      </w:pPr>
-      <w:bookmarkStart w:colFirst="0" w:colLast="0" w:name="_bq3i9qtnjym4" w:id="57"/>
-      <w:bookmarkEnd w:id="57"/>
       <w:r>
         <w:rPr>
           <w:rtl w:val="0"/>
@@ -17074,12 +16953,12 @@
           <wp:inline distB="114300" distT="114300" distL="114300" distR="114300">
             <wp:extent cx="4376738" cy="466725"/>
             <wp:effectExtent b="0" l="0" r="0" t="0"/>
-            <wp:docPr id="5" name="image4.png"/>
+            <wp:docPr id="5" name="image7.png"/>
             <a:graphic>
               <a:graphicData uri="http://schemas.openxmlformats.org/drawingml/2006/picture">
                 <pic:pic>
                   <pic:nvPicPr>
-                    <pic:cNvPr id="0" name="image4.png"/>
+                    <pic:cNvPr id="0" name="image7.png"/>
                     <pic:cNvPicPr preferRelativeResize="0"/>
                   </pic:nvPicPr>
                   <pic:blipFill>
@@ -17271,21 +17150,21 @@
         <w:pStyle w:val="Heading3"/>
         <w:rPr/>
       </w:pPr>
-      <w:bookmarkStart w:colFirst="0" w:colLast="0" w:name="_sizxee1artz" w:id="58"/>
+      <w:bookmarkStart w:colFirst="0" w:colLast="0" w:name="_sizxee1artz" w:id="57"/>
+      <w:bookmarkEnd w:id="57"/>
+      <w:r>
+        <w:rPr>
+          <w:rtl w:val="0"/>
+        </w:rPr>
+      </w:r>
+    </w:p>
+    <w:p>
+      <w:pPr>
+        <w:pStyle w:val="Heading3"/>
+        <w:rPr/>
+      </w:pPr>
+      <w:bookmarkStart w:colFirst="0" w:colLast="0" w:name="_k3st254rm4q7" w:id="58"/>
       <w:bookmarkEnd w:id="58"/>
-      <w:r>
-        <w:rPr>
-          <w:rtl w:val="0"/>
-        </w:rPr>
-      </w:r>
-    </w:p>
-    <w:p>
-      <w:pPr>
-        <w:pStyle w:val="Heading3"/>
-        <w:rPr/>
-      </w:pPr>
-      <w:bookmarkStart w:colFirst="0" w:colLast="0" w:name="_k3st254rm4q7" w:id="59"/>
-      <w:bookmarkEnd w:id="59"/>
       <w:r>
         <w:rPr>
           <w:rtl w:val="0"/>
@@ -17542,8 +17421,8 @@
         <w:spacing w:after="200" w:lineRule="auto"/>
         <w:rPr/>
       </w:pPr>
-      <w:bookmarkStart w:colFirst="0" w:colLast="0" w:name="_mndwgvya2nez" w:id="60"/>
-      <w:bookmarkEnd w:id="60"/>
+      <w:bookmarkStart w:colFirst="0" w:colLast="0" w:name="_mndwgvya2nez" w:id="59"/>
+      <w:bookmarkEnd w:id="59"/>
       <w:r>
         <w:br w:type="page"/>
       </w:r>
@@ -17559,22 +17438,22 @@
         <w:spacing w:after="200" w:lineRule="auto"/>
         <w:rPr/>
       </w:pPr>
-      <w:bookmarkStart w:colFirst="0" w:colLast="0" w:name="_scef61y936xn" w:id="61"/>
+      <w:bookmarkStart w:colFirst="0" w:colLast="0" w:name="_scef61y936xn" w:id="60"/>
+      <w:bookmarkEnd w:id="60"/>
+      <w:r>
+        <w:rPr>
+          <w:rtl w:val="0"/>
+        </w:rPr>
+        <w:t xml:space="preserve">Day 2: Facilitator Training Workshop</w:t>
+      </w:r>
+    </w:p>
+    <w:p>
+      <w:pPr>
+        <w:pStyle w:val="Heading3"/>
+        <w:rPr/>
+      </w:pPr>
+      <w:bookmarkStart w:colFirst="0" w:colLast="0" w:name="_hq9wrgny3mxb" w:id="61"/>
       <w:bookmarkEnd w:id="61"/>
-      <w:r>
-        <w:rPr>
-          <w:rtl w:val="0"/>
-        </w:rPr>
-        <w:t xml:space="preserve">Day 2: Facilitator Training Workshop</w:t>
-      </w:r>
-    </w:p>
-    <w:p>
-      <w:pPr>
-        <w:pStyle w:val="Heading3"/>
-        <w:rPr/>
-      </w:pPr>
-      <w:bookmarkStart w:colFirst="0" w:colLast="0" w:name="_hq9wrgny3mxb" w:id="62"/>
-      <w:bookmarkEnd w:id="62"/>
       <w:r>
         <w:rPr>
           <w:rtl w:val="0"/>
@@ -19444,22 +19323,22 @@
         <w:spacing w:after="200" w:lineRule="auto"/>
         <w:rPr/>
       </w:pPr>
-      <w:bookmarkStart w:colFirst="0" w:colLast="0" w:name="_efwp4e264l92" w:id="63"/>
+      <w:bookmarkStart w:colFirst="0" w:colLast="0" w:name="_efwp4e264l92" w:id="62"/>
+      <w:bookmarkEnd w:id="62"/>
+      <w:r>
+        <w:rPr>
+          <w:rtl w:val="0"/>
+        </w:rPr>
+        <w:t xml:space="preserve">Beginning of Day Two Activities (15 min) </w:t>
+      </w:r>
+    </w:p>
+    <w:p>
+      <w:pPr>
+        <w:pStyle w:val="Heading6"/>
+        <w:rPr/>
+      </w:pPr>
+      <w:bookmarkStart w:colFirst="0" w:colLast="0" w:name="_txwlhvh3qf4j" w:id="63"/>
       <w:bookmarkEnd w:id="63"/>
-      <w:r>
-        <w:rPr>
-          <w:rtl w:val="0"/>
-        </w:rPr>
-        <w:t xml:space="preserve">Beginning of Day Two Activities (15 min) </w:t>
-      </w:r>
-    </w:p>
-    <w:p>
-      <w:pPr>
-        <w:pStyle w:val="Heading6"/>
-        <w:rPr/>
-      </w:pPr>
-      <w:bookmarkStart w:colFirst="0" w:colLast="0" w:name="_txwlhvh3qf4j" w:id="64"/>
-      <w:bookmarkEnd w:id="64"/>
       <w:r>
         <w:rPr>
           <w:rtl w:val="0"/>
@@ -19953,38 +19832,38 @@
         <w:pStyle w:val="Heading3"/>
         <w:rPr/>
       </w:pPr>
-      <w:bookmarkStart w:colFirst="0" w:colLast="0" w:name="_ihz2hars3kb0" w:id="65"/>
+      <w:bookmarkStart w:colFirst="0" w:colLast="0" w:name="_ihz2hars3kb0" w:id="64"/>
+      <w:bookmarkEnd w:id="64"/>
+      <w:r>
+        <w:br w:type="page"/>
+      </w:r>
+      <w:r>
+        <w:rPr>
+          <w:rtl w:val="0"/>
+        </w:rPr>
+      </w:r>
+    </w:p>
+    <w:p>
+      <w:pPr>
+        <w:pStyle w:val="Heading3"/>
+        <w:rPr/>
+      </w:pPr>
+      <w:bookmarkStart w:colFirst="0" w:colLast="0" w:name="_8tkcn447jp0z" w:id="65"/>
       <w:bookmarkEnd w:id="65"/>
       <w:r>
-        <w:br w:type="page"/>
-      </w:r>
-      <w:r>
-        <w:rPr>
-          <w:rtl w:val="0"/>
-        </w:rPr>
-      </w:r>
-    </w:p>
-    <w:p>
-      <w:pPr>
-        <w:pStyle w:val="Heading3"/>
-        <w:rPr/>
-      </w:pPr>
-      <w:bookmarkStart w:colFirst="0" w:colLast="0" w:name="_8tkcn447jp0z" w:id="66"/>
+        <w:rPr>
+          <w:rtl w:val="0"/>
+        </w:rPr>
+        <w:t xml:space="preserve">Module 5: Preparing for the Chat Session (25 min) </w:t>
+      </w:r>
+    </w:p>
+    <w:p>
+      <w:pPr>
+        <w:pStyle w:val="Heading6"/>
+        <w:rPr/>
+      </w:pPr>
+      <w:bookmarkStart w:colFirst="0" w:colLast="0" w:name="_7sr6yigfbit2" w:id="66"/>
       <w:bookmarkEnd w:id="66"/>
-      <w:r>
-        <w:rPr>
-          <w:rtl w:val="0"/>
-        </w:rPr>
-        <w:t xml:space="preserve">Module 5: Preparing for the Chat Session (25 min) </w:t>
-      </w:r>
-    </w:p>
-    <w:p>
-      <w:pPr>
-        <w:pStyle w:val="Heading6"/>
-        <w:rPr/>
-      </w:pPr>
-      <w:bookmarkStart w:colFirst="0" w:colLast="0" w:name="_7sr6yigfbit2" w:id="67"/>
-      <w:bookmarkEnd w:id="67"/>
       <w:r>
         <w:rPr>
           <w:rtl w:val="0"/>
@@ -20103,38 +19982,38 @@
         <w:pStyle w:val="Heading4"/>
         <w:rPr/>
       </w:pPr>
-      <w:bookmarkStart w:colFirst="0" w:colLast="0" w:name="_t10zfkml91yq" w:id="68"/>
+      <w:bookmarkStart w:colFirst="0" w:colLast="0" w:name="_t10zfkml91yq" w:id="67"/>
+      <w:bookmarkEnd w:id="67"/>
+      <w:r>
+        <w:br w:type="page"/>
+      </w:r>
+      <w:r>
+        <w:rPr>
+          <w:rtl w:val="0"/>
+        </w:rPr>
+      </w:r>
+    </w:p>
+    <w:p>
+      <w:pPr>
+        <w:pStyle w:val="Heading4"/>
+        <w:rPr/>
+      </w:pPr>
+      <w:bookmarkStart w:colFirst="0" w:colLast="0" w:name="_u9bp3n6056w9" w:id="68"/>
       <w:bookmarkEnd w:id="68"/>
       <w:r>
-        <w:br w:type="page"/>
-      </w:r>
-      <w:r>
-        <w:rPr>
-          <w:rtl w:val="0"/>
-        </w:rPr>
-      </w:r>
-    </w:p>
-    <w:p>
-      <w:pPr>
-        <w:pStyle w:val="Heading4"/>
-        <w:rPr/>
-      </w:pPr>
-      <w:bookmarkStart w:colFirst="0" w:colLast="0" w:name="_u9bp3n6056w9" w:id="69"/>
+        <w:rPr>
+          <w:rtl w:val="0"/>
+        </w:rPr>
+        <w:t xml:space="preserve">Setting up the WhatsApp Group (3 min) </w:t>
+      </w:r>
+    </w:p>
+    <w:p>
+      <w:pPr>
+        <w:pStyle w:val="Heading6"/>
+        <w:rPr/>
+      </w:pPr>
+      <w:bookmarkStart w:colFirst="0" w:colLast="0" w:name="_elb0un1zjmm7" w:id="69"/>
       <w:bookmarkEnd w:id="69"/>
-      <w:r>
-        <w:rPr>
-          <w:rtl w:val="0"/>
-        </w:rPr>
-        <w:t xml:space="preserve">Setting up the WhatsApp Group (3 min) </w:t>
-      </w:r>
-    </w:p>
-    <w:p>
-      <w:pPr>
-        <w:pStyle w:val="Heading6"/>
-        <w:rPr/>
-      </w:pPr>
-      <w:bookmarkStart w:colFirst="0" w:colLast="0" w:name="_elb0un1zjmm7" w:id="70"/>
-      <w:bookmarkEnd w:id="70"/>
       <w:r>
         <w:rPr>
           <w:rtl w:val="0"/>
@@ -20234,7 +20113,7 @@
         <w:rPr>
           <w:rtl w:val="0"/>
         </w:rPr>
-        <w:t xml:space="preserve">“Familias Conciencia+”</w:t>
+        <w:t xml:space="preserve">“Crianza con Conciencia+”</w:t>
       </w:r>
     </w:p>
     <w:p>
@@ -20274,7 +20153,7 @@
         </w:rPr>
         <w:t xml:space="preserve">You can keep your temporary group name or add a name to the temporary group name. </w:t>
         <w:br w:type="textWrapping"/>
-        <w:t xml:space="preserve">For example, “Familias Conciencia+_HappyFamilies”.</w:t>
+        <w:t xml:space="preserve">For example, “Crianza con Conciencia+_HappyFamilies”.</w:t>
       </w:r>
     </w:p>
     <w:p>
@@ -20282,38 +20161,38 @@
         <w:pStyle w:val="Heading4"/>
         <w:rPr/>
       </w:pPr>
-      <w:bookmarkStart w:colFirst="0" w:colLast="0" w:name="_okv7g0tq2gps" w:id="71"/>
+      <w:bookmarkStart w:colFirst="0" w:colLast="0" w:name="_okv7g0tq2gps" w:id="70"/>
+      <w:bookmarkEnd w:id="70"/>
+      <w:r>
+        <w:br w:type="page"/>
+      </w:r>
+      <w:r>
+        <w:rPr>
+          <w:rtl w:val="0"/>
+        </w:rPr>
+      </w:r>
+    </w:p>
+    <w:p>
+      <w:pPr>
+        <w:pStyle w:val="Heading4"/>
+        <w:rPr/>
+      </w:pPr>
+      <w:bookmarkStart w:colFirst="0" w:colLast="0" w:name="_dlzwichyh7tr" w:id="71"/>
       <w:bookmarkEnd w:id="71"/>
       <w:r>
-        <w:br w:type="page"/>
-      </w:r>
-      <w:r>
-        <w:rPr>
-          <w:rtl w:val="0"/>
-        </w:rPr>
-      </w:r>
-    </w:p>
-    <w:p>
-      <w:pPr>
-        <w:pStyle w:val="Heading4"/>
-        <w:rPr/>
-      </w:pPr>
-      <w:bookmarkStart w:colFirst="0" w:colLast="0" w:name="_dlzwichyh7tr" w:id="72"/>
+        <w:rPr>
+          <w:rtl w:val="0"/>
+        </w:rPr>
+        <w:t xml:space="preserve">Setting up Ground Rules for WhatsApp Chat Session      (5 min) </w:t>
+      </w:r>
+    </w:p>
+    <w:p>
+      <w:pPr>
+        <w:pStyle w:val="Heading6"/>
+        <w:rPr/>
+      </w:pPr>
+      <w:bookmarkStart w:colFirst="0" w:colLast="0" w:name="_jqegfrua9al0" w:id="72"/>
       <w:bookmarkEnd w:id="72"/>
-      <w:r>
-        <w:rPr>
-          <w:rtl w:val="0"/>
-        </w:rPr>
-        <w:t xml:space="preserve">Setting up Ground Rules for WhatsApp Chat Session      (5 min) </w:t>
-      </w:r>
-    </w:p>
-    <w:p>
-      <w:pPr>
-        <w:pStyle w:val="Heading6"/>
-        <w:rPr/>
-      </w:pPr>
-      <w:bookmarkStart w:colFirst="0" w:colLast="0" w:name="_jqegfrua9al0" w:id="73"/>
-      <w:bookmarkEnd w:id="73"/>
       <w:r>
         <w:rPr>
           <w:rtl w:val="0"/>
@@ -20768,8 +20647,8 @@
           <w:rFonts w:ascii="Noto Sans" w:cs="Noto Sans" w:eastAsia="Noto Sans" w:hAnsi="Noto Sans"/>
         </w:rPr>
       </w:pPr>
-      <w:bookmarkStart w:colFirst="0" w:colLast="0" w:name="_1baon6m" w:id="74"/>
-      <w:bookmarkEnd w:id="74"/>
+      <w:bookmarkStart w:colFirst="0" w:colLast="0" w:name="_1baon6m" w:id="73"/>
+      <w:bookmarkEnd w:id="73"/>
       <w:r>
         <w:rPr>
           <w:color w:val="000000"/>
@@ -20786,8 +20665,8 @@
           <w:color w:val="000000"/>
         </w:rPr>
       </w:pPr>
-      <w:bookmarkStart w:colFirst="0" w:colLast="0" w:name="_qcm2o2exbzj7" w:id="75"/>
-      <w:bookmarkEnd w:id="75"/>
+      <w:bookmarkStart w:colFirst="0" w:colLast="0" w:name="_qcm2o2exbzj7" w:id="74"/>
+      <w:bookmarkEnd w:id="74"/>
       <w:r>
         <w:rPr>
           <w:color w:val="000000"/>
@@ -20804,37 +20683,37 @@
           <w:color w:val="000000"/>
         </w:rPr>
       </w:pPr>
-      <w:bookmarkStart w:colFirst="0" w:colLast="0" w:name="_fsjwen8dxbuk" w:id="76"/>
+      <w:bookmarkStart w:colFirst="0" w:colLast="0" w:name="_fsjwen8dxbuk" w:id="75"/>
+      <w:bookmarkEnd w:id="75"/>
+      <w:r>
+        <w:rPr>
+          <w:color w:val="000000"/>
+          <w:rtl w:val="0"/>
+        </w:rPr>
+        <w:t xml:space="preserve">Invite participants to suggest additional ground rules in the chat for an online chat session. Spotlight 2-3 noteworthy suggestions from the chat and share them with the broader group for consideration and discussion.</w:t>
+      </w:r>
+    </w:p>
+    <w:p>
+      <w:pPr>
+        <w:pStyle w:val="Heading4"/>
+        <w:rPr/>
+      </w:pPr>
+      <w:bookmarkStart w:colFirst="0" w:colLast="0" w:name="_zaqe1nbqzymi" w:id="76"/>
       <w:bookmarkEnd w:id="76"/>
       <w:r>
         <w:rPr>
-          <w:color w:val="000000"/>
-          <w:rtl w:val="0"/>
-        </w:rPr>
-        <w:t xml:space="preserve">Invite participants to suggest additional ground rules in the chat for an online chat session. Spotlight 2-3 noteworthy suggestions from the chat and share them with the broader group for consideration and discussion.</w:t>
-      </w:r>
-    </w:p>
-    <w:p>
-      <w:pPr>
-        <w:pStyle w:val="Heading4"/>
-        <w:rPr/>
-      </w:pPr>
-      <w:bookmarkStart w:colFirst="0" w:colLast="0" w:name="_zaqe1nbqzymi" w:id="77"/>
+          <w:rtl w:val="0"/>
+        </w:rPr>
+        <w:t xml:space="preserve">Setting Expectations for Facilitator’s Role (2 min) </w:t>
+      </w:r>
+    </w:p>
+    <w:p>
+      <w:pPr>
+        <w:pStyle w:val="Heading6"/>
+        <w:rPr/>
+      </w:pPr>
+      <w:bookmarkStart w:colFirst="0" w:colLast="0" w:name="_f4jjtx90hr1m" w:id="77"/>
       <w:bookmarkEnd w:id="77"/>
-      <w:r>
-        <w:rPr>
-          <w:rtl w:val="0"/>
-        </w:rPr>
-        <w:t xml:space="preserve">Setting Expectations for Facilitator’s Role (2 min) </w:t>
-      </w:r>
-    </w:p>
-    <w:p>
-      <w:pPr>
-        <w:pStyle w:val="Heading6"/>
-        <w:rPr/>
-      </w:pPr>
-      <w:bookmarkStart w:colFirst="0" w:colLast="0" w:name="_f4jjtx90hr1m" w:id="78"/>
-      <w:bookmarkEnd w:id="78"/>
       <w:r>
         <w:rPr>
           <w:rtl w:val="0"/>
@@ -20958,8 +20837,8 @@
         <w:pStyle w:val="Heading4"/>
         <w:rPr/>
       </w:pPr>
-      <w:bookmarkStart w:colFirst="0" w:colLast="0" w:name="_pov5c3btd7mp" w:id="79"/>
-      <w:bookmarkEnd w:id="79"/>
+      <w:bookmarkStart w:colFirst="0" w:colLast="0" w:name="_pov5c3btd7mp" w:id="78"/>
+      <w:bookmarkEnd w:id="78"/>
       <w:r>
         <w:rPr>
           <w:rtl w:val="0"/>
@@ -21298,8 +21177,8 @@
         <w:jc w:val="left"/>
         <w:rPr/>
       </w:pPr>
-      <w:bookmarkStart w:colFirst="0" w:colLast="0" w:name="_682lq1uopaz8" w:id="80"/>
-      <w:bookmarkEnd w:id="80"/>
+      <w:bookmarkStart w:colFirst="0" w:colLast="0" w:name="_682lq1uopaz8" w:id="79"/>
+      <w:bookmarkEnd w:id="79"/>
       <w:r>
         <w:rPr>
           <w:rtl w:val="0"/>
@@ -21573,8 +21452,8 @@
         <w:jc w:val="left"/>
         <w:rPr/>
       </w:pPr>
-      <w:bookmarkStart w:colFirst="0" w:colLast="0" w:name="_h5eb0mladubb" w:id="81"/>
-      <w:bookmarkEnd w:id="81"/>
+      <w:bookmarkStart w:colFirst="0" w:colLast="0" w:name="_h5eb0mladubb" w:id="80"/>
+      <w:bookmarkEnd w:id="80"/>
       <w:r>
         <w:br w:type="page"/>
       </w:r>
@@ -21590,27 +21469,27 @@
         <w:jc w:val="left"/>
         <w:rPr/>
       </w:pPr>
-      <w:bookmarkStart w:colFirst="0" w:colLast="0" w:name="_qdohacpkh45v" w:id="82"/>
+      <w:bookmarkStart w:colFirst="0" w:colLast="0" w:name="_qdohacpkh45v" w:id="81"/>
+      <w:bookmarkEnd w:id="81"/>
+      <w:r>
+        <w:rPr>
+          <w:rtl w:val="0"/>
+        </w:rPr>
+        <w:t xml:space="preserve">Module 6: Conducting WhatsApp Chat Session   (30 min) </w:t>
+      </w:r>
+      <w:r>
+        <w:rPr>
+          <w:rtl w:val="0"/>
+        </w:rPr>
+      </w:r>
+    </w:p>
+    <w:p>
+      <w:pPr>
+        <w:pStyle w:val="Heading4"/>
+        <w:rPr/>
+      </w:pPr>
+      <w:bookmarkStart w:colFirst="0" w:colLast="0" w:name="_nn7bp92m7c5g" w:id="82"/>
       <w:bookmarkEnd w:id="82"/>
-      <w:r>
-        <w:rPr>
-          <w:rtl w:val="0"/>
-        </w:rPr>
-        <w:t xml:space="preserve">Module 6: Conducting WhatsApp Chat Session   (30 min) </w:t>
-      </w:r>
-      <w:r>
-        <w:rPr>
-          <w:rtl w:val="0"/>
-        </w:rPr>
-      </w:r>
-    </w:p>
-    <w:p>
-      <w:pPr>
-        <w:pStyle w:val="Heading4"/>
-        <w:rPr/>
-      </w:pPr>
-      <w:bookmarkStart w:colFirst="0" w:colLast="0" w:name="_nn7bp92m7c5g" w:id="83"/>
-      <w:bookmarkEnd w:id="83"/>
       <w:r>
         <w:rPr>
           <w:rtl w:val="0"/>
@@ -21919,13 +21798,38 @@
         <w:pStyle w:val="Heading4"/>
         <w:rPr/>
       </w:pPr>
-      <w:bookmarkStart w:colFirst="0" w:colLast="0" w:name="_cgt1fa4q89ar" w:id="84"/>
+      <w:bookmarkStart w:colFirst="0" w:colLast="0" w:name="_cgt1fa4q89ar" w:id="83"/>
+      <w:bookmarkEnd w:id="83"/>
+      <w:r>
+        <w:rPr>
+          <w:rtl w:val="0"/>
+        </w:rPr>
+        <w:t xml:space="preserve">A-E-C-P in WhatsApp Chat Session (15 min) </w:t>
+      </w:r>
+    </w:p>
+    <w:p>
+      <w:pPr>
+        <w:pStyle w:val="Heading6"/>
+        <w:rPr/>
+      </w:pPr>
+      <w:bookmarkStart w:colFirst="0" w:colLast="0" w:name="_bwhwb5cs72mi" w:id="84"/>
       <w:bookmarkEnd w:id="84"/>
       <w:r>
         <w:rPr>
           <w:rtl w:val="0"/>
         </w:rPr>
-        <w:t xml:space="preserve">A-E-C-P in WhatsApp Chat Session (15 min) </w:t>
+        <w:t xml:space="preserve">Overview </w:t>
+      </w:r>
+    </w:p>
+    <w:p>
+      <w:pPr>
+        <w:rPr/>
+      </w:pPr>
+      <w:r>
+        <w:rPr>
+          <w:rtl w:val="0"/>
+        </w:rPr>
+        <w:t xml:space="preserve">In this section, you will demonstrate the core facilitation skills of Accept, Explore, Connect, and Practise in the whatsapp chat session. </w:t>
       </w:r>
     </w:p>
     <w:p>
@@ -21933,33 +21837,8 @@
         <w:pStyle w:val="Heading6"/>
         <w:rPr/>
       </w:pPr>
-      <w:bookmarkStart w:colFirst="0" w:colLast="0" w:name="_bwhwb5cs72mi" w:id="85"/>
+      <w:bookmarkStart w:colFirst="0" w:colLast="0" w:name="_k69hxywq07gr" w:id="85"/>
       <w:bookmarkEnd w:id="85"/>
-      <w:r>
-        <w:rPr>
-          <w:rtl w:val="0"/>
-        </w:rPr>
-        <w:t xml:space="preserve">Overview </w:t>
-      </w:r>
-    </w:p>
-    <w:p>
-      <w:pPr>
-        <w:rPr/>
-      </w:pPr>
-      <w:r>
-        <w:rPr>
-          <w:rtl w:val="0"/>
-        </w:rPr>
-        <w:t xml:space="preserve">In this section, you will demonstrate the core facilitation skills of Accept, Explore, Connect, and Practise in the whatsapp chat session. </w:t>
-      </w:r>
-    </w:p>
-    <w:p>
-      <w:pPr>
-        <w:pStyle w:val="Heading6"/>
-        <w:rPr/>
-      </w:pPr>
-      <w:bookmarkStart w:colFirst="0" w:colLast="0" w:name="_k69hxywq07gr" w:id="86"/>
-      <w:bookmarkEnd w:id="86"/>
       <w:r>
         <w:rPr>
           <w:rtl w:val="0"/>
@@ -22002,7 +21881,7 @@
         <w:rPr>
           <w:rtl w:val="0"/>
         </w:rPr>
-        <w:t xml:space="preserve">Share with the facilitators that on day 3, they will be leading a WhatsApp chat session on self-talk. All the messages that they need to send are pre-drafted in Formando Conciencia+. They will now see an example of A-E-C-P used during the chat session on self-talk. </w:t>
+        <w:t xml:space="preserve">Walk the facilitators through the WhatsApp interaction between a facilitator and parent. You can read the facilitator’s message, while your co-trainer reads the parent’s message. </w:t>
       </w:r>
     </w:p>
     <w:p>
@@ -22011,7 +21890,6 @@
           <w:ilvl w:val="0"/>
           <w:numId w:val="70"/>
         </w:numPr>
-        <w:spacing w:after="0" w:afterAutospacing="0"/>
         <w:ind w:left="720" w:hanging="360"/>
         <w:rPr/>
       </w:pPr>
@@ -22019,22 +21897,6 @@
         <w:rPr>
           <w:rtl w:val="0"/>
         </w:rPr>
-        <w:t xml:space="preserve">Walk the facilitators through the WhatsApp interaction between a facilitator and parent. You can read the facilitator’s message, while your co-trainer reads the parent’s message. </w:t>
-      </w:r>
-    </w:p>
-    <w:p>
-      <w:pPr>
-        <w:numPr>
-          <w:ilvl w:val="0"/>
-          <w:numId w:val="70"/>
-        </w:numPr>
-        <w:ind w:left="720" w:hanging="360"/>
-        <w:rPr/>
-      </w:pPr>
-      <w:r>
-        <w:rPr>
-          <w:rtl w:val="0"/>
-        </w:rPr>
         <w:t xml:space="preserve">Highlight the ways in which the facilitator used Accept, Explore, Connect, and Practice. </w:t>
       </w:r>
       <w:r>
@@ -22048,13 +21910,49 @@
         <w:pStyle w:val="Heading4"/>
         <w:rPr/>
       </w:pPr>
-      <w:bookmarkStart w:colFirst="0" w:colLast="0" w:name="_lvys9j8zad30" w:id="87"/>
+      <w:bookmarkStart w:colFirst="0" w:colLast="0" w:name="_lvys9j8zad30" w:id="86"/>
+      <w:bookmarkEnd w:id="86"/>
+      <w:r>
+        <w:rPr>
+          <w:rtl w:val="0"/>
+        </w:rPr>
+        <w:t xml:space="preserve">Pop Quiz (10 min) </w:t>
+      </w:r>
+    </w:p>
+    <w:p>
+      <w:pPr>
+        <w:pStyle w:val="Heading6"/>
+        <w:rPr/>
+      </w:pPr>
+      <w:bookmarkStart w:colFirst="0" w:colLast="0" w:name="_ydkyw34inhly" w:id="87"/>
       <w:bookmarkEnd w:id="87"/>
       <w:r>
         <w:rPr>
           <w:rtl w:val="0"/>
         </w:rPr>
-        <w:t xml:space="preserve">Pop Quiz (10 min) </w:t>
+        <w:t xml:space="preserve">Overview </w:t>
+      </w:r>
+    </w:p>
+    <w:p>
+      <w:pPr>
+        <w:rPr/>
+      </w:pPr>
+      <w:r>
+        <w:rPr>
+          <w:rtl w:val="0"/>
+        </w:rPr>
+        <w:t xml:space="preserve">This multiple choice pop quiz will help the facilitators check their understanding of Accept, Explore, Connect, and Practice in a WhatsApp chat format. </w:t>
+      </w:r>
+    </w:p>
+    <w:p>
+      <w:pPr>
+        <w:rPr/>
+      </w:pPr>
+      <w:r>
+        <w:rPr>
+          <w:rtl w:val="0"/>
+        </w:rPr>
+        <w:t xml:space="preserve">The participants will be posed with a parent statement, and they have to choose the best facilitator response from the options: </w:t>
       </w:r>
     </w:p>
     <w:p>
@@ -22062,44 +21960,8 @@
         <w:pStyle w:val="Heading6"/>
         <w:rPr/>
       </w:pPr>
-      <w:bookmarkStart w:colFirst="0" w:colLast="0" w:name="_ydkyw34inhly" w:id="88"/>
+      <w:bookmarkStart w:colFirst="0" w:colLast="0" w:name="_8fsj9afybt8" w:id="88"/>
       <w:bookmarkEnd w:id="88"/>
-      <w:r>
-        <w:rPr>
-          <w:rtl w:val="0"/>
-        </w:rPr>
-        <w:t xml:space="preserve">Overview </w:t>
-      </w:r>
-    </w:p>
-    <w:p>
-      <w:pPr>
-        <w:rPr/>
-      </w:pPr>
-      <w:r>
-        <w:rPr>
-          <w:rtl w:val="0"/>
-        </w:rPr>
-        <w:t xml:space="preserve">This multiple choice pop quiz will help the facilitators check their understanding of Accept, Explore, Connect, and Practice in a WhatsApp chat format. </w:t>
-      </w:r>
-    </w:p>
-    <w:p>
-      <w:pPr>
-        <w:rPr/>
-      </w:pPr>
-      <w:r>
-        <w:rPr>
-          <w:rtl w:val="0"/>
-        </w:rPr>
-        <w:t xml:space="preserve">The participants will be posed with a parent statement, and they have to choose the best facilitator response from the options: </w:t>
-      </w:r>
-    </w:p>
-    <w:p>
-      <w:pPr>
-        <w:pStyle w:val="Heading6"/>
-        <w:rPr/>
-      </w:pPr>
-      <w:bookmarkStart w:colFirst="0" w:colLast="0" w:name="_8fsj9afybt8" w:id="89"/>
-      <w:bookmarkEnd w:id="89"/>
       <w:r>
         <w:rPr>
           <w:rtl w:val="0"/>
@@ -23801,8 +23663,8 @@
         <w:spacing w:after="200" w:before="200" w:lineRule="auto"/>
         <w:rPr/>
       </w:pPr>
-      <w:bookmarkStart w:colFirst="0" w:colLast="0" w:name="_jnpt831lt7il" w:id="90"/>
-      <w:bookmarkEnd w:id="90"/>
+      <w:bookmarkStart w:colFirst="0" w:colLast="0" w:name="_jnpt831lt7il" w:id="89"/>
+      <w:bookmarkEnd w:id="89"/>
       <w:r>
         <w:br w:type="page"/>
       </w:r>
@@ -23818,13 +23680,60 @@
         <w:spacing w:after="200" w:before="200" w:lineRule="auto"/>
         <w:rPr/>
       </w:pPr>
-      <w:bookmarkStart w:colFirst="0" w:colLast="0" w:name="_yzsu3ku5cx7o" w:id="91"/>
+      <w:bookmarkStart w:colFirst="0" w:colLast="0" w:name="_yzsu3ku5cx7o" w:id="90"/>
+      <w:bookmarkEnd w:id="90"/>
+      <w:r>
+        <w:rPr>
+          <w:rtl w:val="0"/>
+        </w:rPr>
+        <w:t xml:space="preserve">Energizer - Looking Around (5 min) </w:t>
+      </w:r>
+    </w:p>
+    <w:p>
+      <w:pPr>
+        <w:pStyle w:val="Heading6"/>
+        <w:rPr/>
+      </w:pPr>
+      <w:bookmarkStart w:colFirst="0" w:colLast="0" w:name="_swubpmbg29tb" w:id="91"/>
       <w:bookmarkEnd w:id="91"/>
       <w:r>
         <w:rPr>
           <w:rtl w:val="0"/>
         </w:rPr>
-        <w:t xml:space="preserve">Energizer - Looking Around (5 min) </w:t>
+        <w:t xml:space="preserve">Overview </w:t>
+      </w:r>
+    </w:p>
+    <w:p>
+      <w:pPr>
+        <w:rPr/>
+      </w:pPr>
+      <w:r>
+        <w:rPr>
+          <w:rtl w:val="0"/>
+        </w:rPr>
+        <w:t xml:space="preserve">This is an energiser break for the group to get moving before diving into the second half of the workshop. Make sure you and your co-trainer demonstrates the physical exercise. Encourage all the participants to switch on their video for the energiser break. </w:t>
+      </w:r>
+    </w:p>
+    <w:p>
+      <w:pPr>
+        <w:rPr/>
+      </w:pPr>
+      <w:r>
+        <w:rPr>
+          <w:rtl w:val="0"/>
+        </w:rPr>
+        <w:t xml:space="preserve">Make sure that you take into consideration any movement limitations or disabilities that may be present in the group. It is very important to make sure the movements are smooth and the breath relaxed. It is also important that the participants’ bodies are relaxed – especially arms, legs, neck, shoulders.</w:t>
+      </w:r>
+    </w:p>
+    <w:p>
+      <w:pPr>
+        <w:rPr/>
+      </w:pPr>
+      <w:r>
+        <w:rPr>
+          <w:rtl w:val="0"/>
+        </w:rPr>
+        <w:t xml:space="preserve">You read out loud the following text below. </w:t>
       </w:r>
     </w:p>
     <w:p>
@@ -23832,55 +23741,8 @@
         <w:pStyle w:val="Heading6"/>
         <w:rPr/>
       </w:pPr>
-      <w:bookmarkStart w:colFirst="0" w:colLast="0" w:name="_swubpmbg29tb" w:id="92"/>
+      <w:bookmarkStart w:colFirst="0" w:colLast="0" w:name="_lwdzwphjuebr" w:id="92"/>
       <w:bookmarkEnd w:id="92"/>
-      <w:r>
-        <w:rPr>
-          <w:rtl w:val="0"/>
-        </w:rPr>
-        <w:t xml:space="preserve">Overview </w:t>
-      </w:r>
-    </w:p>
-    <w:p>
-      <w:pPr>
-        <w:rPr/>
-      </w:pPr>
-      <w:r>
-        <w:rPr>
-          <w:rtl w:val="0"/>
-        </w:rPr>
-        <w:t xml:space="preserve">This is an energiser break for the group to get moving before diving into the second half of the workshop. Make sure you and your co-trainer demonstrates the physical exercise. Encourage all the participants to switch on their video for the energiser break. </w:t>
-      </w:r>
-    </w:p>
-    <w:p>
-      <w:pPr>
-        <w:rPr/>
-      </w:pPr>
-      <w:r>
-        <w:rPr>
-          <w:rtl w:val="0"/>
-        </w:rPr>
-        <w:t xml:space="preserve">Make sure that you take into consideration any movement limitations or disabilities that may be present in the group. It is very important to make sure the movements are smooth and the breath relaxed. It is also important that the participants’ bodies are relaxed – especially arms, legs, neck, shoulders.</w:t>
-      </w:r>
-    </w:p>
-    <w:p>
-      <w:pPr>
-        <w:rPr/>
-      </w:pPr>
-      <w:r>
-        <w:rPr>
-          <w:rtl w:val="0"/>
-        </w:rPr>
-        <w:t xml:space="preserve">You read out loud the following text below. </w:t>
-      </w:r>
-    </w:p>
-    <w:p>
-      <w:pPr>
-        <w:pStyle w:val="Heading6"/>
-        <w:rPr/>
-      </w:pPr>
-      <w:bookmarkStart w:colFirst="0" w:colLast="0" w:name="_lwdzwphjuebr" w:id="93"/>
-      <w:bookmarkEnd w:id="93"/>
       <w:r>
         <w:rPr>
           <w:rtl w:val="0"/>
@@ -24032,8 +23894,8 @@
         <w:spacing w:after="200" w:before="200" w:lineRule="auto"/>
         <w:rPr/>
       </w:pPr>
-      <w:bookmarkStart w:colFirst="0" w:colLast="0" w:name="_6q1pn95kjd8" w:id="94"/>
-      <w:bookmarkEnd w:id="94"/>
+      <w:bookmarkStart w:colFirst="0" w:colLast="0" w:name="_6q1pn95kjd8" w:id="93"/>
+      <w:bookmarkEnd w:id="93"/>
       <w:r>
         <w:br w:type="page"/>
       </w:r>
@@ -24049,8 +23911,8 @@
         <w:spacing w:after="200" w:before="200" w:lineRule="auto"/>
         <w:rPr/>
       </w:pPr>
-      <w:bookmarkStart w:colFirst="0" w:colLast="0" w:name="_236z8kwzf87u" w:id="95"/>
-      <w:bookmarkEnd w:id="95"/>
+      <w:bookmarkStart w:colFirst="0" w:colLast="0" w:name="_236z8kwzf87u" w:id="94"/>
+      <w:bookmarkEnd w:id="94"/>
       <w:r>
         <w:rPr>
           <w:rtl w:val="0"/>
@@ -24081,8 +23943,8 @@
         <w:spacing w:after="200" w:before="200" w:lineRule="auto"/>
         <w:rPr/>
       </w:pPr>
-      <w:bookmarkStart w:colFirst="0" w:colLast="0" w:name="_a85hbruynn54" w:id="96"/>
-      <w:bookmarkEnd w:id="96"/>
+      <w:bookmarkStart w:colFirst="0" w:colLast="0" w:name="_a85hbruynn54" w:id="95"/>
+      <w:bookmarkEnd w:id="95"/>
       <w:r>
         <w:rPr>
           <w:rtl w:val="0"/>
@@ -24226,8 +24088,8 @@
         <w:pStyle w:val="Heading6"/>
         <w:rPr/>
       </w:pPr>
-      <w:bookmarkStart w:colFirst="0" w:colLast="0" w:name="_u8wqd6672x4s" w:id="97"/>
-      <w:bookmarkEnd w:id="97"/>
+      <w:bookmarkStart w:colFirst="0" w:colLast="0" w:name="_u8wqd6672x4s" w:id="96"/>
+      <w:bookmarkEnd w:id="96"/>
       <w:r>
         <w:rPr>
           <w:rtl w:val="0"/>
@@ -24666,8 +24528,8 @@
         <w:spacing w:after="200" w:before="200" w:lineRule="auto"/>
         <w:rPr/>
       </w:pPr>
-      <w:bookmarkStart w:colFirst="0" w:colLast="0" w:name="_ykgnf8554ubs" w:id="98"/>
-      <w:bookmarkEnd w:id="98"/>
+      <w:bookmarkStart w:colFirst="0" w:colLast="0" w:name="_ykgnf8554ubs" w:id="97"/>
+      <w:bookmarkEnd w:id="97"/>
       <w:r>
         <w:br w:type="page"/>
       </w:r>
@@ -24683,13 +24545,54 @@
         <w:spacing w:after="200" w:before="200" w:lineRule="auto"/>
         <w:rPr/>
       </w:pPr>
-      <w:bookmarkStart w:colFirst="0" w:colLast="0" w:name="_hkw5y5tnnvmf" w:id="99"/>
+      <w:bookmarkStart w:colFirst="0" w:colLast="0" w:name="_hkw5y5tnnvmf" w:id="98"/>
+      <w:bookmarkEnd w:id="98"/>
+      <w:r>
+        <w:rPr>
+          <w:rtl w:val="0"/>
+        </w:rPr>
+        <w:t xml:space="preserve">Module 8: Addressing Challenges (20 min) </w:t>
+      </w:r>
+    </w:p>
+    <w:p>
+      <w:pPr>
+        <w:pStyle w:val="Heading6"/>
+        <w:rPr/>
+      </w:pPr>
+      <w:bookmarkStart w:colFirst="0" w:colLast="0" w:name="_8vtvyuek4bsb" w:id="99"/>
       <w:bookmarkEnd w:id="99"/>
       <w:r>
         <w:rPr>
           <w:rtl w:val="0"/>
         </w:rPr>
-        <w:t xml:space="preserve">Module 8: Addressing Challenges (20 min) </w:t>
+        <w:t xml:space="preserve">Overview </w:t>
+      </w:r>
+    </w:p>
+    <w:p>
+      <w:pPr>
+        <w:rPr/>
+      </w:pPr>
+      <w:r>
+        <w:rPr>
+          <w:rtl w:val="0"/>
+        </w:rPr>
+        <w:t xml:space="preserve">As facilitators, they might encounter various challenges during the delivery of Crianza con Conciencia+. In this section, your goal is to support the facilitators by acknowledging some of the real-life issues and exploring some suggested solutions to navigate through them. </w:t>
+      </w:r>
+      <w:r>
+        <w:rPr>
+          <w:rtl w:val="0"/>
+        </w:rPr>
+      </w:r>
+    </w:p>
+    <w:p>
+      <w:pPr>
+        <w:rPr/>
+      </w:pPr>
+      <w:r>
+        <w:rPr>
+          <w:rtl w:val="0"/>
+        </w:rPr>
+        <w:t xml:space="preserve">You will walk through some of the challenges and share suggested solutions with the facilitators. </w:t>
       </w:r>
     </w:p>
     <w:p>
@@ -24697,49 +24600,8 @@
         <w:pStyle w:val="Heading6"/>
         <w:rPr/>
       </w:pPr>
-      <w:bookmarkStart w:colFirst="0" w:colLast="0" w:name="_8vtvyuek4bsb" w:id="100"/>
+      <w:bookmarkStart w:colFirst="0" w:colLast="0" w:name="_gjxvny76pvz5" w:id="100"/>
       <w:bookmarkEnd w:id="100"/>
-      <w:r>
-        <w:rPr>
-          <w:rtl w:val="0"/>
-        </w:rPr>
-        <w:t xml:space="preserve">Overview </w:t>
-      </w:r>
-    </w:p>
-    <w:p>
-      <w:pPr>
-        <w:rPr/>
-      </w:pPr>
-      <w:r>
-        <w:rPr>
-          <w:rtl w:val="0"/>
-        </w:rPr>
-        <w:t xml:space="preserve">As facilitators, they might encounter various challenges during the delivery of Crianza con Conciencia+. In this section, your goal is to support the facilitators by acknowledging some of the real-life issues and exploring some suggested solutions to navigate through them. </w:t>
-      </w:r>
-      <w:r>
-        <w:rPr>
-          <w:rtl w:val="0"/>
-        </w:rPr>
-      </w:r>
-    </w:p>
-    <w:p>
-      <w:pPr>
-        <w:rPr/>
-      </w:pPr>
-      <w:r>
-        <w:rPr>
-          <w:rtl w:val="0"/>
-        </w:rPr>
-        <w:t xml:space="preserve">You will walk through some of the challenges and share suggested solutions with the facilitators. </w:t>
-      </w:r>
-    </w:p>
-    <w:p>
-      <w:pPr>
-        <w:pStyle w:val="Heading6"/>
-        <w:rPr/>
-      </w:pPr>
-      <w:bookmarkStart w:colFirst="0" w:colLast="0" w:name="_gjxvny76pvz5" w:id="101"/>
-      <w:bookmarkEnd w:id="101"/>
       <w:r>
         <w:rPr>
           <w:rtl w:val="0"/>
@@ -25199,8 +25061,8 @@
         <w:pStyle w:val="Heading5"/>
         <w:rPr/>
       </w:pPr>
-      <w:bookmarkStart w:colFirst="0" w:colLast="0" w:name="_k6g3nmmuyqsz" w:id="102"/>
-      <w:bookmarkEnd w:id="102"/>
+      <w:bookmarkStart w:colFirst="0" w:colLast="0" w:name="_k6g3nmmuyqsz" w:id="101"/>
+      <w:bookmarkEnd w:id="101"/>
       <w:r>
         <w:rPr>
           <w:rtl w:val="0"/>
@@ -25323,21 +25185,21 @@
         <w:pStyle w:val="Heading4"/>
         <w:rPr/>
       </w:pPr>
-      <w:bookmarkStart w:colFirst="0" w:colLast="0" w:name="_luc30q2cuphb" w:id="103"/>
+      <w:bookmarkStart w:colFirst="0" w:colLast="0" w:name="_luc30q2cuphb" w:id="102"/>
+      <w:bookmarkEnd w:id="102"/>
+      <w:r>
+        <w:rPr>
+          <w:rtl w:val="0"/>
+        </w:rPr>
+      </w:r>
+    </w:p>
+    <w:p>
+      <w:pPr>
+        <w:pStyle w:val="Heading4"/>
+        <w:rPr/>
+      </w:pPr>
+      <w:bookmarkStart w:colFirst="0" w:colLast="0" w:name="_vsuzepos5d9z" w:id="103"/>
       <w:bookmarkEnd w:id="103"/>
-      <w:r>
-        <w:rPr>
-          <w:rtl w:val="0"/>
-        </w:rPr>
-      </w:r>
-    </w:p>
-    <w:p>
-      <w:pPr>
-        <w:pStyle w:val="Heading4"/>
-        <w:rPr/>
-      </w:pPr>
-      <w:bookmarkStart w:colFirst="0" w:colLast="0" w:name="_vsuzepos5d9z" w:id="104"/>
-      <w:bookmarkEnd w:id="104"/>
       <w:r>
         <w:rPr>
           <w:rtl w:val="0"/>
@@ -25358,8 +25220,8 @@
         <w:spacing w:after="200" w:lineRule="auto"/>
         <w:rPr/>
       </w:pPr>
-      <w:bookmarkStart w:colFirst="0" w:colLast="0" w:name="_apdfmgt1fbba" w:id="105"/>
-      <w:bookmarkEnd w:id="105"/>
+      <w:bookmarkStart w:colFirst="0" w:colLast="0" w:name="_apdfmgt1fbba" w:id="104"/>
+      <w:bookmarkEnd w:id="104"/>
       <w:r>
         <w:rPr>
           <w:rtl w:val="0"/>
@@ -25413,8 +25275,8 @@
         <w:spacing w:after="200" w:lineRule="auto"/>
         <w:rPr/>
       </w:pPr>
-      <w:bookmarkStart w:colFirst="0" w:colLast="0" w:name="_ry4jwpq0rzdy" w:id="106"/>
-      <w:bookmarkEnd w:id="106"/>
+      <w:bookmarkStart w:colFirst="0" w:colLast="0" w:name="_ry4jwpq0rzdy" w:id="105"/>
+      <w:bookmarkEnd w:id="105"/>
       <w:r>
         <w:rPr>
           <w:b w:val="1"/>
@@ -26261,8 +26123,8 @@
         <w:pStyle w:val="Heading5"/>
         <w:rPr/>
       </w:pPr>
-      <w:bookmarkStart w:colFirst="0" w:colLast="0" w:name="_70z560m8nwbb" w:id="107"/>
-      <w:bookmarkEnd w:id="107"/>
+      <w:bookmarkStart w:colFirst="0" w:colLast="0" w:name="_70z560m8nwbb" w:id="106"/>
+      <w:bookmarkEnd w:id="106"/>
       <w:r>
         <w:rPr>
           <w:rtl w:val="0"/>
@@ -26360,8 +26222,8 @@
         <w:spacing w:after="200" w:lineRule="auto"/>
         <w:rPr/>
       </w:pPr>
-      <w:bookmarkStart w:colFirst="0" w:colLast="0" w:name="_xx1mzuc838dl" w:id="108"/>
-      <w:bookmarkEnd w:id="108"/>
+      <w:bookmarkStart w:colFirst="0" w:colLast="0" w:name="_xx1mzuc838dl" w:id="107"/>
+      <w:bookmarkEnd w:id="107"/>
       <w:r>
         <w:rPr>
           <w:rtl w:val="0"/>
@@ -26503,8 +26365,8 @@
           <w:szCs w:val="28"/>
         </w:rPr>
       </w:pPr>
-      <w:bookmarkStart w:colFirst="0" w:colLast="0" w:name="_dq4k7y7jllh4" w:id="109"/>
-      <w:bookmarkEnd w:id="109"/>
+      <w:bookmarkStart w:colFirst="0" w:colLast="0" w:name="_dq4k7y7jllh4" w:id="108"/>
+      <w:bookmarkEnd w:id="108"/>
       <w:r>
         <w:rPr>
           <w:rtl w:val="0"/>
@@ -26519,8 +26381,8 @@
           <w:szCs w:val="28"/>
         </w:rPr>
       </w:pPr>
-      <w:bookmarkStart w:colFirst="0" w:colLast="0" w:name="_stxstirh68t5" w:id="110"/>
-      <w:bookmarkEnd w:id="110"/>
+      <w:bookmarkStart w:colFirst="0" w:colLast="0" w:name="_stxstirh68t5" w:id="109"/>
+      <w:bookmarkEnd w:id="109"/>
       <w:r>
         <w:rPr>
           <w:rtl w:val="0"/>
@@ -26535,8 +26397,8 @@
           <w:szCs w:val="28"/>
         </w:rPr>
       </w:pPr>
-      <w:bookmarkStart w:colFirst="0" w:colLast="0" w:name="_yyesgn2fq7va" w:id="111"/>
-      <w:bookmarkEnd w:id="111"/>
+      <w:bookmarkStart w:colFirst="0" w:colLast="0" w:name="_yyesgn2fq7va" w:id="110"/>
+      <w:bookmarkEnd w:id="110"/>
       <w:r>
         <w:rPr>
           <w:rtl w:val="0"/>
@@ -26569,22 +26431,22 @@
         <w:spacing w:after="0" w:lineRule="auto"/>
         <w:rPr/>
       </w:pPr>
-      <w:bookmarkStart w:colFirst="0" w:colLast="0" w:name="_65dxz69aaqq2" w:id="112"/>
+      <w:bookmarkStart w:colFirst="0" w:colLast="0" w:name="_65dxz69aaqq2" w:id="111"/>
+      <w:bookmarkEnd w:id="111"/>
+      <w:r>
+        <w:rPr>
+          <w:rtl w:val="0"/>
+        </w:rPr>
+        <w:t xml:space="preserve">Appendix</w:t>
+      </w:r>
+    </w:p>
+    <w:p>
+      <w:pPr>
+        <w:pStyle w:val="Heading3"/>
+        <w:rPr/>
+      </w:pPr>
+      <w:bookmarkStart w:colFirst="0" w:colLast="0" w:name="_n6zfc5ejhrjy" w:id="112"/>
       <w:bookmarkEnd w:id="112"/>
-      <w:r>
-        <w:rPr>
-          <w:rtl w:val="0"/>
-        </w:rPr>
-        <w:t xml:space="preserve">Appendix</w:t>
-      </w:r>
-    </w:p>
-    <w:p>
-      <w:pPr>
-        <w:pStyle w:val="Heading3"/>
-        <w:rPr/>
-      </w:pPr>
-      <w:bookmarkStart w:colFirst="0" w:colLast="0" w:name="_n6zfc5ejhrjy" w:id="113"/>
-      <w:bookmarkEnd w:id="113"/>
       <w:r>
         <w:rPr>
           <w:rtl w:val="0"/>
@@ -26598,8 +26460,8 @@
         <w:spacing w:after="200" w:line="288" w:lineRule="auto"/>
         <w:rPr/>
       </w:pPr>
-      <w:bookmarkStart w:colFirst="0" w:colLast="0" w:name="_o2o8i9v112xg" w:id="114"/>
-      <w:bookmarkEnd w:id="114"/>
+      <w:bookmarkStart w:colFirst="0" w:colLast="0" w:name="_o2o8i9v112xg" w:id="113"/>
+      <w:bookmarkEnd w:id="113"/>
       <w:r>
         <w:rPr>
           <w:rtl w:val="0"/>
@@ -27058,8 +26920,8 @@
         <w:spacing w:after="200" w:line="288" w:lineRule="auto"/>
         <w:rPr/>
       </w:pPr>
-      <w:bookmarkStart w:colFirst="0" w:colLast="0" w:name="_12ucsg3e5f8u" w:id="115"/>
-      <w:bookmarkEnd w:id="115"/>
+      <w:bookmarkStart w:colFirst="0" w:colLast="0" w:name="_12ucsg3e5f8u" w:id="114"/>
+      <w:bookmarkEnd w:id="114"/>
       <w:r>
         <w:rPr>
           <w:rtl w:val="0"/>

</xml_diff>